<commit_message>
Added first coding attempt to grab info using HD API, estimator sheet, VS code
</commit_message>
<xml_diff>
--- a/Game_Plan-Updated-Weekly.docx
+++ b/Game_Plan-Updated-Weekly.docx
@@ -4,8 +4,10 @@
   <w:body>
     <w:p>
       <w:pPr>
+        <w:spacing w:line="240" w:lineRule="auto"/>
         <w:jc w:val="center"/>
         <w:rPr>
+          <w:rFonts w:cstheme="minorHAnsi"/>
           <w:b/>
           <w:bCs/>
           <w:sz w:val="32"/>
@@ -15,6 +17,7 @@
       </w:pPr>
       <w:r>
         <w:rPr>
+          <w:rFonts w:cstheme="minorHAnsi"/>
           <w:b/>
           <w:bCs/>
           <w:sz w:val="32"/>
@@ -25,6 +28,7 @@
       </w:r>
       <w:r>
         <w:rPr>
+          <w:rFonts w:cstheme="minorHAnsi"/>
           <w:b/>
           <w:bCs/>
           <w:sz w:val="32"/>
@@ -36,9 +40,10 @@
     </w:p>
     <w:p>
       <w:pPr>
-        <w:spacing w:line="240" w:lineRule="auto"/>
+        <w:spacing w:after="0" w:line="240" w:lineRule="auto"/>
         <w:jc w:val="right"/>
         <w:rPr>
+          <w:rFonts w:cstheme="minorHAnsi"/>
           <w:b/>
           <w:bCs/>
           <w:sz w:val="28"/>
@@ -48,6 +53,7 @@
       </w:pPr>
       <w:r>
         <w:rPr>
+          <w:rFonts w:cstheme="minorHAnsi"/>
           <w:b/>
           <w:bCs/>
           <w:sz w:val="28"/>
@@ -67,23 +73,38 @@
         <w:spacing w:line="240" w:lineRule="auto"/>
         <w:jc w:val="right"/>
         <w:rPr>
-          <w:b/>
-          <w:bCs/>
-          <w:color w:val="7030A0"/>
+          <w:rFonts w:cstheme="minorHAnsi"/>
+          <w:b/>
+          <w:bCs/>
+          <w:color w:val="CC00FF"/>
           <w:sz w:val="28"/>
           <w:szCs w:val="28"/>
         </w:rPr>
       </w:pPr>
       <w:r>
         <w:rPr>
-          <w:b/>
-          <w:bCs/>
-          <w:color w:val="7030A0"/>
+          <w:rFonts w:cstheme="minorHAnsi"/>
+          <w:b/>
+          <w:bCs/>
+          <w:color w:val="CC00FF"/>
           <w:sz w:val="28"/>
           <w:szCs w:val="28"/>
         </w:rPr>
-        <w:t>Nancy Fujikado</w:t>
-      </w:r>
+        <w:t xml:space="preserve">Nancy </w:t>
+      </w:r>
+      <w:proofErr w:type="spellStart"/>
+      <w:r>
+        <w:rPr>
+          <w:rFonts w:cstheme="minorHAnsi"/>
+          <w:b/>
+          <w:bCs/>
+          <w:color w:val="CC00FF"/>
+          <w:sz w:val="28"/>
+          <w:szCs w:val="28"/>
+        </w:rPr>
+        <w:t>Fujikado</w:t>
+      </w:r>
+      <w:proofErr w:type="spellEnd"/>
     </w:p>
     <w:p>
       <w:pPr>
@@ -95,6 +116,7 @@
         <w:spacing w:line="240" w:lineRule="auto"/>
         <w:jc w:val="right"/>
         <w:rPr>
+          <w:rFonts w:cstheme="minorHAnsi"/>
           <w:color w:val="00B0F0"/>
           <w:sz w:val="28"/>
           <w:szCs w:val="28"/>
@@ -102,6 +124,7 @@
       </w:pPr>
       <w:r>
         <w:rPr>
+          <w:rFonts w:cstheme="minorHAnsi"/>
           <w:b/>
           <w:bCs/>
           <w:color w:val="00B0F0"/>
@@ -113,21 +136,160 @@
     </w:p>
     <w:p>
       <w:pPr>
-        <w:rPr>
+        <w:spacing w:after="0" w:line="240" w:lineRule="auto"/>
+        <w:rPr>
+          <w:rFonts w:cstheme="minorHAnsi"/>
+          <w:color w:val="FFFFFF" w:themeColor="background1"/>
+          <w:sz w:val="20"/>
+          <w:szCs w:val="20"/>
+        </w:rPr>
+      </w:pPr>
+      <w:r>
+        <w:rPr>
+          <w:rFonts w:cstheme="minorHAnsi"/>
+          <w:sz w:val="20"/>
+          <w:szCs w:val="20"/>
+        </w:rPr>
+        <w:t>Progress: begin</w:t>
+      </w:r>
+      <w:r>
+        <w:rPr>
+          <w:rFonts w:cstheme="minorHAnsi"/>
+          <w:sz w:val="20"/>
+          <w:szCs w:val="20"/>
+        </w:rPr>
+        <w:tab/>
+        <w:t xml:space="preserve">    </w:t>
+      </w:r>
+      <w:r>
+        <w:rPr>
+          <w:rFonts w:cstheme="minorHAnsi"/>
+          <w:sz w:val="20"/>
+          <w:szCs w:val="20"/>
+          <w:highlight w:val="yellow"/>
+        </w:rPr>
+        <w:t>in-process</w:t>
+      </w:r>
+      <w:r>
+        <w:rPr>
+          <w:rFonts w:cstheme="minorHAnsi"/>
+          <w:sz w:val="20"/>
+          <w:szCs w:val="20"/>
+        </w:rPr>
+        <w:tab/>
+      </w:r>
+      <w:r>
+        <w:rPr>
+          <w:rFonts w:cstheme="minorHAnsi"/>
+          <w:sz w:val="20"/>
+          <w:szCs w:val="20"/>
+          <w:highlight w:val="green"/>
+        </w:rPr>
+        <w:t>done</w:t>
+      </w:r>
+    </w:p>
+    <w:p>
+      <w:pPr>
+        <w:spacing w:after="0" w:line="240" w:lineRule="auto"/>
+        <w:rPr>
+          <w:rFonts w:cstheme="minorHAnsi"/>
+          <w:sz w:val="20"/>
+          <w:szCs w:val="20"/>
+        </w:rPr>
+      </w:pPr>
+    </w:p>
+    <w:p>
+      <w:pPr>
+        <w:spacing w:after="0" w:line="240" w:lineRule="auto"/>
+        <w:rPr>
+          <w:rFonts w:cstheme="minorHAnsi"/>
+        </w:rPr>
+      </w:pPr>
+      <w:r>
+        <w:rPr>
+          <w:rFonts w:cstheme="minorHAnsi"/>
           <w:b/>
           <w:bCs/>
           <w:sz w:val="28"/>
           <w:szCs w:val="28"/>
-        </w:rPr>
-      </w:pPr>
-      <w:r>
-        <w:rPr>
+          <w:u w:val="single"/>
+        </w:rPr>
+        <w:t xml:space="preserve">Rubric </w:t>
+      </w:r>
+      <w:r>
+        <w:rPr>
+          <w:rFonts w:cstheme="minorHAnsi"/>
           <w:b/>
           <w:bCs/>
           <w:sz w:val="28"/>
           <w:szCs w:val="28"/>
-        </w:rPr>
-        <w:t>From 10/4 to 10/11:</w:t>
+          <w:u w:val="single"/>
+        </w:rPr>
+        <w:t>Segment 1</w:t>
+      </w:r>
+      <w:r>
+        <w:rPr>
+          <w:rFonts w:cstheme="minorHAnsi"/>
+          <w:b/>
+          <w:bCs/>
+          <w:sz w:val="28"/>
+          <w:szCs w:val="28"/>
+          <w:u w:val="single"/>
+        </w:rPr>
+        <w:t xml:space="preserve"> </w:t>
+      </w:r>
+      <w:r>
+        <w:rPr>
+          <w:rFonts w:cstheme="minorHAnsi"/>
+          <w:u w:val="single"/>
+        </w:rPr>
+        <w:t>(</w:t>
+      </w:r>
+      <w:r>
+        <w:rPr>
+          <w:rFonts w:cstheme="minorHAnsi"/>
+          <w:u w:val="single"/>
+        </w:rPr>
+        <w:t>19% of final grade</w:t>
+      </w:r>
+      <w:r>
+        <w:rPr>
+          <w:rFonts w:cstheme="minorHAnsi"/>
+          <w:u w:val="single"/>
+        </w:rPr>
+        <w:t>)</w:t>
+      </w:r>
+      <w:r>
+        <w:rPr>
+          <w:rFonts w:cstheme="minorHAnsi"/>
+          <w:u w:val="single"/>
+        </w:rPr>
+        <w:t xml:space="preserve"> </w:t>
+      </w:r>
+      <w:r>
+        <w:rPr>
+          <w:rFonts w:cstheme="minorHAnsi"/>
+          <w:b/>
+          <w:bCs/>
+          <w:u w:val="single"/>
+        </w:rPr>
+        <w:t>Due 11/6</w:t>
+      </w:r>
+      <w:r>
+        <w:rPr>
+          <w:rFonts w:cstheme="minorHAnsi"/>
+        </w:rPr>
+        <w:t xml:space="preserve"> </w:t>
+      </w:r>
+      <w:r>
+        <w:rPr>
+          <w:rFonts w:cstheme="minorHAnsi"/>
+          <w:i/>
+          <w:iCs/>
+          <w:sz w:val="20"/>
+          <w:szCs w:val="20"/>
+        </w:rPr>
+        <w:t>note: content should be in README</w:t>
       </w:r>
     </w:p>
     <w:p>
@@ -135,12 +297,62 @@
         <w:pStyle w:val="ListParagraph"/>
         <w:numPr>
           <w:ilvl w:val="0"/>
-          <w:numId w:val="1"/>
+          <w:numId w:val="6"/>
         </w:numPr>
-        <w:spacing w:line="276" w:lineRule="auto"/>
-      </w:pPr>
-      <w:r>
-        <w:t>Meeting between team members</w:t>
+        <w:spacing w:line="240" w:lineRule="auto"/>
+        <w:rPr>
+          <w:rFonts w:cstheme="minorHAnsi"/>
+          <w:b/>
+          <w:bCs/>
+        </w:rPr>
+      </w:pPr>
+      <w:r>
+        <w:rPr>
+          <w:rFonts w:cstheme="minorHAnsi"/>
+          <w:b/>
+          <w:bCs/>
+        </w:rPr>
+        <w:t>Presentation</w:t>
+      </w:r>
+      <w:r>
+        <w:rPr>
+          <w:rFonts w:cstheme="minorHAnsi"/>
+          <w:b/>
+          <w:bCs/>
+        </w:rPr>
+        <w:t xml:space="preserve"> Content: </w:t>
+      </w:r>
+      <w:r>
+        <w:rPr>
+          <w:rFonts w:cstheme="minorHAnsi"/>
+          <w:b/>
+          <w:bCs/>
+        </w:rPr>
+        <w:t>Team members have drafted their</w:t>
+      </w:r>
+      <w:r>
+        <w:rPr>
+          <w:rFonts w:cstheme="minorHAnsi"/>
+          <w:b/>
+          <w:bCs/>
+        </w:rPr>
+        <w:t xml:space="preserve"> </w:t>
+      </w:r>
+      <w:r>
+        <w:rPr>
+          <w:rFonts w:cstheme="minorHAnsi"/>
+          <w:b/>
+          <w:bCs/>
+        </w:rPr>
+        <w:t>project, including the following</w:t>
+      </w:r>
+      <w:r>
+        <w:rPr>
+          <w:rFonts w:cstheme="minorHAnsi"/>
+          <w:b/>
+          <w:bCs/>
+        </w:rPr>
+        <w:t>:</w:t>
       </w:r>
     </w:p>
     <w:p>
@@ -148,18 +360,20 @@
         <w:pStyle w:val="ListParagraph"/>
         <w:numPr>
           <w:ilvl w:val="0"/>
-          <w:numId w:val="1"/>
+          <w:numId w:val="7"/>
         </w:numPr>
-        <w:spacing w:line="276" w:lineRule="auto"/>
-        <w:rPr>
-          <w:color w:val="00B0F0"/>
-        </w:rPr>
-      </w:pPr>
-      <w:r>
-        <w:rPr>
-          <w:color w:val="00B0F0"/>
-        </w:rPr>
-        <w:t>Refactor code from Weather API Project to grab data from Home Depot’s site</w:t>
+        <w:spacing w:line="240" w:lineRule="auto"/>
+        <w:rPr>
+          <w:rFonts w:cstheme="minorHAnsi"/>
+          <w:highlight w:val="green"/>
+        </w:rPr>
+      </w:pPr>
+      <w:r>
+        <w:rPr>
+          <w:rFonts w:cstheme="minorHAnsi"/>
+          <w:highlight w:val="green"/>
+        </w:rPr>
+        <w:t>Selected topic</w:t>
       </w:r>
     </w:p>
     <w:p>
@@ -167,18 +381,20 @@
         <w:pStyle w:val="ListParagraph"/>
         <w:numPr>
           <w:ilvl w:val="0"/>
-          <w:numId w:val="1"/>
+          <w:numId w:val="7"/>
         </w:numPr>
-        <w:spacing w:line="276" w:lineRule="auto"/>
-        <w:rPr>
-          <w:color w:val="7030A0"/>
-        </w:rPr>
-      </w:pPr>
-      <w:r>
-        <w:rPr>
-          <w:color w:val="7030A0"/>
-        </w:rPr>
-        <w:t>Get a Lowes API and investigate what it can do</w:t>
+        <w:spacing w:line="240" w:lineRule="auto"/>
+        <w:rPr>
+          <w:rFonts w:cstheme="minorHAnsi"/>
+          <w:highlight w:val="green"/>
+        </w:rPr>
+      </w:pPr>
+      <w:r>
+        <w:rPr>
+          <w:rFonts w:cstheme="minorHAnsi"/>
+          <w:highlight w:val="green"/>
+        </w:rPr>
+        <w:t>Reason why they selected their topic</w:t>
       </w:r>
     </w:p>
     <w:p>
@@ -186,30 +402,20 @@
         <w:pStyle w:val="ListParagraph"/>
         <w:numPr>
           <w:ilvl w:val="0"/>
-          <w:numId w:val="1"/>
+          <w:numId w:val="7"/>
         </w:numPr>
-        <w:spacing w:line="276" w:lineRule="auto"/>
-        <w:rPr>
-          <w:color w:val="7030A0"/>
-        </w:rPr>
-      </w:pPr>
-      <w:r>
-        <w:rPr>
-          <w:color w:val="7030A0"/>
-        </w:rPr>
-        <w:t xml:space="preserve">Gather product </w:t>
-      </w:r>
-      <w:r>
-        <w:rPr>
-          <w:color w:val="7030A0"/>
-        </w:rPr>
-        <w:t>IDs</w:t>
-      </w:r>
-      <w:r>
-        <w:rPr>
-          <w:color w:val="7030A0"/>
-        </w:rPr>
-        <w:t xml:space="preserve"> from Lowes website</w:t>
+        <w:spacing w:line="240" w:lineRule="auto"/>
+        <w:rPr>
+          <w:rFonts w:cstheme="minorHAnsi"/>
+          <w:highlight w:val="green"/>
+        </w:rPr>
+      </w:pPr>
+      <w:r>
+        <w:rPr>
+          <w:rFonts w:cstheme="minorHAnsi"/>
+          <w:highlight w:val="green"/>
+        </w:rPr>
+        <w:t>Description of their source of data</w:t>
       </w:r>
     </w:p>
     <w:p>
@@ -217,37 +423,65 @@
         <w:pStyle w:val="ListParagraph"/>
         <w:numPr>
           <w:ilvl w:val="0"/>
-          <w:numId w:val="1"/>
+          <w:numId w:val="7"/>
         </w:numPr>
-        <w:spacing w:line="276" w:lineRule="auto"/>
-        <w:rPr>
-          <w:color w:val="00B0F0"/>
-        </w:rPr>
-      </w:pPr>
-      <w:r>
-        <w:rPr>
-          <w:color w:val="00B0F0"/>
-        </w:rPr>
-        <w:t>Get a web host domain</w:t>
-      </w:r>
+        <w:spacing w:line="240" w:lineRule="auto"/>
+        <w:rPr>
+          <w:rFonts w:cstheme="minorHAnsi"/>
+          <w:highlight w:val="green"/>
+        </w:rPr>
+      </w:pPr>
+      <w:r>
+        <w:rPr>
+          <w:rFonts w:cstheme="minorHAnsi"/>
+          <w:highlight w:val="green"/>
+        </w:rPr>
+        <w:t>Questions they hope to answer with</w:t>
+      </w:r>
+      <w:r>
+        <w:rPr>
+          <w:rFonts w:cstheme="minorHAnsi"/>
+          <w:highlight w:val="green"/>
+        </w:rPr>
+        <w:t xml:space="preserve"> </w:t>
+      </w:r>
+      <w:r>
+        <w:rPr>
+          <w:rFonts w:cstheme="minorHAnsi"/>
+          <w:highlight w:val="green"/>
+        </w:rPr>
+        <w:t>the data</w:t>
+      </w:r>
+    </w:p>
+    <w:p>
+      <w:pPr>
+        <w:spacing w:line="240" w:lineRule="auto"/>
+        <w:rPr>
+          <w:rFonts w:cstheme="minorHAnsi"/>
+        </w:rPr>
+      </w:pPr>
     </w:p>
     <w:p>
       <w:pPr>
         <w:pStyle w:val="ListParagraph"/>
         <w:numPr>
           <w:ilvl w:val="0"/>
-          <w:numId w:val="1"/>
+          <w:numId w:val="6"/>
         </w:numPr>
-        <w:spacing w:line="276" w:lineRule="auto"/>
-        <w:rPr>
-          <w:color w:val="00B0F0"/>
-        </w:rPr>
-      </w:pPr>
-      <w:r>
-        <w:rPr>
-          <w:color w:val="00B0F0"/>
-        </w:rPr>
-        <w:t>Create Estimator Worksheet Framework</w:t>
+        <w:spacing w:line="240" w:lineRule="auto"/>
+        <w:rPr>
+          <w:rFonts w:cstheme="minorHAnsi"/>
+          <w:b/>
+          <w:bCs/>
+        </w:rPr>
+      </w:pPr>
+      <w:r>
+        <w:rPr>
+          <w:rFonts w:cstheme="minorHAnsi"/>
+          <w:b/>
+          <w:bCs/>
+        </w:rPr>
+        <w:t>GitHub</w:t>
       </w:r>
     </w:p>
     <w:p>
@@ -255,72 +489,836 @@
         <w:pStyle w:val="ListParagraph"/>
         <w:numPr>
           <w:ilvl w:val="0"/>
-          <w:numId w:val="1"/>
+          <w:numId w:val="9"/>
         </w:numPr>
-        <w:rPr>
-          <w:color w:val="7030A0"/>
-        </w:rPr>
-      </w:pPr>
-      <w:r>
-        <w:rPr>
-          <w:color w:val="7030A0"/>
-        </w:rPr>
-        <w:t>Look at rubric</w:t>
-      </w:r>
-    </w:p>
-    <w:p>
-      <w:pPr>
-        <w:rPr>
+        <w:autoSpaceDE w:val="0"/>
+        <w:autoSpaceDN w:val="0"/>
+        <w:adjustRightInd w:val="0"/>
+        <w:spacing w:after="0" w:line="240" w:lineRule="auto"/>
+        <w:rPr>
+          <w:rFonts w:cstheme="minorHAnsi"/>
+        </w:rPr>
+      </w:pPr>
+      <w:r>
+        <w:rPr>
+          <w:rFonts w:cstheme="minorHAnsi"/>
+        </w:rPr>
+        <w:t>Main Branch Includes a README.md</w:t>
+      </w:r>
+    </w:p>
+    <w:p>
+      <w:pPr>
+        <w:pStyle w:val="ListParagraph"/>
+        <w:numPr>
+          <w:ilvl w:val="0"/>
+          <w:numId w:val="9"/>
+        </w:numPr>
+        <w:autoSpaceDE w:val="0"/>
+        <w:autoSpaceDN w:val="0"/>
+        <w:adjustRightInd w:val="0"/>
+        <w:spacing w:after="0" w:line="240" w:lineRule="auto"/>
+        <w:rPr>
+          <w:rFonts w:cstheme="minorHAnsi"/>
+        </w:rPr>
+      </w:pPr>
+      <w:r>
+        <w:rPr>
+          <w:rFonts w:cstheme="minorHAnsi"/>
+        </w:rPr>
+        <w:t xml:space="preserve">README.md must </w:t>
+      </w:r>
+      <w:proofErr w:type="gramStart"/>
+      <w:r>
+        <w:rPr>
+          <w:rFonts w:cstheme="minorHAnsi"/>
+        </w:rPr>
+        <w:t>include:</w:t>
+      </w:r>
+      <w:proofErr w:type="gramEnd"/>
+      <w:r>
+        <w:rPr>
+          <w:rFonts w:cstheme="minorHAnsi"/>
+        </w:rPr>
+        <w:t xml:space="preserve"> Description of the communication</w:t>
+      </w:r>
+      <w:r>
+        <w:rPr>
+          <w:rFonts w:cstheme="minorHAnsi"/>
+        </w:rPr>
+        <w:t xml:space="preserve"> and </w:t>
+      </w:r>
+      <w:r>
+        <w:rPr>
+          <w:rFonts w:cstheme="minorHAnsi"/>
+        </w:rPr>
+        <w:t>protocols</w:t>
+      </w:r>
+    </w:p>
+    <w:p>
+      <w:pPr>
+        <w:pStyle w:val="ListParagraph"/>
+        <w:numPr>
+          <w:ilvl w:val="0"/>
+          <w:numId w:val="9"/>
+        </w:numPr>
+        <w:autoSpaceDE w:val="0"/>
+        <w:autoSpaceDN w:val="0"/>
+        <w:adjustRightInd w:val="0"/>
+        <w:spacing w:after="0" w:line="240" w:lineRule="auto"/>
+        <w:rPr>
+          <w:rFonts w:cstheme="minorHAnsi"/>
+        </w:rPr>
+      </w:pPr>
+      <w:r>
+        <w:rPr>
+          <w:rFonts w:cstheme="minorHAnsi"/>
+        </w:rPr>
+        <w:t>At least one branch for each team</w:t>
+      </w:r>
+      <w:r>
+        <w:rPr>
+          <w:rFonts w:cstheme="minorHAnsi"/>
+        </w:rPr>
+        <w:t xml:space="preserve"> </w:t>
+      </w:r>
+      <w:r>
+        <w:rPr>
+          <w:rFonts w:cstheme="minorHAnsi"/>
+        </w:rPr>
+        <w:t>member</w:t>
+      </w:r>
+    </w:p>
+    <w:p>
+      <w:pPr>
+        <w:pStyle w:val="ListParagraph"/>
+        <w:numPr>
+          <w:ilvl w:val="0"/>
+          <w:numId w:val="9"/>
+        </w:numPr>
+        <w:autoSpaceDE w:val="0"/>
+        <w:autoSpaceDN w:val="0"/>
+        <w:adjustRightInd w:val="0"/>
+        <w:spacing w:after="0" w:line="240" w:lineRule="auto"/>
+        <w:rPr>
+          <w:rFonts w:cstheme="minorHAnsi"/>
+          <w:b/>
+          <w:bCs/>
+        </w:rPr>
+      </w:pPr>
+      <w:r>
+        <w:rPr>
+          <w:rFonts w:cstheme="minorHAnsi"/>
+          <w:highlight w:val="yellow"/>
+        </w:rPr>
+        <w:t>Each team member has at least four</w:t>
+      </w:r>
+      <w:r>
+        <w:rPr>
+          <w:rFonts w:cstheme="minorHAnsi"/>
+          <w:highlight w:val="yellow"/>
+        </w:rPr>
+        <w:t xml:space="preserve"> </w:t>
+      </w:r>
+      <w:r>
+        <w:rPr>
+          <w:rFonts w:cstheme="minorHAnsi"/>
+          <w:highlight w:val="yellow"/>
+        </w:rPr>
+        <w:t>commits from the duration of the first</w:t>
+      </w:r>
+      <w:r>
+        <w:rPr>
+          <w:rFonts w:cstheme="minorHAnsi"/>
+          <w:highlight w:val="yellow"/>
+        </w:rPr>
+        <w:t xml:space="preserve"> </w:t>
+      </w:r>
+      <w:r>
+        <w:rPr>
+          <w:rFonts w:cstheme="minorHAnsi"/>
+          <w:highlight w:val="yellow"/>
+        </w:rPr>
+        <w:t>segment</w:t>
+      </w:r>
+    </w:p>
+    <w:p>
+      <w:pPr>
+        <w:autoSpaceDE w:val="0"/>
+        <w:autoSpaceDN w:val="0"/>
+        <w:adjustRightInd w:val="0"/>
+        <w:spacing w:after="0" w:line="240" w:lineRule="auto"/>
+        <w:rPr>
+          <w:rFonts w:cstheme="minorHAnsi"/>
+          <w:b/>
+          <w:bCs/>
+        </w:rPr>
+      </w:pPr>
+    </w:p>
+    <w:p>
+      <w:pPr>
+        <w:pStyle w:val="ListParagraph"/>
+        <w:numPr>
+          <w:ilvl w:val="0"/>
+          <w:numId w:val="6"/>
+        </w:numPr>
+        <w:autoSpaceDE w:val="0"/>
+        <w:autoSpaceDN w:val="0"/>
+        <w:adjustRightInd w:val="0"/>
+        <w:spacing w:after="0" w:line="240" w:lineRule="auto"/>
+        <w:rPr>
+          <w:rFonts w:cstheme="minorHAnsi"/>
+        </w:rPr>
+      </w:pPr>
+      <w:r>
+        <w:rPr>
+          <w:rFonts w:cstheme="minorHAnsi"/>
+          <w:b/>
+          <w:bCs/>
+        </w:rPr>
+        <w:t>Machine</w:t>
+      </w:r>
+      <w:r>
+        <w:rPr>
+          <w:rFonts w:cstheme="minorHAnsi"/>
+          <w:b/>
+          <w:bCs/>
+        </w:rPr>
+        <w:t xml:space="preserve"> </w:t>
+      </w:r>
+      <w:r>
+        <w:rPr>
+          <w:rFonts w:cstheme="minorHAnsi"/>
+          <w:b/>
+          <w:bCs/>
+        </w:rPr>
+        <w:t>Learning</w:t>
+      </w:r>
+      <w:r>
+        <w:rPr>
+          <w:rFonts w:cstheme="minorHAnsi"/>
+          <w:b/>
+          <w:bCs/>
+        </w:rPr>
+        <w:t xml:space="preserve"> </w:t>
+      </w:r>
+      <w:r>
+        <w:rPr>
+          <w:rFonts w:cstheme="minorHAnsi"/>
+          <w:b/>
+          <w:bCs/>
+        </w:rPr>
+        <w:t>Model</w:t>
+      </w:r>
+      <w:r>
+        <w:rPr>
+          <w:rFonts w:cstheme="minorHAnsi"/>
+          <w:b/>
+          <w:bCs/>
+        </w:rPr>
+        <w:t>:</w:t>
+      </w:r>
+      <w:r>
+        <w:rPr>
+          <w:rFonts w:cstheme="minorHAnsi"/>
+        </w:rPr>
+        <w:t xml:space="preserve"> </w:t>
+      </w:r>
+      <w:r>
+        <w:rPr>
+          <w:rFonts w:cstheme="minorHAnsi"/>
+          <w:b/>
+          <w:bCs/>
+        </w:rPr>
+        <w:t>Team members present a provisional</w:t>
+      </w:r>
+      <w:r>
+        <w:rPr>
+          <w:rFonts w:cstheme="minorHAnsi"/>
+          <w:b/>
+          <w:bCs/>
+        </w:rPr>
+        <w:t xml:space="preserve"> </w:t>
+      </w:r>
+      <w:r>
+        <w:rPr>
+          <w:rFonts w:cstheme="minorHAnsi"/>
+          <w:b/>
+          <w:bCs/>
+        </w:rPr>
+        <w:t>model that stands in</w:t>
+      </w:r>
+      <w:r>
+        <w:rPr>
+          <w:rFonts w:cstheme="minorHAnsi"/>
+          <w:b/>
+          <w:bCs/>
+        </w:rPr>
+        <w:t xml:space="preserve"> </w:t>
+      </w:r>
+      <w:r>
+        <w:rPr>
+          <w:rFonts w:cstheme="minorHAnsi"/>
+          <w:b/>
+          <w:bCs/>
+        </w:rPr>
+        <w:t>for the final machine learning model</w:t>
+      </w:r>
+      <w:r>
+        <w:rPr>
+          <w:rFonts w:cstheme="minorHAnsi"/>
+          <w:b/>
+          <w:bCs/>
+        </w:rPr>
+        <w:t xml:space="preserve"> </w:t>
+      </w:r>
+      <w:r>
+        <w:rPr>
+          <w:rFonts w:cstheme="minorHAnsi"/>
+          <w:b/>
+          <w:bCs/>
+        </w:rPr>
+        <w:t>and accomplishes the following:</w:t>
+      </w:r>
+      <w:r>
+        <w:rPr>
+          <w:rFonts w:cstheme="minorHAnsi"/>
+          <w:b/>
+          <w:bCs/>
+        </w:rPr>
+        <w:t xml:space="preserve"> </w:t>
+      </w:r>
+    </w:p>
+    <w:p>
+      <w:pPr>
+        <w:pStyle w:val="ListParagraph"/>
+        <w:numPr>
+          <w:ilvl w:val="0"/>
+          <w:numId w:val="15"/>
+        </w:numPr>
+        <w:autoSpaceDE w:val="0"/>
+        <w:autoSpaceDN w:val="0"/>
+        <w:adjustRightInd w:val="0"/>
+        <w:spacing w:after="0" w:line="240" w:lineRule="auto"/>
+        <w:rPr>
+          <w:rFonts w:cstheme="minorHAnsi"/>
+          <w:highlight w:val="yellow"/>
+        </w:rPr>
+      </w:pPr>
+      <w:r>
+        <w:rPr>
+          <w:rFonts w:cstheme="minorHAnsi"/>
+          <w:highlight w:val="yellow"/>
+        </w:rPr>
+        <w:t>Takes data in from the provisional database</w:t>
+      </w:r>
+    </w:p>
+    <w:p>
+      <w:pPr>
+        <w:pStyle w:val="ListParagraph"/>
+        <w:numPr>
+          <w:ilvl w:val="0"/>
+          <w:numId w:val="15"/>
+        </w:numPr>
+        <w:autoSpaceDE w:val="0"/>
+        <w:autoSpaceDN w:val="0"/>
+        <w:adjustRightInd w:val="0"/>
+        <w:spacing w:after="0" w:line="240" w:lineRule="auto"/>
+        <w:rPr>
+          <w:rFonts w:cstheme="minorHAnsi"/>
+          <w:highlight w:val="yellow"/>
+        </w:rPr>
+      </w:pPr>
+      <w:proofErr w:type="gramStart"/>
+      <w:r>
+        <w:rPr>
+          <w:rFonts w:cstheme="minorHAnsi"/>
+          <w:highlight w:val="yellow"/>
+        </w:rPr>
+        <w:t>Outputs</w:t>
+      </w:r>
+      <w:proofErr w:type="gramEnd"/>
+      <w:r>
+        <w:rPr>
+          <w:rFonts w:cstheme="minorHAnsi"/>
+          <w:highlight w:val="yellow"/>
+        </w:rPr>
+        <w:t xml:space="preserve"> label(s) for input data</w:t>
+      </w:r>
+    </w:p>
+    <w:p>
+      <w:pPr>
+        <w:autoSpaceDE w:val="0"/>
+        <w:autoSpaceDN w:val="0"/>
+        <w:adjustRightInd w:val="0"/>
+        <w:spacing w:after="0" w:line="240" w:lineRule="auto"/>
+        <w:rPr>
+          <w:rFonts w:cstheme="minorHAnsi"/>
+        </w:rPr>
+      </w:pPr>
+    </w:p>
+    <w:p>
+      <w:pPr>
+        <w:pStyle w:val="ListParagraph"/>
+        <w:numPr>
+          <w:ilvl w:val="0"/>
+          <w:numId w:val="6"/>
+        </w:numPr>
+        <w:autoSpaceDE w:val="0"/>
+        <w:autoSpaceDN w:val="0"/>
+        <w:adjustRightInd w:val="0"/>
+        <w:spacing w:after="0" w:line="240" w:lineRule="auto"/>
+        <w:rPr>
+          <w:rFonts w:cstheme="minorHAnsi"/>
+        </w:rPr>
+      </w:pPr>
+      <w:r>
+        <w:rPr>
+          <w:rFonts w:cstheme="minorHAnsi"/>
+          <w:b/>
+          <w:bCs/>
+        </w:rPr>
+        <w:t xml:space="preserve">Database: </w:t>
+      </w:r>
+      <w:r>
+        <w:rPr>
+          <w:rFonts w:cstheme="minorHAnsi"/>
+          <w:b/>
+          <w:bCs/>
+        </w:rPr>
+        <w:t>Team members present a provisional</w:t>
+      </w:r>
+      <w:r>
+        <w:rPr>
+          <w:rFonts w:cstheme="minorHAnsi"/>
+          <w:b/>
+          <w:bCs/>
+        </w:rPr>
+        <w:t xml:space="preserve"> </w:t>
+      </w:r>
+      <w:r>
+        <w:rPr>
+          <w:rFonts w:cstheme="minorHAnsi"/>
+          <w:b/>
+          <w:bCs/>
+        </w:rPr>
+        <w:t>database that stands in for the final</w:t>
+      </w:r>
+      <w:r>
+        <w:rPr>
+          <w:rFonts w:cstheme="minorHAnsi"/>
+          <w:b/>
+          <w:bCs/>
+        </w:rPr>
+        <w:t xml:space="preserve"> </w:t>
+      </w:r>
+      <w:r>
+        <w:rPr>
+          <w:rFonts w:cstheme="minorHAnsi"/>
+          <w:b/>
+          <w:bCs/>
+        </w:rPr>
+        <w:t>database and accomplishes the</w:t>
+      </w:r>
+      <w:r>
+        <w:rPr>
+          <w:rFonts w:cstheme="minorHAnsi"/>
+          <w:b/>
+          <w:bCs/>
+        </w:rPr>
+        <w:t xml:space="preserve"> </w:t>
+      </w:r>
+      <w:r>
+        <w:rPr>
+          <w:rFonts w:cstheme="minorHAnsi"/>
+          <w:b/>
+          <w:bCs/>
+        </w:rPr>
+        <w:t>following:</w:t>
+      </w:r>
+    </w:p>
+    <w:p>
+      <w:pPr>
+        <w:pStyle w:val="ListParagraph"/>
+        <w:numPr>
+          <w:ilvl w:val="0"/>
+          <w:numId w:val="14"/>
+        </w:numPr>
+        <w:autoSpaceDE w:val="0"/>
+        <w:autoSpaceDN w:val="0"/>
+        <w:adjustRightInd w:val="0"/>
+        <w:spacing w:after="0" w:line="240" w:lineRule="auto"/>
+        <w:rPr>
+          <w:rFonts w:cstheme="minorHAnsi"/>
+          <w:highlight w:val="yellow"/>
+        </w:rPr>
+      </w:pPr>
+      <w:r>
+        <w:rPr>
+          <w:rFonts w:cstheme="minorHAnsi"/>
+          <w:highlight w:val="yellow"/>
+        </w:rPr>
+        <w:t>Sample data that mimics the</w:t>
+      </w:r>
+      <w:r>
+        <w:rPr>
+          <w:rFonts w:cstheme="minorHAnsi"/>
+          <w:highlight w:val="yellow"/>
+        </w:rPr>
+        <w:t xml:space="preserve"> </w:t>
+      </w:r>
+      <w:r>
+        <w:rPr>
+          <w:rFonts w:cstheme="minorHAnsi"/>
+          <w:highlight w:val="yellow"/>
+        </w:rPr>
+        <w:t>expected final database structure or</w:t>
+      </w:r>
+      <w:r>
+        <w:rPr>
+          <w:rFonts w:cstheme="minorHAnsi"/>
+          <w:highlight w:val="yellow"/>
+        </w:rPr>
+        <w:t xml:space="preserve"> </w:t>
+      </w:r>
+      <w:r>
+        <w:rPr>
+          <w:rFonts w:cstheme="minorHAnsi"/>
+          <w:highlight w:val="yellow"/>
+        </w:rPr>
+        <w:t>schema</w:t>
+      </w:r>
+    </w:p>
+    <w:p>
+      <w:pPr>
+        <w:pStyle w:val="ListParagraph"/>
+        <w:numPr>
+          <w:ilvl w:val="0"/>
+          <w:numId w:val="14"/>
+        </w:numPr>
+        <w:autoSpaceDE w:val="0"/>
+        <w:autoSpaceDN w:val="0"/>
+        <w:adjustRightInd w:val="0"/>
+        <w:spacing w:after="0" w:line="240" w:lineRule="auto"/>
+        <w:rPr>
+          <w:rFonts w:cstheme="minorHAnsi"/>
+          <w:highlight w:val="yellow"/>
+        </w:rPr>
+      </w:pPr>
+      <w:r>
+        <w:rPr>
+          <w:rFonts w:cstheme="minorHAnsi"/>
+          <w:highlight w:val="yellow"/>
+        </w:rPr>
+        <w:t>Draft machine learning module is</w:t>
+      </w:r>
+      <w:r>
+        <w:rPr>
+          <w:rFonts w:cstheme="minorHAnsi"/>
+          <w:highlight w:val="yellow"/>
+        </w:rPr>
+        <w:t xml:space="preserve"> </w:t>
+      </w:r>
+      <w:r>
+        <w:rPr>
+          <w:rFonts w:cstheme="minorHAnsi"/>
+          <w:highlight w:val="yellow"/>
+        </w:rPr>
+        <w:t>connected to the provisional database</w:t>
+      </w:r>
+    </w:p>
+    <w:p>
+      <w:pPr>
+        <w:pStyle w:val="ListParagraph"/>
+        <w:numPr>
+          <w:ilvl w:val="0"/>
+          <w:numId w:val="14"/>
+        </w:numPr>
+        <w:autoSpaceDE w:val="0"/>
+        <w:autoSpaceDN w:val="0"/>
+        <w:adjustRightInd w:val="0"/>
+        <w:spacing w:after="0" w:line="240" w:lineRule="auto"/>
+        <w:rPr>
+          <w:rFonts w:cstheme="minorHAnsi"/>
+          <w:highlight w:val="yellow"/>
+        </w:rPr>
+      </w:pPr>
+      <w:r>
+        <w:rPr>
+          <w:rFonts w:cstheme="minorHAnsi"/>
+          <w:highlight w:val="yellow"/>
+        </w:rPr>
+        <w:t>Team members present a fully integrated</w:t>
+      </w:r>
+      <w:r>
+        <w:rPr>
+          <w:rFonts w:cstheme="minorHAnsi"/>
+          <w:highlight w:val="yellow"/>
+        </w:rPr>
+        <w:t xml:space="preserve"> </w:t>
+      </w:r>
+      <w:r>
+        <w:rPr>
+          <w:rFonts w:cstheme="minorHAnsi"/>
+          <w:highlight w:val="yellow"/>
+        </w:rPr>
+        <w:t>database.</w:t>
+      </w:r>
+    </w:p>
+    <w:p>
+      <w:pPr>
+        <w:spacing w:line="240" w:lineRule="auto"/>
+        <w:rPr>
+          <w:rFonts w:cstheme="minorHAnsi"/>
+        </w:rPr>
+      </w:pPr>
+    </w:p>
+    <w:p>
+      <w:pPr>
+        <w:spacing w:line="240" w:lineRule="auto"/>
+        <w:rPr>
+          <w:rFonts w:cstheme="minorHAnsi"/>
           <w:b/>
           <w:bCs/>
           <w:sz w:val="28"/>
           <w:szCs w:val="28"/>
         </w:rPr>
       </w:pPr>
-      <w:r>
-        <w:rPr>
+    </w:p>
+    <w:p>
+      <w:pPr>
+        <w:spacing w:line="240" w:lineRule="auto"/>
+        <w:rPr>
+          <w:rFonts w:cstheme="minorHAnsi"/>
           <w:b/>
           <w:bCs/>
           <w:sz w:val="28"/>
           <w:szCs w:val="28"/>
         </w:rPr>
-        <w:t>From 10/</w:t>
-      </w:r>
-      <w:r>
-        <w:rPr>
+      </w:pPr>
+    </w:p>
+    <w:p>
+      <w:pPr>
+        <w:spacing w:line="240" w:lineRule="auto"/>
+        <w:rPr>
+          <w:rFonts w:cstheme="minorHAnsi"/>
           <w:b/>
           <w:bCs/>
           <w:sz w:val="28"/>
           <w:szCs w:val="28"/>
         </w:rPr>
-        <w:t>11</w:t>
-      </w:r>
-      <w:r>
-        <w:rPr>
+      </w:pPr>
+    </w:p>
+    <w:p>
+      <w:pPr>
+        <w:spacing w:line="240" w:lineRule="auto"/>
+        <w:rPr>
+          <w:rFonts w:cstheme="minorHAnsi"/>
           <w:b/>
           <w:bCs/>
           <w:sz w:val="28"/>
           <w:szCs w:val="28"/>
         </w:rPr>
-        <w:t xml:space="preserve"> to 10/1</w:t>
-      </w:r>
-      <w:r>
-        <w:rPr>
+      </w:pPr>
+    </w:p>
+    <w:p>
+      <w:pPr>
+        <w:spacing w:line="240" w:lineRule="auto"/>
+        <w:rPr>
+          <w:rFonts w:cstheme="minorHAnsi"/>
           <w:b/>
           <w:bCs/>
           <w:sz w:val="28"/>
           <w:szCs w:val="28"/>
         </w:rPr>
-        <w:t>8</w:t>
-      </w:r>
-      <w:r>
-        <w:rPr>
+      </w:pPr>
+    </w:p>
+    <w:p>
+      <w:pPr>
+        <w:rPr>
+          <w:rFonts w:cstheme="minorHAnsi"/>
           <w:b/>
           <w:bCs/>
           <w:sz w:val="28"/>
           <w:szCs w:val="28"/>
         </w:rPr>
-        <w:t>:</w:t>
+      </w:pPr>
+      <w:r>
+        <w:rPr>
+          <w:rFonts w:cstheme="minorHAnsi"/>
+          <w:b/>
+          <w:bCs/>
+          <w:sz w:val="28"/>
+          <w:szCs w:val="28"/>
+        </w:rPr>
+        <w:lastRenderedPageBreak/>
+        <w:t>From 10/4 to 10/11:</w:t>
+      </w:r>
+    </w:p>
+    <w:p>
+      <w:pPr>
+        <w:pStyle w:val="ListParagraph"/>
+        <w:numPr>
+          <w:ilvl w:val="0"/>
+          <w:numId w:val="16"/>
+        </w:numPr>
+        <w:spacing w:line="276" w:lineRule="auto"/>
+        <w:ind w:left="720"/>
+        <w:rPr>
+          <w:rFonts w:cstheme="minorHAnsi"/>
+          <w:highlight w:val="yellow"/>
+        </w:rPr>
+      </w:pPr>
+      <w:r>
+        <w:rPr>
+          <w:rFonts w:cstheme="minorHAnsi"/>
+          <w:highlight w:val="yellow"/>
+        </w:rPr>
+        <w:t>Meeting between team members</w:t>
+      </w:r>
+      <w:r>
+        <w:rPr>
+          <w:rFonts w:cstheme="minorHAnsi"/>
+          <w:highlight w:val="yellow"/>
+        </w:rPr>
+        <w:t xml:space="preserve"> (10/11 @2pm)</w:t>
+      </w:r>
+    </w:p>
+    <w:p>
+      <w:pPr>
+        <w:pStyle w:val="ListParagraph"/>
+        <w:numPr>
+          <w:ilvl w:val="0"/>
+          <w:numId w:val="16"/>
+        </w:numPr>
+        <w:spacing w:line="276" w:lineRule="auto"/>
+        <w:ind w:left="720"/>
+        <w:rPr>
+          <w:rFonts w:cstheme="minorHAnsi"/>
+          <w:highlight w:val="yellow"/>
+        </w:rPr>
+      </w:pPr>
+      <w:r>
+        <w:rPr>
+          <w:rFonts w:cstheme="minorHAnsi"/>
+          <w:highlight w:val="yellow"/>
+        </w:rPr>
+        <w:t>Refactor code from Weather API Project to grab data from Home Depot’s site</w:t>
+      </w:r>
+    </w:p>
+    <w:p>
+      <w:pPr>
+        <w:pStyle w:val="ListParagraph"/>
+        <w:numPr>
+          <w:ilvl w:val="0"/>
+          <w:numId w:val="16"/>
+        </w:numPr>
+        <w:spacing w:line="276" w:lineRule="auto"/>
+        <w:ind w:left="720"/>
+        <w:rPr>
+          <w:rFonts w:cstheme="minorHAnsi"/>
+        </w:rPr>
+      </w:pPr>
+      <w:r>
+        <w:rPr>
+          <w:rFonts w:cstheme="minorHAnsi"/>
+        </w:rPr>
+        <w:t>Get a Lowes API and investigate what it can do</w:t>
+      </w:r>
+    </w:p>
+    <w:p>
+      <w:pPr>
+        <w:pStyle w:val="ListParagraph"/>
+        <w:numPr>
+          <w:ilvl w:val="0"/>
+          <w:numId w:val="16"/>
+        </w:numPr>
+        <w:spacing w:line="276" w:lineRule="auto"/>
+        <w:ind w:left="720"/>
+        <w:rPr>
+          <w:rFonts w:cstheme="minorHAnsi"/>
+        </w:rPr>
+      </w:pPr>
+      <w:r>
+        <w:rPr>
+          <w:rFonts w:cstheme="minorHAnsi"/>
+        </w:rPr>
+        <w:t>Gather product IDs from Lowes website</w:t>
+      </w:r>
+    </w:p>
+    <w:p>
+      <w:pPr>
+        <w:pStyle w:val="ListParagraph"/>
+        <w:numPr>
+          <w:ilvl w:val="0"/>
+          <w:numId w:val="16"/>
+        </w:numPr>
+        <w:spacing w:line="276" w:lineRule="auto"/>
+        <w:ind w:left="720"/>
+        <w:rPr>
+          <w:rFonts w:cstheme="minorHAnsi"/>
+          <w:highlight w:val="yellow"/>
+        </w:rPr>
+      </w:pPr>
+      <w:r>
+        <w:rPr>
+          <w:rFonts w:cstheme="minorHAnsi"/>
+          <w:highlight w:val="yellow"/>
+        </w:rPr>
+        <w:t>Get a web host domain</w:t>
+      </w:r>
+    </w:p>
+    <w:p>
+      <w:pPr>
+        <w:pStyle w:val="ListParagraph"/>
+        <w:numPr>
+          <w:ilvl w:val="0"/>
+          <w:numId w:val="16"/>
+        </w:numPr>
+        <w:spacing w:line="276" w:lineRule="auto"/>
+        <w:ind w:left="720"/>
+        <w:rPr>
+          <w:rFonts w:cstheme="minorHAnsi"/>
+        </w:rPr>
+      </w:pPr>
+      <w:r>
+        <w:rPr>
+          <w:rFonts w:cstheme="minorHAnsi"/>
+        </w:rPr>
+        <w:t>Create Estimator Worksheet Framework</w:t>
+      </w:r>
+    </w:p>
+    <w:p>
+      <w:pPr>
+        <w:spacing w:line="240" w:lineRule="auto"/>
+        <w:rPr>
+          <w:rFonts w:cstheme="minorHAnsi"/>
+          <w:b/>
+          <w:bCs/>
+          <w:sz w:val="28"/>
+          <w:szCs w:val="28"/>
+        </w:rPr>
+      </w:pPr>
+    </w:p>
+    <w:p>
+      <w:pPr>
+        <w:spacing w:line="240" w:lineRule="auto"/>
+        <w:rPr>
+          <w:rFonts w:cstheme="minorHAnsi"/>
+          <w:b/>
+          <w:bCs/>
+          <w:sz w:val="28"/>
+          <w:szCs w:val="28"/>
+        </w:rPr>
+      </w:pPr>
+      <w:r>
+        <w:rPr>
+          <w:rFonts w:cstheme="minorHAnsi"/>
+          <w:b/>
+          <w:bCs/>
+          <w:sz w:val="28"/>
+          <w:szCs w:val="28"/>
+        </w:rPr>
+        <w:t>From 10/11 to 10/18:</w:t>
       </w:r>
     </w:p>
     <w:p>
@@ -330,14 +1328,14 @@
           <w:ilvl w:val="0"/>
           <w:numId w:val="3"/>
         </w:numPr>
-        <w:spacing w:line="276" w:lineRule="auto"/>
-        <w:rPr>
-          <w:color w:val="00B0F0"/>
-        </w:rPr>
-      </w:pPr>
-      <w:r>
-        <w:rPr>
-          <w:color w:val="00B0F0"/>
+        <w:spacing w:line="240" w:lineRule="auto"/>
+        <w:rPr>
+          <w:rFonts w:cstheme="minorHAnsi"/>
+        </w:rPr>
+      </w:pPr>
+      <w:r>
+        <w:rPr>
+          <w:rFonts w:cstheme="minorHAnsi"/>
         </w:rPr>
         <w:t>Refactor code from Weather API Project to grab data from Lowe’s site</w:t>
       </w:r>
@@ -349,20 +1347,20 @@
           <w:ilvl w:val="0"/>
           <w:numId w:val="3"/>
         </w:numPr>
-        <w:spacing w:line="276" w:lineRule="auto"/>
-        <w:rPr>
-          <w:color w:val="7030A0"/>
-        </w:rPr>
-      </w:pPr>
-      <w:r>
-        <w:rPr>
-          <w:color w:val="7030A0"/>
+        <w:spacing w:line="240" w:lineRule="auto"/>
+        <w:rPr>
+          <w:rFonts w:cstheme="minorHAnsi"/>
+        </w:rPr>
+      </w:pPr>
+      <w:r>
+        <w:rPr>
+          <w:rFonts w:cstheme="minorHAnsi"/>
         </w:rPr>
         <w:t xml:space="preserve">Research </w:t>
       </w:r>
       <w:r>
         <w:rPr>
-          <w:color w:val="7030A0"/>
+          <w:rFonts w:cstheme="minorHAnsi"/>
         </w:rPr>
         <w:t>web scraping a third site and get necessary data for third web scraping site</w:t>
       </w:r>
@@ -374,14 +1372,14 @@
           <w:ilvl w:val="0"/>
           <w:numId w:val="3"/>
         </w:numPr>
-        <w:spacing w:line="276" w:lineRule="auto"/>
-        <w:rPr>
-          <w:color w:val="00B0F0"/>
-        </w:rPr>
-      </w:pPr>
-      <w:r>
-        <w:rPr>
-          <w:color w:val="00B0F0"/>
+        <w:spacing w:line="240" w:lineRule="auto"/>
+        <w:rPr>
+          <w:rFonts w:cstheme="minorHAnsi"/>
+        </w:rPr>
+      </w:pPr>
+      <w:r>
+        <w:rPr>
+          <w:rFonts w:cstheme="minorHAnsi"/>
         </w:rPr>
         <w:t>Add VBA drop down menus to estimator sheet</w:t>
       </w:r>
@@ -393,20 +1391,23 @@
           <w:ilvl w:val="0"/>
           <w:numId w:val="3"/>
         </w:numPr>
-        <w:rPr>
-          <w:color w:val="7030A0"/>
-        </w:rPr>
-      </w:pPr>
-      <w:r>
-        <w:rPr>
-          <w:color w:val="7030A0"/>
+        <w:spacing w:line="240" w:lineRule="auto"/>
+        <w:rPr>
+          <w:rFonts w:cstheme="minorHAnsi"/>
+        </w:rPr>
+      </w:pPr>
+      <w:r>
+        <w:rPr>
+          <w:rFonts w:cstheme="minorHAnsi"/>
         </w:rPr>
         <w:t>Fine tune worksheet and website</w:t>
       </w:r>
     </w:p>
     <w:p>
       <w:pPr>
-        <w:rPr>
+        <w:spacing w:line="240" w:lineRule="auto"/>
+        <w:rPr>
+          <w:rFonts w:cstheme="minorHAnsi"/>
           <w:b/>
           <w:bCs/>
           <w:sz w:val="28"/>
@@ -415,48 +1416,13 @@
       </w:pPr>
       <w:r>
         <w:rPr>
+          <w:rFonts w:cstheme="minorHAnsi"/>
           <w:b/>
           <w:bCs/>
           <w:sz w:val="28"/>
           <w:szCs w:val="28"/>
         </w:rPr>
-        <w:t>From 10/</w:t>
-      </w:r>
-      <w:r>
-        <w:rPr>
-          <w:b/>
-          <w:bCs/>
-          <w:sz w:val="28"/>
-          <w:szCs w:val="28"/>
-        </w:rPr>
-        <w:t>18</w:t>
-      </w:r>
-      <w:r>
-        <w:rPr>
-          <w:b/>
-          <w:bCs/>
-          <w:sz w:val="28"/>
-          <w:szCs w:val="28"/>
-        </w:rPr>
-        <w:t xml:space="preserve"> to 10/</w:t>
-      </w:r>
-      <w:r>
-        <w:rPr>
-          <w:b/>
-          <w:bCs/>
-          <w:sz w:val="28"/>
-          <w:szCs w:val="28"/>
-        </w:rPr>
-        <w:t>25</w:t>
-      </w:r>
-      <w:r>
-        <w:rPr>
-          <w:b/>
-          <w:bCs/>
-          <w:sz w:val="28"/>
-          <w:szCs w:val="28"/>
-        </w:rPr>
-        <w:t>:</w:t>
+        <w:t>From 10/18 to 10/25:</w:t>
       </w:r>
     </w:p>
     <w:p>
@@ -466,9 +1432,15 @@
           <w:ilvl w:val="0"/>
           <w:numId w:val="4"/>
         </w:numPr>
-        <w:spacing w:line="276" w:lineRule="auto"/>
-      </w:pPr>
-      <w:r>
+        <w:spacing w:line="240" w:lineRule="auto"/>
+        <w:rPr>
+          <w:rFonts w:cstheme="minorHAnsi"/>
+        </w:rPr>
+      </w:pPr>
+      <w:r>
+        <w:rPr>
+          <w:rFonts w:cstheme="minorHAnsi"/>
+        </w:rPr>
         <w:t>Discuss presentation structure</w:t>
       </w:r>
     </w:p>
@@ -479,14 +1451,14 @@
           <w:ilvl w:val="0"/>
           <w:numId w:val="4"/>
         </w:numPr>
-        <w:spacing w:line="276" w:lineRule="auto"/>
-        <w:rPr>
-          <w:color w:val="7030A0"/>
-        </w:rPr>
-      </w:pPr>
-      <w:r>
-        <w:rPr>
-          <w:color w:val="7030A0"/>
+        <w:spacing w:line="240" w:lineRule="auto"/>
+        <w:rPr>
+          <w:rFonts w:cstheme="minorHAnsi"/>
+        </w:rPr>
+      </w:pPr>
+      <w:r>
+        <w:rPr>
+          <w:rFonts w:cstheme="minorHAnsi"/>
         </w:rPr>
         <w:t>Start working on Power Point</w:t>
       </w:r>
@@ -498,14 +1470,14 @@
           <w:ilvl w:val="0"/>
           <w:numId w:val="4"/>
         </w:numPr>
-        <w:spacing w:line="276" w:lineRule="auto"/>
-        <w:rPr>
-          <w:color w:val="00B0F0"/>
-        </w:rPr>
-      </w:pPr>
-      <w:r>
-        <w:rPr>
-          <w:color w:val="00B0F0"/>
+        <w:spacing w:line="240" w:lineRule="auto"/>
+        <w:rPr>
+          <w:rFonts w:cstheme="minorHAnsi"/>
+        </w:rPr>
+      </w:pPr>
+      <w:r>
+        <w:rPr>
+          <w:rFonts w:cstheme="minorHAnsi"/>
         </w:rPr>
         <w:t>Start working on regression analysis</w:t>
       </w:r>
@@ -517,14 +1489,14 @@
           <w:ilvl w:val="0"/>
           <w:numId w:val="4"/>
         </w:numPr>
-        <w:spacing w:line="276" w:lineRule="auto"/>
-        <w:rPr>
-          <w:color w:val="00B0F0"/>
-        </w:rPr>
-      </w:pPr>
-      <w:r>
-        <w:rPr>
-          <w:color w:val="00B0F0"/>
+        <w:spacing w:line="240" w:lineRule="auto"/>
+        <w:rPr>
+          <w:rFonts w:cstheme="minorHAnsi"/>
+        </w:rPr>
+      </w:pPr>
+      <w:r>
+        <w:rPr>
+          <w:rFonts w:cstheme="minorHAnsi"/>
         </w:rPr>
         <w:t>Start working on Visualizations</w:t>
       </w:r>
@@ -532,16 +1504,26 @@
     <w:p>
       <w:pPr>
         <w:pStyle w:val="ListParagraph"/>
-      </w:pPr>
-    </w:p>
-    <w:p>
-      <w:pPr>
+        <w:spacing w:line="240" w:lineRule="auto"/>
+        <w:rPr>
+          <w:rFonts w:cstheme="minorHAnsi"/>
+        </w:rPr>
+      </w:pPr>
+    </w:p>
+    <w:p>
+      <w:pPr>
+        <w:spacing w:line="240" w:lineRule="auto"/>
         <w:ind w:left="360"/>
-      </w:pPr>
-    </w:p>
-    <w:p>
-      <w:pPr>
-        <w:rPr>
+        <w:rPr>
+          <w:rFonts w:cstheme="minorHAnsi"/>
+        </w:rPr>
+      </w:pPr>
+    </w:p>
+    <w:p>
+      <w:pPr>
+        <w:spacing w:line="240" w:lineRule="auto"/>
+        <w:rPr>
+          <w:rFonts w:cstheme="minorHAnsi"/>
           <w:b/>
           <w:bCs/>
           <w:sz w:val="28"/>
@@ -571,7 +1553,7 @@
       <w:lvlText w:val=""/>
       <w:lvlJc w:val="left"/>
       <w:pPr>
-        <w:ind w:left="720" w:hanging="360"/>
+        <w:ind w:left="810" w:hanging="360"/>
       </w:pPr>
       <w:rPr>
         <w:rFonts w:ascii="Symbol" w:hAnsi="Symbol" w:hint="default"/>
@@ -583,7 +1565,7 @@
       <w:lvlText w:val="o"/>
       <w:lvlJc w:val="left"/>
       <w:pPr>
-        <w:ind w:left="1440" w:hanging="360"/>
+        <w:ind w:left="1530" w:hanging="360"/>
       </w:pPr>
       <w:rPr>
         <w:rFonts w:ascii="Courier New" w:hAnsi="Courier New" w:cs="Courier New" w:hint="default"/>
@@ -595,7 +1577,7 @@
       <w:lvlText w:val=""/>
       <w:lvlJc w:val="left"/>
       <w:pPr>
-        <w:ind w:left="2160" w:hanging="360"/>
+        <w:ind w:left="2250" w:hanging="360"/>
       </w:pPr>
       <w:rPr>
         <w:rFonts w:ascii="Wingdings" w:hAnsi="Wingdings" w:hint="default"/>
@@ -607,7 +1589,7 @@
       <w:lvlText w:val=""/>
       <w:lvlJc w:val="left"/>
       <w:pPr>
-        <w:ind w:left="2880" w:hanging="360"/>
+        <w:ind w:left="2970" w:hanging="360"/>
       </w:pPr>
       <w:rPr>
         <w:rFonts w:ascii="Symbol" w:hAnsi="Symbol" w:hint="default"/>
@@ -619,7 +1601,7 @@
       <w:lvlText w:val="o"/>
       <w:lvlJc w:val="left"/>
       <w:pPr>
-        <w:ind w:left="3600" w:hanging="360"/>
+        <w:ind w:left="3690" w:hanging="360"/>
       </w:pPr>
       <w:rPr>
         <w:rFonts w:ascii="Courier New" w:hAnsi="Courier New" w:cs="Courier New" w:hint="default"/>
@@ -631,7 +1613,7 @@
       <w:lvlText w:val=""/>
       <w:lvlJc w:val="left"/>
       <w:pPr>
-        <w:ind w:left="4320" w:hanging="360"/>
+        <w:ind w:left="4410" w:hanging="360"/>
       </w:pPr>
       <w:rPr>
         <w:rFonts w:ascii="Wingdings" w:hAnsi="Wingdings" w:hint="default"/>
@@ -643,7 +1625,7 @@
       <w:lvlText w:val=""/>
       <w:lvlJc w:val="left"/>
       <w:pPr>
-        <w:ind w:left="5040" w:hanging="360"/>
+        <w:ind w:left="5130" w:hanging="360"/>
       </w:pPr>
       <w:rPr>
         <w:rFonts w:ascii="Symbol" w:hAnsi="Symbol" w:hint="default"/>
@@ -655,7 +1637,7 @@
       <w:lvlText w:val="o"/>
       <w:lvlJc w:val="left"/>
       <w:pPr>
-        <w:ind w:left="5760" w:hanging="360"/>
+        <w:ind w:left="5850" w:hanging="360"/>
       </w:pPr>
       <w:rPr>
         <w:rFonts w:ascii="Courier New" w:hAnsi="Courier New" w:cs="Courier New" w:hint="default"/>
@@ -667,7 +1649,7 @@
       <w:lvlText w:val=""/>
       <w:lvlJc w:val="left"/>
       <w:pPr>
-        <w:ind w:left="6480" w:hanging="360"/>
+        <w:ind w:left="6570" w:hanging="360"/>
       </w:pPr>
       <w:rPr>
         <w:rFonts w:ascii="Wingdings" w:hAnsi="Wingdings" w:hint="default"/>
@@ -675,6 +1657,119 @@
     </w:lvl>
   </w:abstractNum>
   <w:abstractNum w:abstractNumId="1" w15:restartNumberingAfterBreak="0">
+    <w:nsid w:val="117E2FD3"/>
+    <w:multiLevelType w:val="hybridMultilevel"/>
+    <w:tmpl w:val="F84AC2EC"/>
+    <w:lvl w:ilvl="0" w:tplc="04090001">
+      <w:start w:val="1"/>
+      <w:numFmt w:val="bullet"/>
+      <w:lvlText w:val=""/>
+      <w:lvlJc w:val="left"/>
+      <w:pPr>
+        <w:ind w:left="810" w:hanging="360"/>
+      </w:pPr>
+      <w:rPr>
+        <w:rFonts w:ascii="Symbol" w:hAnsi="Symbol" w:hint="default"/>
+      </w:rPr>
+    </w:lvl>
+    <w:lvl w:ilvl="1" w:tplc="04090003" w:tentative="1">
+      <w:start w:val="1"/>
+      <w:numFmt w:val="bullet"/>
+      <w:lvlText w:val="o"/>
+      <w:lvlJc w:val="left"/>
+      <w:pPr>
+        <w:ind w:left="1530" w:hanging="360"/>
+      </w:pPr>
+      <w:rPr>
+        <w:rFonts w:ascii="Courier New" w:hAnsi="Courier New" w:cs="Courier New" w:hint="default"/>
+      </w:rPr>
+    </w:lvl>
+    <w:lvl w:ilvl="2" w:tplc="04090005" w:tentative="1">
+      <w:start w:val="1"/>
+      <w:numFmt w:val="bullet"/>
+      <w:lvlText w:val=""/>
+      <w:lvlJc w:val="left"/>
+      <w:pPr>
+        <w:ind w:left="2250" w:hanging="360"/>
+      </w:pPr>
+      <w:rPr>
+        <w:rFonts w:ascii="Wingdings" w:hAnsi="Wingdings" w:hint="default"/>
+      </w:rPr>
+    </w:lvl>
+    <w:lvl w:ilvl="3" w:tplc="04090001" w:tentative="1">
+      <w:start w:val="1"/>
+      <w:numFmt w:val="bullet"/>
+      <w:lvlText w:val=""/>
+      <w:lvlJc w:val="left"/>
+      <w:pPr>
+        <w:ind w:left="2970" w:hanging="360"/>
+      </w:pPr>
+      <w:rPr>
+        <w:rFonts w:ascii="Symbol" w:hAnsi="Symbol" w:hint="default"/>
+      </w:rPr>
+    </w:lvl>
+    <w:lvl w:ilvl="4" w:tplc="04090003" w:tentative="1">
+      <w:start w:val="1"/>
+      <w:numFmt w:val="bullet"/>
+      <w:lvlText w:val="o"/>
+      <w:lvlJc w:val="left"/>
+      <w:pPr>
+        <w:ind w:left="3690" w:hanging="360"/>
+      </w:pPr>
+      <w:rPr>
+        <w:rFonts w:ascii="Courier New" w:hAnsi="Courier New" w:cs="Courier New" w:hint="default"/>
+      </w:rPr>
+    </w:lvl>
+    <w:lvl w:ilvl="5" w:tplc="04090005" w:tentative="1">
+      <w:start w:val="1"/>
+      <w:numFmt w:val="bullet"/>
+      <w:lvlText w:val=""/>
+      <w:lvlJc w:val="left"/>
+      <w:pPr>
+        <w:ind w:left="4410" w:hanging="360"/>
+      </w:pPr>
+      <w:rPr>
+        <w:rFonts w:ascii="Wingdings" w:hAnsi="Wingdings" w:hint="default"/>
+      </w:rPr>
+    </w:lvl>
+    <w:lvl w:ilvl="6" w:tplc="04090001" w:tentative="1">
+      <w:start w:val="1"/>
+      <w:numFmt w:val="bullet"/>
+      <w:lvlText w:val=""/>
+      <w:lvlJc w:val="left"/>
+      <w:pPr>
+        <w:ind w:left="5130" w:hanging="360"/>
+      </w:pPr>
+      <w:rPr>
+        <w:rFonts w:ascii="Symbol" w:hAnsi="Symbol" w:hint="default"/>
+      </w:rPr>
+    </w:lvl>
+    <w:lvl w:ilvl="7" w:tplc="04090003" w:tentative="1">
+      <w:start w:val="1"/>
+      <w:numFmt w:val="bullet"/>
+      <w:lvlText w:val="o"/>
+      <w:lvlJc w:val="left"/>
+      <w:pPr>
+        <w:ind w:left="5850" w:hanging="360"/>
+      </w:pPr>
+      <w:rPr>
+        <w:rFonts w:ascii="Courier New" w:hAnsi="Courier New" w:cs="Courier New" w:hint="default"/>
+      </w:rPr>
+    </w:lvl>
+    <w:lvl w:ilvl="8" w:tplc="04090005" w:tentative="1">
+      <w:start w:val="1"/>
+      <w:numFmt w:val="bullet"/>
+      <w:lvlText w:val=""/>
+      <w:lvlJc w:val="left"/>
+      <w:pPr>
+        <w:ind w:left="6570" w:hanging="360"/>
+      </w:pPr>
+      <w:rPr>
+        <w:rFonts w:ascii="Wingdings" w:hAnsi="Wingdings" w:hint="default"/>
+      </w:rPr>
+    </w:lvl>
+  </w:abstractNum>
+  <w:abstractNum w:abstractNumId="2" w15:restartNumberingAfterBreak="0">
     <w:nsid w:val="21DD635C"/>
     <w:multiLevelType w:val="hybridMultilevel"/>
     <w:tmpl w:val="040464B4"/>
@@ -787,7 +1882,524 @@
       </w:rPr>
     </w:lvl>
   </w:abstractNum>
-  <w:abstractNum w:abstractNumId="2" w15:restartNumberingAfterBreak="0">
+  <w:abstractNum w:abstractNumId="3" w15:restartNumberingAfterBreak="0">
+    <w:nsid w:val="24532B5E"/>
+    <w:multiLevelType w:val="hybridMultilevel"/>
+    <w:tmpl w:val="EC260594"/>
+    <w:lvl w:ilvl="0" w:tplc="04090001">
+      <w:start w:val="1"/>
+      <w:numFmt w:val="bullet"/>
+      <w:lvlText w:val=""/>
+      <w:lvlJc w:val="left"/>
+      <w:pPr>
+        <w:ind w:left="720" w:hanging="360"/>
+      </w:pPr>
+      <w:rPr>
+        <w:rFonts w:ascii="Symbol" w:hAnsi="Symbol" w:hint="default"/>
+      </w:rPr>
+    </w:lvl>
+    <w:lvl w:ilvl="1" w:tplc="FFFFFFFF" w:tentative="1">
+      <w:start w:val="1"/>
+      <w:numFmt w:val="lowerLetter"/>
+      <w:lvlText w:val="%2."/>
+      <w:lvlJc w:val="left"/>
+      <w:pPr>
+        <w:ind w:left="1440" w:hanging="360"/>
+      </w:pPr>
+    </w:lvl>
+    <w:lvl w:ilvl="2" w:tplc="FFFFFFFF" w:tentative="1">
+      <w:start w:val="1"/>
+      <w:numFmt w:val="lowerRoman"/>
+      <w:lvlText w:val="%3."/>
+      <w:lvlJc w:val="right"/>
+      <w:pPr>
+        <w:ind w:left="2160" w:hanging="180"/>
+      </w:pPr>
+    </w:lvl>
+    <w:lvl w:ilvl="3" w:tplc="FFFFFFFF" w:tentative="1">
+      <w:start w:val="1"/>
+      <w:numFmt w:val="decimal"/>
+      <w:lvlText w:val="%4."/>
+      <w:lvlJc w:val="left"/>
+      <w:pPr>
+        <w:ind w:left="2880" w:hanging="360"/>
+      </w:pPr>
+    </w:lvl>
+    <w:lvl w:ilvl="4" w:tplc="FFFFFFFF" w:tentative="1">
+      <w:start w:val="1"/>
+      <w:numFmt w:val="lowerLetter"/>
+      <w:lvlText w:val="%5."/>
+      <w:lvlJc w:val="left"/>
+      <w:pPr>
+        <w:ind w:left="3600" w:hanging="360"/>
+      </w:pPr>
+    </w:lvl>
+    <w:lvl w:ilvl="5" w:tplc="FFFFFFFF" w:tentative="1">
+      <w:start w:val="1"/>
+      <w:numFmt w:val="lowerRoman"/>
+      <w:lvlText w:val="%6."/>
+      <w:lvlJc w:val="right"/>
+      <w:pPr>
+        <w:ind w:left="4320" w:hanging="180"/>
+      </w:pPr>
+    </w:lvl>
+    <w:lvl w:ilvl="6" w:tplc="FFFFFFFF" w:tentative="1">
+      <w:start w:val="1"/>
+      <w:numFmt w:val="decimal"/>
+      <w:lvlText w:val="%7."/>
+      <w:lvlJc w:val="left"/>
+      <w:pPr>
+        <w:ind w:left="5040" w:hanging="360"/>
+      </w:pPr>
+    </w:lvl>
+    <w:lvl w:ilvl="7" w:tplc="FFFFFFFF" w:tentative="1">
+      <w:start w:val="1"/>
+      <w:numFmt w:val="lowerLetter"/>
+      <w:lvlText w:val="%8."/>
+      <w:lvlJc w:val="left"/>
+      <w:pPr>
+        <w:ind w:left="5760" w:hanging="360"/>
+      </w:pPr>
+    </w:lvl>
+    <w:lvl w:ilvl="8" w:tplc="FFFFFFFF" w:tentative="1">
+      <w:start w:val="1"/>
+      <w:numFmt w:val="lowerRoman"/>
+      <w:lvlText w:val="%9."/>
+      <w:lvlJc w:val="right"/>
+      <w:pPr>
+        <w:ind w:left="6480" w:hanging="180"/>
+      </w:pPr>
+    </w:lvl>
+  </w:abstractNum>
+  <w:abstractNum w:abstractNumId="4" w15:restartNumberingAfterBreak="0">
+    <w:nsid w:val="24EF17B0"/>
+    <w:multiLevelType w:val="hybridMultilevel"/>
+    <w:tmpl w:val="E4A63A9C"/>
+    <w:lvl w:ilvl="0" w:tplc="04090001">
+      <w:start w:val="1"/>
+      <w:numFmt w:val="bullet"/>
+      <w:lvlText w:val=""/>
+      <w:lvlJc w:val="left"/>
+      <w:pPr>
+        <w:ind w:left="1080" w:hanging="360"/>
+      </w:pPr>
+      <w:rPr>
+        <w:rFonts w:ascii="Symbol" w:hAnsi="Symbol" w:hint="default"/>
+      </w:rPr>
+    </w:lvl>
+    <w:lvl w:ilvl="1" w:tplc="04090003" w:tentative="1">
+      <w:start w:val="1"/>
+      <w:numFmt w:val="bullet"/>
+      <w:lvlText w:val="o"/>
+      <w:lvlJc w:val="left"/>
+      <w:pPr>
+        <w:ind w:left="1800" w:hanging="360"/>
+      </w:pPr>
+      <w:rPr>
+        <w:rFonts w:ascii="Courier New" w:hAnsi="Courier New" w:cs="Courier New" w:hint="default"/>
+      </w:rPr>
+    </w:lvl>
+    <w:lvl w:ilvl="2" w:tplc="04090005" w:tentative="1">
+      <w:start w:val="1"/>
+      <w:numFmt w:val="bullet"/>
+      <w:lvlText w:val=""/>
+      <w:lvlJc w:val="left"/>
+      <w:pPr>
+        <w:ind w:left="2520" w:hanging="360"/>
+      </w:pPr>
+      <w:rPr>
+        <w:rFonts w:ascii="Wingdings" w:hAnsi="Wingdings" w:hint="default"/>
+      </w:rPr>
+    </w:lvl>
+    <w:lvl w:ilvl="3" w:tplc="04090001" w:tentative="1">
+      <w:start w:val="1"/>
+      <w:numFmt w:val="bullet"/>
+      <w:lvlText w:val=""/>
+      <w:lvlJc w:val="left"/>
+      <w:pPr>
+        <w:ind w:left="3240" w:hanging="360"/>
+      </w:pPr>
+      <w:rPr>
+        <w:rFonts w:ascii="Symbol" w:hAnsi="Symbol" w:hint="default"/>
+      </w:rPr>
+    </w:lvl>
+    <w:lvl w:ilvl="4" w:tplc="04090003" w:tentative="1">
+      <w:start w:val="1"/>
+      <w:numFmt w:val="bullet"/>
+      <w:lvlText w:val="o"/>
+      <w:lvlJc w:val="left"/>
+      <w:pPr>
+        <w:ind w:left="3960" w:hanging="360"/>
+      </w:pPr>
+      <w:rPr>
+        <w:rFonts w:ascii="Courier New" w:hAnsi="Courier New" w:cs="Courier New" w:hint="default"/>
+      </w:rPr>
+    </w:lvl>
+    <w:lvl w:ilvl="5" w:tplc="04090005" w:tentative="1">
+      <w:start w:val="1"/>
+      <w:numFmt w:val="bullet"/>
+      <w:lvlText w:val=""/>
+      <w:lvlJc w:val="left"/>
+      <w:pPr>
+        <w:ind w:left="4680" w:hanging="360"/>
+      </w:pPr>
+      <w:rPr>
+        <w:rFonts w:ascii="Wingdings" w:hAnsi="Wingdings" w:hint="default"/>
+      </w:rPr>
+    </w:lvl>
+    <w:lvl w:ilvl="6" w:tplc="04090001" w:tentative="1">
+      <w:start w:val="1"/>
+      <w:numFmt w:val="bullet"/>
+      <w:lvlText w:val=""/>
+      <w:lvlJc w:val="left"/>
+      <w:pPr>
+        <w:ind w:left="5400" w:hanging="360"/>
+      </w:pPr>
+      <w:rPr>
+        <w:rFonts w:ascii="Symbol" w:hAnsi="Symbol" w:hint="default"/>
+      </w:rPr>
+    </w:lvl>
+    <w:lvl w:ilvl="7" w:tplc="04090003" w:tentative="1">
+      <w:start w:val="1"/>
+      <w:numFmt w:val="bullet"/>
+      <w:lvlText w:val="o"/>
+      <w:lvlJc w:val="left"/>
+      <w:pPr>
+        <w:ind w:left="6120" w:hanging="360"/>
+      </w:pPr>
+      <w:rPr>
+        <w:rFonts w:ascii="Courier New" w:hAnsi="Courier New" w:cs="Courier New" w:hint="default"/>
+      </w:rPr>
+    </w:lvl>
+    <w:lvl w:ilvl="8" w:tplc="04090005" w:tentative="1">
+      <w:start w:val="1"/>
+      <w:numFmt w:val="bullet"/>
+      <w:lvlText w:val=""/>
+      <w:lvlJc w:val="left"/>
+      <w:pPr>
+        <w:ind w:left="6840" w:hanging="360"/>
+      </w:pPr>
+      <w:rPr>
+        <w:rFonts w:ascii="Wingdings" w:hAnsi="Wingdings" w:hint="default"/>
+      </w:rPr>
+    </w:lvl>
+  </w:abstractNum>
+  <w:abstractNum w:abstractNumId="5" w15:restartNumberingAfterBreak="0">
+    <w:nsid w:val="263204D8"/>
+    <w:multiLevelType w:val="hybridMultilevel"/>
+    <w:tmpl w:val="F6F22960"/>
+    <w:lvl w:ilvl="0" w:tplc="04090001">
+      <w:start w:val="1"/>
+      <w:numFmt w:val="bullet"/>
+      <w:lvlText w:val=""/>
+      <w:lvlJc w:val="left"/>
+      <w:pPr>
+        <w:ind w:left="1440" w:hanging="360"/>
+      </w:pPr>
+      <w:rPr>
+        <w:rFonts w:ascii="Symbol" w:hAnsi="Symbol" w:hint="default"/>
+      </w:rPr>
+    </w:lvl>
+    <w:lvl w:ilvl="1" w:tplc="04090003" w:tentative="1">
+      <w:start w:val="1"/>
+      <w:numFmt w:val="bullet"/>
+      <w:lvlText w:val="o"/>
+      <w:lvlJc w:val="left"/>
+      <w:pPr>
+        <w:ind w:left="2160" w:hanging="360"/>
+      </w:pPr>
+      <w:rPr>
+        <w:rFonts w:ascii="Courier New" w:hAnsi="Courier New" w:cs="Courier New" w:hint="default"/>
+      </w:rPr>
+    </w:lvl>
+    <w:lvl w:ilvl="2" w:tplc="04090005" w:tentative="1">
+      <w:start w:val="1"/>
+      <w:numFmt w:val="bullet"/>
+      <w:lvlText w:val=""/>
+      <w:lvlJc w:val="left"/>
+      <w:pPr>
+        <w:ind w:left="2880" w:hanging="360"/>
+      </w:pPr>
+      <w:rPr>
+        <w:rFonts w:ascii="Wingdings" w:hAnsi="Wingdings" w:hint="default"/>
+      </w:rPr>
+    </w:lvl>
+    <w:lvl w:ilvl="3" w:tplc="04090001" w:tentative="1">
+      <w:start w:val="1"/>
+      <w:numFmt w:val="bullet"/>
+      <w:lvlText w:val=""/>
+      <w:lvlJc w:val="left"/>
+      <w:pPr>
+        <w:ind w:left="3600" w:hanging="360"/>
+      </w:pPr>
+      <w:rPr>
+        <w:rFonts w:ascii="Symbol" w:hAnsi="Symbol" w:hint="default"/>
+      </w:rPr>
+    </w:lvl>
+    <w:lvl w:ilvl="4" w:tplc="04090003" w:tentative="1">
+      <w:start w:val="1"/>
+      <w:numFmt w:val="bullet"/>
+      <w:lvlText w:val="o"/>
+      <w:lvlJc w:val="left"/>
+      <w:pPr>
+        <w:ind w:left="4320" w:hanging="360"/>
+      </w:pPr>
+      <w:rPr>
+        <w:rFonts w:ascii="Courier New" w:hAnsi="Courier New" w:cs="Courier New" w:hint="default"/>
+      </w:rPr>
+    </w:lvl>
+    <w:lvl w:ilvl="5" w:tplc="04090005" w:tentative="1">
+      <w:start w:val="1"/>
+      <w:numFmt w:val="bullet"/>
+      <w:lvlText w:val=""/>
+      <w:lvlJc w:val="left"/>
+      <w:pPr>
+        <w:ind w:left="5040" w:hanging="360"/>
+      </w:pPr>
+      <w:rPr>
+        <w:rFonts w:ascii="Wingdings" w:hAnsi="Wingdings" w:hint="default"/>
+      </w:rPr>
+    </w:lvl>
+    <w:lvl w:ilvl="6" w:tplc="04090001" w:tentative="1">
+      <w:start w:val="1"/>
+      <w:numFmt w:val="bullet"/>
+      <w:lvlText w:val=""/>
+      <w:lvlJc w:val="left"/>
+      <w:pPr>
+        <w:ind w:left="5760" w:hanging="360"/>
+      </w:pPr>
+      <w:rPr>
+        <w:rFonts w:ascii="Symbol" w:hAnsi="Symbol" w:hint="default"/>
+      </w:rPr>
+    </w:lvl>
+    <w:lvl w:ilvl="7" w:tplc="04090003" w:tentative="1">
+      <w:start w:val="1"/>
+      <w:numFmt w:val="bullet"/>
+      <w:lvlText w:val="o"/>
+      <w:lvlJc w:val="left"/>
+      <w:pPr>
+        <w:ind w:left="6480" w:hanging="360"/>
+      </w:pPr>
+      <w:rPr>
+        <w:rFonts w:ascii="Courier New" w:hAnsi="Courier New" w:cs="Courier New" w:hint="default"/>
+      </w:rPr>
+    </w:lvl>
+    <w:lvl w:ilvl="8" w:tplc="04090005" w:tentative="1">
+      <w:start w:val="1"/>
+      <w:numFmt w:val="bullet"/>
+      <w:lvlText w:val=""/>
+      <w:lvlJc w:val="left"/>
+      <w:pPr>
+        <w:ind w:left="7200" w:hanging="360"/>
+      </w:pPr>
+      <w:rPr>
+        <w:rFonts w:ascii="Wingdings" w:hAnsi="Wingdings" w:hint="default"/>
+      </w:rPr>
+    </w:lvl>
+  </w:abstractNum>
+  <w:abstractNum w:abstractNumId="6" w15:restartNumberingAfterBreak="0">
+    <w:nsid w:val="298C25D2"/>
+    <w:multiLevelType w:val="hybridMultilevel"/>
+    <w:tmpl w:val="76D65668"/>
+    <w:lvl w:ilvl="0" w:tplc="04090001">
+      <w:start w:val="1"/>
+      <w:numFmt w:val="bullet"/>
+      <w:lvlText w:val=""/>
+      <w:lvlJc w:val="left"/>
+      <w:pPr>
+        <w:ind w:left="720" w:hanging="360"/>
+      </w:pPr>
+      <w:rPr>
+        <w:rFonts w:ascii="Symbol" w:hAnsi="Symbol" w:hint="default"/>
+      </w:rPr>
+    </w:lvl>
+    <w:lvl w:ilvl="1" w:tplc="FFFFFFFF" w:tentative="1">
+      <w:start w:val="1"/>
+      <w:numFmt w:val="lowerLetter"/>
+      <w:lvlText w:val="%2."/>
+      <w:lvlJc w:val="left"/>
+      <w:pPr>
+        <w:ind w:left="1440" w:hanging="360"/>
+      </w:pPr>
+    </w:lvl>
+    <w:lvl w:ilvl="2" w:tplc="FFFFFFFF" w:tentative="1">
+      <w:start w:val="1"/>
+      <w:numFmt w:val="lowerRoman"/>
+      <w:lvlText w:val="%3."/>
+      <w:lvlJc w:val="right"/>
+      <w:pPr>
+        <w:ind w:left="2160" w:hanging="180"/>
+      </w:pPr>
+    </w:lvl>
+    <w:lvl w:ilvl="3" w:tplc="FFFFFFFF" w:tentative="1">
+      <w:start w:val="1"/>
+      <w:numFmt w:val="decimal"/>
+      <w:lvlText w:val="%4."/>
+      <w:lvlJc w:val="left"/>
+      <w:pPr>
+        <w:ind w:left="2880" w:hanging="360"/>
+      </w:pPr>
+    </w:lvl>
+    <w:lvl w:ilvl="4" w:tplc="FFFFFFFF" w:tentative="1">
+      <w:start w:val="1"/>
+      <w:numFmt w:val="lowerLetter"/>
+      <w:lvlText w:val="%5."/>
+      <w:lvlJc w:val="left"/>
+      <w:pPr>
+        <w:ind w:left="3600" w:hanging="360"/>
+      </w:pPr>
+    </w:lvl>
+    <w:lvl w:ilvl="5" w:tplc="FFFFFFFF" w:tentative="1">
+      <w:start w:val="1"/>
+      <w:numFmt w:val="lowerRoman"/>
+      <w:lvlText w:val="%6."/>
+      <w:lvlJc w:val="right"/>
+      <w:pPr>
+        <w:ind w:left="4320" w:hanging="180"/>
+      </w:pPr>
+    </w:lvl>
+    <w:lvl w:ilvl="6" w:tplc="FFFFFFFF" w:tentative="1">
+      <w:start w:val="1"/>
+      <w:numFmt w:val="decimal"/>
+      <w:lvlText w:val="%7."/>
+      <w:lvlJc w:val="left"/>
+      <w:pPr>
+        <w:ind w:left="5040" w:hanging="360"/>
+      </w:pPr>
+    </w:lvl>
+    <w:lvl w:ilvl="7" w:tplc="FFFFFFFF" w:tentative="1">
+      <w:start w:val="1"/>
+      <w:numFmt w:val="lowerLetter"/>
+      <w:lvlText w:val="%8."/>
+      <w:lvlJc w:val="left"/>
+      <w:pPr>
+        <w:ind w:left="5760" w:hanging="360"/>
+      </w:pPr>
+    </w:lvl>
+    <w:lvl w:ilvl="8" w:tplc="FFFFFFFF" w:tentative="1">
+      <w:start w:val="1"/>
+      <w:numFmt w:val="lowerRoman"/>
+      <w:lvlText w:val="%9."/>
+      <w:lvlJc w:val="right"/>
+      <w:pPr>
+        <w:ind w:left="6480" w:hanging="180"/>
+      </w:pPr>
+    </w:lvl>
+  </w:abstractNum>
+  <w:abstractNum w:abstractNumId="7" w15:restartNumberingAfterBreak="0">
+    <w:nsid w:val="2F922B97"/>
+    <w:multiLevelType w:val="hybridMultilevel"/>
+    <w:tmpl w:val="00A05236"/>
+    <w:lvl w:ilvl="0" w:tplc="04090001">
+      <w:start w:val="1"/>
+      <w:numFmt w:val="bullet"/>
+      <w:lvlText w:val=""/>
+      <w:lvlJc w:val="left"/>
+      <w:pPr>
+        <w:ind w:left="720" w:hanging="360"/>
+      </w:pPr>
+      <w:rPr>
+        <w:rFonts w:ascii="Symbol" w:hAnsi="Symbol" w:hint="default"/>
+      </w:rPr>
+    </w:lvl>
+    <w:lvl w:ilvl="1" w:tplc="04090003" w:tentative="1">
+      <w:start w:val="1"/>
+      <w:numFmt w:val="bullet"/>
+      <w:lvlText w:val="o"/>
+      <w:lvlJc w:val="left"/>
+      <w:pPr>
+        <w:ind w:left="1440" w:hanging="360"/>
+      </w:pPr>
+      <w:rPr>
+        <w:rFonts w:ascii="Courier New" w:hAnsi="Courier New" w:cs="Courier New" w:hint="default"/>
+      </w:rPr>
+    </w:lvl>
+    <w:lvl w:ilvl="2" w:tplc="04090005" w:tentative="1">
+      <w:start w:val="1"/>
+      <w:numFmt w:val="bullet"/>
+      <w:lvlText w:val=""/>
+      <w:lvlJc w:val="left"/>
+      <w:pPr>
+        <w:ind w:left="2160" w:hanging="360"/>
+      </w:pPr>
+      <w:rPr>
+        <w:rFonts w:ascii="Wingdings" w:hAnsi="Wingdings" w:hint="default"/>
+      </w:rPr>
+    </w:lvl>
+    <w:lvl w:ilvl="3" w:tplc="04090001" w:tentative="1">
+      <w:start w:val="1"/>
+      <w:numFmt w:val="bullet"/>
+      <w:lvlText w:val=""/>
+      <w:lvlJc w:val="left"/>
+      <w:pPr>
+        <w:ind w:left="2880" w:hanging="360"/>
+      </w:pPr>
+      <w:rPr>
+        <w:rFonts w:ascii="Symbol" w:hAnsi="Symbol" w:hint="default"/>
+      </w:rPr>
+    </w:lvl>
+    <w:lvl w:ilvl="4" w:tplc="04090003" w:tentative="1">
+      <w:start w:val="1"/>
+      <w:numFmt w:val="bullet"/>
+      <w:lvlText w:val="o"/>
+      <w:lvlJc w:val="left"/>
+      <w:pPr>
+        <w:ind w:left="3600" w:hanging="360"/>
+      </w:pPr>
+      <w:rPr>
+        <w:rFonts w:ascii="Courier New" w:hAnsi="Courier New" w:cs="Courier New" w:hint="default"/>
+      </w:rPr>
+    </w:lvl>
+    <w:lvl w:ilvl="5" w:tplc="04090005" w:tentative="1">
+      <w:start w:val="1"/>
+      <w:numFmt w:val="bullet"/>
+      <w:lvlText w:val=""/>
+      <w:lvlJc w:val="left"/>
+      <w:pPr>
+        <w:ind w:left="4320" w:hanging="360"/>
+      </w:pPr>
+      <w:rPr>
+        <w:rFonts w:ascii="Wingdings" w:hAnsi="Wingdings" w:hint="default"/>
+      </w:rPr>
+    </w:lvl>
+    <w:lvl w:ilvl="6" w:tplc="04090001" w:tentative="1">
+      <w:start w:val="1"/>
+      <w:numFmt w:val="bullet"/>
+      <w:lvlText w:val=""/>
+      <w:lvlJc w:val="left"/>
+      <w:pPr>
+        <w:ind w:left="5040" w:hanging="360"/>
+      </w:pPr>
+      <w:rPr>
+        <w:rFonts w:ascii="Symbol" w:hAnsi="Symbol" w:hint="default"/>
+      </w:rPr>
+    </w:lvl>
+    <w:lvl w:ilvl="7" w:tplc="04090003" w:tentative="1">
+      <w:start w:val="1"/>
+      <w:numFmt w:val="bullet"/>
+      <w:lvlText w:val="o"/>
+      <w:lvlJc w:val="left"/>
+      <w:pPr>
+        <w:ind w:left="5760" w:hanging="360"/>
+      </w:pPr>
+      <w:rPr>
+        <w:rFonts w:ascii="Courier New" w:hAnsi="Courier New" w:cs="Courier New" w:hint="default"/>
+      </w:rPr>
+    </w:lvl>
+    <w:lvl w:ilvl="8" w:tplc="04090005" w:tentative="1">
+      <w:start w:val="1"/>
+      <w:numFmt w:val="bullet"/>
+      <w:lvlText w:val=""/>
+      <w:lvlJc w:val="left"/>
+      <w:pPr>
+        <w:ind w:left="6480" w:hanging="360"/>
+      </w:pPr>
+      <w:rPr>
+        <w:rFonts w:ascii="Wingdings" w:hAnsi="Wingdings" w:hint="default"/>
+      </w:rPr>
+    </w:lvl>
+  </w:abstractNum>
+  <w:abstractNum w:abstractNumId="8" w15:restartNumberingAfterBreak="0">
     <w:nsid w:val="35CE4E0C"/>
     <w:multiLevelType w:val="hybridMultilevel"/>
     <w:tmpl w:val="E9528466"/>
@@ -900,7 +2512,7 @@
       </w:rPr>
     </w:lvl>
   </w:abstractNum>
-  <w:abstractNum w:abstractNumId="3" w15:restartNumberingAfterBreak="0">
+  <w:abstractNum w:abstractNumId="9" w15:restartNumberingAfterBreak="0">
     <w:nsid w:val="382401BA"/>
     <w:multiLevelType w:val="hybridMultilevel"/>
     <w:tmpl w:val="F50E9B6C"/>
@@ -1013,7 +2625,209 @@
       </w:rPr>
     </w:lvl>
   </w:abstractNum>
-  <w:abstractNum w:abstractNumId="4" w15:restartNumberingAfterBreak="0">
+  <w:abstractNum w:abstractNumId="10" w15:restartNumberingAfterBreak="0">
+    <w:nsid w:val="3875276B"/>
+    <w:multiLevelType w:val="hybridMultilevel"/>
+    <w:tmpl w:val="23B09324"/>
+    <w:lvl w:ilvl="0" w:tplc="04090011">
+      <w:start w:val="1"/>
+      <w:numFmt w:val="decimal"/>
+      <w:lvlText w:val="%1)"/>
+      <w:lvlJc w:val="left"/>
+      <w:pPr>
+        <w:ind w:left="720" w:hanging="360"/>
+      </w:pPr>
+      <w:rPr>
+        <w:rFonts w:hint="default"/>
+      </w:rPr>
+    </w:lvl>
+    <w:lvl w:ilvl="1" w:tplc="04090019" w:tentative="1">
+      <w:start w:val="1"/>
+      <w:numFmt w:val="lowerLetter"/>
+      <w:lvlText w:val="%2."/>
+      <w:lvlJc w:val="left"/>
+      <w:pPr>
+        <w:ind w:left="1440" w:hanging="360"/>
+      </w:pPr>
+    </w:lvl>
+    <w:lvl w:ilvl="2" w:tplc="0409001B" w:tentative="1">
+      <w:start w:val="1"/>
+      <w:numFmt w:val="lowerRoman"/>
+      <w:lvlText w:val="%3."/>
+      <w:lvlJc w:val="right"/>
+      <w:pPr>
+        <w:ind w:left="2160" w:hanging="180"/>
+      </w:pPr>
+    </w:lvl>
+    <w:lvl w:ilvl="3" w:tplc="0409000F" w:tentative="1">
+      <w:start w:val="1"/>
+      <w:numFmt w:val="decimal"/>
+      <w:lvlText w:val="%4."/>
+      <w:lvlJc w:val="left"/>
+      <w:pPr>
+        <w:ind w:left="2880" w:hanging="360"/>
+      </w:pPr>
+    </w:lvl>
+    <w:lvl w:ilvl="4" w:tplc="04090019" w:tentative="1">
+      <w:start w:val="1"/>
+      <w:numFmt w:val="lowerLetter"/>
+      <w:lvlText w:val="%5."/>
+      <w:lvlJc w:val="left"/>
+      <w:pPr>
+        <w:ind w:left="3600" w:hanging="360"/>
+      </w:pPr>
+    </w:lvl>
+    <w:lvl w:ilvl="5" w:tplc="0409001B" w:tentative="1">
+      <w:start w:val="1"/>
+      <w:numFmt w:val="lowerRoman"/>
+      <w:lvlText w:val="%6."/>
+      <w:lvlJc w:val="right"/>
+      <w:pPr>
+        <w:ind w:left="4320" w:hanging="180"/>
+      </w:pPr>
+    </w:lvl>
+    <w:lvl w:ilvl="6" w:tplc="0409000F" w:tentative="1">
+      <w:start w:val="1"/>
+      <w:numFmt w:val="decimal"/>
+      <w:lvlText w:val="%7."/>
+      <w:lvlJc w:val="left"/>
+      <w:pPr>
+        <w:ind w:left="5040" w:hanging="360"/>
+      </w:pPr>
+    </w:lvl>
+    <w:lvl w:ilvl="7" w:tplc="04090019" w:tentative="1">
+      <w:start w:val="1"/>
+      <w:numFmt w:val="lowerLetter"/>
+      <w:lvlText w:val="%8."/>
+      <w:lvlJc w:val="left"/>
+      <w:pPr>
+        <w:ind w:left="5760" w:hanging="360"/>
+      </w:pPr>
+    </w:lvl>
+    <w:lvl w:ilvl="8" w:tplc="0409001B" w:tentative="1">
+      <w:start w:val="1"/>
+      <w:numFmt w:val="lowerRoman"/>
+      <w:lvlText w:val="%9."/>
+      <w:lvlJc w:val="right"/>
+      <w:pPr>
+        <w:ind w:left="6480" w:hanging="180"/>
+      </w:pPr>
+    </w:lvl>
+  </w:abstractNum>
+  <w:abstractNum w:abstractNumId="11" w15:restartNumberingAfterBreak="0">
+    <w:nsid w:val="418A1555"/>
+    <w:multiLevelType w:val="hybridMultilevel"/>
+    <w:tmpl w:val="4A9EE08E"/>
+    <w:lvl w:ilvl="0" w:tplc="04090001">
+      <w:start w:val="1"/>
+      <w:numFmt w:val="bullet"/>
+      <w:lvlText w:val=""/>
+      <w:lvlJc w:val="left"/>
+      <w:pPr>
+        <w:ind w:left="810" w:hanging="360"/>
+      </w:pPr>
+      <w:rPr>
+        <w:rFonts w:ascii="Symbol" w:hAnsi="Symbol" w:hint="default"/>
+      </w:rPr>
+    </w:lvl>
+    <w:lvl w:ilvl="1" w:tplc="04090003" w:tentative="1">
+      <w:start w:val="1"/>
+      <w:numFmt w:val="bullet"/>
+      <w:lvlText w:val="o"/>
+      <w:lvlJc w:val="left"/>
+      <w:pPr>
+        <w:ind w:left="1530" w:hanging="360"/>
+      </w:pPr>
+      <w:rPr>
+        <w:rFonts w:ascii="Courier New" w:hAnsi="Courier New" w:cs="Courier New" w:hint="default"/>
+      </w:rPr>
+    </w:lvl>
+    <w:lvl w:ilvl="2" w:tplc="04090005" w:tentative="1">
+      <w:start w:val="1"/>
+      <w:numFmt w:val="bullet"/>
+      <w:lvlText w:val=""/>
+      <w:lvlJc w:val="left"/>
+      <w:pPr>
+        <w:ind w:left="2250" w:hanging="360"/>
+      </w:pPr>
+      <w:rPr>
+        <w:rFonts w:ascii="Wingdings" w:hAnsi="Wingdings" w:hint="default"/>
+      </w:rPr>
+    </w:lvl>
+    <w:lvl w:ilvl="3" w:tplc="04090001" w:tentative="1">
+      <w:start w:val="1"/>
+      <w:numFmt w:val="bullet"/>
+      <w:lvlText w:val=""/>
+      <w:lvlJc w:val="left"/>
+      <w:pPr>
+        <w:ind w:left="2970" w:hanging="360"/>
+      </w:pPr>
+      <w:rPr>
+        <w:rFonts w:ascii="Symbol" w:hAnsi="Symbol" w:hint="default"/>
+      </w:rPr>
+    </w:lvl>
+    <w:lvl w:ilvl="4" w:tplc="04090003" w:tentative="1">
+      <w:start w:val="1"/>
+      <w:numFmt w:val="bullet"/>
+      <w:lvlText w:val="o"/>
+      <w:lvlJc w:val="left"/>
+      <w:pPr>
+        <w:ind w:left="3690" w:hanging="360"/>
+      </w:pPr>
+      <w:rPr>
+        <w:rFonts w:ascii="Courier New" w:hAnsi="Courier New" w:cs="Courier New" w:hint="default"/>
+      </w:rPr>
+    </w:lvl>
+    <w:lvl w:ilvl="5" w:tplc="04090005" w:tentative="1">
+      <w:start w:val="1"/>
+      <w:numFmt w:val="bullet"/>
+      <w:lvlText w:val=""/>
+      <w:lvlJc w:val="left"/>
+      <w:pPr>
+        <w:ind w:left="4410" w:hanging="360"/>
+      </w:pPr>
+      <w:rPr>
+        <w:rFonts w:ascii="Wingdings" w:hAnsi="Wingdings" w:hint="default"/>
+      </w:rPr>
+    </w:lvl>
+    <w:lvl w:ilvl="6" w:tplc="04090001" w:tentative="1">
+      <w:start w:val="1"/>
+      <w:numFmt w:val="bullet"/>
+      <w:lvlText w:val=""/>
+      <w:lvlJc w:val="left"/>
+      <w:pPr>
+        <w:ind w:left="5130" w:hanging="360"/>
+      </w:pPr>
+      <w:rPr>
+        <w:rFonts w:ascii="Symbol" w:hAnsi="Symbol" w:hint="default"/>
+      </w:rPr>
+    </w:lvl>
+    <w:lvl w:ilvl="7" w:tplc="04090003" w:tentative="1">
+      <w:start w:val="1"/>
+      <w:numFmt w:val="bullet"/>
+      <w:lvlText w:val="o"/>
+      <w:lvlJc w:val="left"/>
+      <w:pPr>
+        <w:ind w:left="5850" w:hanging="360"/>
+      </w:pPr>
+      <w:rPr>
+        <w:rFonts w:ascii="Courier New" w:hAnsi="Courier New" w:cs="Courier New" w:hint="default"/>
+      </w:rPr>
+    </w:lvl>
+    <w:lvl w:ilvl="8" w:tplc="04090005" w:tentative="1">
+      <w:start w:val="1"/>
+      <w:numFmt w:val="bullet"/>
+      <w:lvlText w:val=""/>
+      <w:lvlJc w:val="left"/>
+      <w:pPr>
+        <w:ind w:left="6570" w:hanging="360"/>
+      </w:pPr>
+      <w:rPr>
+        <w:rFonts w:ascii="Wingdings" w:hAnsi="Wingdings" w:hint="default"/>
+      </w:rPr>
+    </w:lvl>
+  </w:abstractNum>
+  <w:abstractNum w:abstractNumId="12" w15:restartNumberingAfterBreak="0">
     <w:nsid w:val="46DB1383"/>
     <w:multiLevelType w:val="hybridMultilevel"/>
     <w:tmpl w:val="86D064CE"/>
@@ -1120,6 +2934,232 @@
       <w:lvlJc w:val="left"/>
       <w:pPr>
         <w:ind w:left="6480" w:hanging="360"/>
+      </w:pPr>
+      <w:rPr>
+        <w:rFonts w:ascii="Wingdings" w:hAnsi="Wingdings" w:hint="default"/>
+      </w:rPr>
+    </w:lvl>
+  </w:abstractNum>
+  <w:abstractNum w:abstractNumId="13" w15:restartNumberingAfterBreak="0">
+    <w:nsid w:val="56F71B09"/>
+    <w:multiLevelType w:val="hybridMultilevel"/>
+    <w:tmpl w:val="C1E4F81A"/>
+    <w:lvl w:ilvl="0" w:tplc="04090001">
+      <w:start w:val="1"/>
+      <w:numFmt w:val="bullet"/>
+      <w:lvlText w:val=""/>
+      <w:lvlJc w:val="left"/>
+      <w:pPr>
+        <w:ind w:left="720" w:hanging="360"/>
+      </w:pPr>
+      <w:rPr>
+        <w:rFonts w:ascii="Symbol" w:hAnsi="Symbol" w:hint="default"/>
+      </w:rPr>
+    </w:lvl>
+    <w:lvl w:ilvl="1" w:tplc="04090003" w:tentative="1">
+      <w:start w:val="1"/>
+      <w:numFmt w:val="bullet"/>
+      <w:lvlText w:val="o"/>
+      <w:lvlJc w:val="left"/>
+      <w:pPr>
+        <w:ind w:left="1440" w:hanging="360"/>
+      </w:pPr>
+      <w:rPr>
+        <w:rFonts w:ascii="Courier New" w:hAnsi="Courier New" w:cs="Courier New" w:hint="default"/>
+      </w:rPr>
+    </w:lvl>
+    <w:lvl w:ilvl="2" w:tplc="04090005" w:tentative="1">
+      <w:start w:val="1"/>
+      <w:numFmt w:val="bullet"/>
+      <w:lvlText w:val=""/>
+      <w:lvlJc w:val="left"/>
+      <w:pPr>
+        <w:ind w:left="2160" w:hanging="360"/>
+      </w:pPr>
+      <w:rPr>
+        <w:rFonts w:ascii="Wingdings" w:hAnsi="Wingdings" w:hint="default"/>
+      </w:rPr>
+    </w:lvl>
+    <w:lvl w:ilvl="3" w:tplc="04090001" w:tentative="1">
+      <w:start w:val="1"/>
+      <w:numFmt w:val="bullet"/>
+      <w:lvlText w:val=""/>
+      <w:lvlJc w:val="left"/>
+      <w:pPr>
+        <w:ind w:left="2880" w:hanging="360"/>
+      </w:pPr>
+      <w:rPr>
+        <w:rFonts w:ascii="Symbol" w:hAnsi="Symbol" w:hint="default"/>
+      </w:rPr>
+    </w:lvl>
+    <w:lvl w:ilvl="4" w:tplc="04090003" w:tentative="1">
+      <w:start w:val="1"/>
+      <w:numFmt w:val="bullet"/>
+      <w:lvlText w:val="o"/>
+      <w:lvlJc w:val="left"/>
+      <w:pPr>
+        <w:ind w:left="3600" w:hanging="360"/>
+      </w:pPr>
+      <w:rPr>
+        <w:rFonts w:ascii="Courier New" w:hAnsi="Courier New" w:cs="Courier New" w:hint="default"/>
+      </w:rPr>
+    </w:lvl>
+    <w:lvl w:ilvl="5" w:tplc="04090005" w:tentative="1">
+      <w:start w:val="1"/>
+      <w:numFmt w:val="bullet"/>
+      <w:lvlText w:val=""/>
+      <w:lvlJc w:val="left"/>
+      <w:pPr>
+        <w:ind w:left="4320" w:hanging="360"/>
+      </w:pPr>
+      <w:rPr>
+        <w:rFonts w:ascii="Wingdings" w:hAnsi="Wingdings" w:hint="default"/>
+      </w:rPr>
+    </w:lvl>
+    <w:lvl w:ilvl="6" w:tplc="04090001" w:tentative="1">
+      <w:start w:val="1"/>
+      <w:numFmt w:val="bullet"/>
+      <w:lvlText w:val=""/>
+      <w:lvlJc w:val="left"/>
+      <w:pPr>
+        <w:ind w:left="5040" w:hanging="360"/>
+      </w:pPr>
+      <w:rPr>
+        <w:rFonts w:ascii="Symbol" w:hAnsi="Symbol" w:hint="default"/>
+      </w:rPr>
+    </w:lvl>
+    <w:lvl w:ilvl="7" w:tplc="04090003" w:tentative="1">
+      <w:start w:val="1"/>
+      <w:numFmt w:val="bullet"/>
+      <w:lvlText w:val="o"/>
+      <w:lvlJc w:val="left"/>
+      <w:pPr>
+        <w:ind w:left="5760" w:hanging="360"/>
+      </w:pPr>
+      <w:rPr>
+        <w:rFonts w:ascii="Courier New" w:hAnsi="Courier New" w:cs="Courier New" w:hint="default"/>
+      </w:rPr>
+    </w:lvl>
+    <w:lvl w:ilvl="8" w:tplc="04090005" w:tentative="1">
+      <w:start w:val="1"/>
+      <w:numFmt w:val="bullet"/>
+      <w:lvlText w:val=""/>
+      <w:lvlJc w:val="left"/>
+      <w:pPr>
+        <w:ind w:left="6480" w:hanging="360"/>
+      </w:pPr>
+      <w:rPr>
+        <w:rFonts w:ascii="Wingdings" w:hAnsi="Wingdings" w:hint="default"/>
+      </w:rPr>
+    </w:lvl>
+  </w:abstractNum>
+  <w:abstractNum w:abstractNumId="14" w15:restartNumberingAfterBreak="0">
+    <w:nsid w:val="60AE48FC"/>
+    <w:multiLevelType w:val="hybridMultilevel"/>
+    <w:tmpl w:val="59DA5CB8"/>
+    <w:lvl w:ilvl="0" w:tplc="04090001">
+      <w:start w:val="1"/>
+      <w:numFmt w:val="bullet"/>
+      <w:lvlText w:val=""/>
+      <w:lvlJc w:val="left"/>
+      <w:pPr>
+        <w:ind w:left="810" w:hanging="360"/>
+      </w:pPr>
+      <w:rPr>
+        <w:rFonts w:ascii="Symbol" w:hAnsi="Symbol" w:hint="default"/>
+      </w:rPr>
+    </w:lvl>
+    <w:lvl w:ilvl="1" w:tplc="04090003" w:tentative="1">
+      <w:start w:val="1"/>
+      <w:numFmt w:val="bullet"/>
+      <w:lvlText w:val="o"/>
+      <w:lvlJc w:val="left"/>
+      <w:pPr>
+        <w:ind w:left="1530" w:hanging="360"/>
+      </w:pPr>
+      <w:rPr>
+        <w:rFonts w:ascii="Courier New" w:hAnsi="Courier New" w:cs="Courier New" w:hint="default"/>
+      </w:rPr>
+    </w:lvl>
+    <w:lvl w:ilvl="2" w:tplc="04090005" w:tentative="1">
+      <w:start w:val="1"/>
+      <w:numFmt w:val="bullet"/>
+      <w:lvlText w:val=""/>
+      <w:lvlJc w:val="left"/>
+      <w:pPr>
+        <w:ind w:left="2250" w:hanging="360"/>
+      </w:pPr>
+      <w:rPr>
+        <w:rFonts w:ascii="Wingdings" w:hAnsi="Wingdings" w:hint="default"/>
+      </w:rPr>
+    </w:lvl>
+    <w:lvl w:ilvl="3" w:tplc="04090001" w:tentative="1">
+      <w:start w:val="1"/>
+      <w:numFmt w:val="bullet"/>
+      <w:lvlText w:val=""/>
+      <w:lvlJc w:val="left"/>
+      <w:pPr>
+        <w:ind w:left="2970" w:hanging="360"/>
+      </w:pPr>
+      <w:rPr>
+        <w:rFonts w:ascii="Symbol" w:hAnsi="Symbol" w:hint="default"/>
+      </w:rPr>
+    </w:lvl>
+    <w:lvl w:ilvl="4" w:tplc="04090003" w:tentative="1">
+      <w:start w:val="1"/>
+      <w:numFmt w:val="bullet"/>
+      <w:lvlText w:val="o"/>
+      <w:lvlJc w:val="left"/>
+      <w:pPr>
+        <w:ind w:left="3690" w:hanging="360"/>
+      </w:pPr>
+      <w:rPr>
+        <w:rFonts w:ascii="Courier New" w:hAnsi="Courier New" w:cs="Courier New" w:hint="default"/>
+      </w:rPr>
+    </w:lvl>
+    <w:lvl w:ilvl="5" w:tplc="04090005" w:tentative="1">
+      <w:start w:val="1"/>
+      <w:numFmt w:val="bullet"/>
+      <w:lvlText w:val=""/>
+      <w:lvlJc w:val="left"/>
+      <w:pPr>
+        <w:ind w:left="4410" w:hanging="360"/>
+      </w:pPr>
+      <w:rPr>
+        <w:rFonts w:ascii="Wingdings" w:hAnsi="Wingdings" w:hint="default"/>
+      </w:rPr>
+    </w:lvl>
+    <w:lvl w:ilvl="6" w:tplc="04090001" w:tentative="1">
+      <w:start w:val="1"/>
+      <w:numFmt w:val="bullet"/>
+      <w:lvlText w:val=""/>
+      <w:lvlJc w:val="left"/>
+      <w:pPr>
+        <w:ind w:left="5130" w:hanging="360"/>
+      </w:pPr>
+      <w:rPr>
+        <w:rFonts w:ascii="Symbol" w:hAnsi="Symbol" w:hint="default"/>
+      </w:rPr>
+    </w:lvl>
+    <w:lvl w:ilvl="7" w:tplc="04090003" w:tentative="1">
+      <w:start w:val="1"/>
+      <w:numFmt w:val="bullet"/>
+      <w:lvlText w:val="o"/>
+      <w:lvlJc w:val="left"/>
+      <w:pPr>
+        <w:ind w:left="5850" w:hanging="360"/>
+      </w:pPr>
+      <w:rPr>
+        <w:rFonts w:ascii="Courier New" w:hAnsi="Courier New" w:cs="Courier New" w:hint="default"/>
+      </w:rPr>
+    </w:lvl>
+    <w:lvl w:ilvl="8" w:tplc="04090005" w:tentative="1">
+      <w:start w:val="1"/>
+      <w:numFmt w:val="bullet"/>
+      <w:lvlText w:val=""/>
+      <w:lvlJc w:val="left"/>
+      <w:pPr>
+        <w:ind w:left="6570" w:hanging="360"/>
       </w:pPr>
       <w:rPr>
         <w:rFonts w:ascii="Wingdings" w:hAnsi="Wingdings" w:hint="default"/>
@@ -1130,16 +3170,58 @@
     <w:abstractNumId w:val="0"/>
   </w:num>
   <w:num w:numId="2" w16cid:durableId="1459716036">
+    <w:abstractNumId w:val="12"/>
+  </w:num>
+  <w:num w:numId="3" w16cid:durableId="1957516721">
+    <w:abstractNumId w:val="8"/>
+  </w:num>
+  <w:num w:numId="4" w16cid:durableId="2112816482">
+    <w:abstractNumId w:val="2"/>
+  </w:num>
+  <w:num w:numId="5" w16cid:durableId="1664817514">
+    <w:abstractNumId w:val="9"/>
+  </w:num>
+  <w:num w:numId="6" w16cid:durableId="1700930779">
+    <w:abstractNumId w:val="10"/>
+  </w:num>
+  <w:num w:numId="7" w16cid:durableId="757407614">
+    <w:abstractNumId w:val="14"/>
+  </w:num>
+  <w:num w:numId="8" w16cid:durableId="1638141299">
     <w:abstractNumId w:val="4"/>
   </w:num>
-  <w:num w:numId="3" w16cid:durableId="1957516721">
-    <w:abstractNumId w:val="2"/>
+  <w:num w:numId="9" w16cid:durableId="1850875905">
+    <w:abstractNumId w:val="3"/>
   </w:num>
-  <w:num w:numId="4" w16cid:durableId="2112816482">
+  <w:num w:numId="10" w16cid:durableId="714351425">
+    <w:abstractNumId w:val="5"/>
+  </w:num>
+  <w:num w:numId="11" w16cid:durableId="895582185">
+    <w:abstractNumId w:val="13"/>
+  </w:num>
+  <w:num w:numId="12" w16cid:durableId="2034190761">
     <w:abstractNumId w:val="1"/>
   </w:num>
-  <w:num w:numId="5" w16cid:durableId="1664817514">
-    <w:abstractNumId w:val="3"/>
+  <w:num w:numId="13" w16cid:durableId="595020159">
+    <w:abstractNumId w:val="11"/>
+  </w:num>
+  <w:num w:numId="14" w16cid:durableId="615068516">
+    <w:abstractNumId w:val="7"/>
+  </w:num>
+  <w:num w:numId="15" w16cid:durableId="544370983">
+    <w:abstractNumId w:val="6"/>
+  </w:num>
+  <w:num w:numId="16" w16cid:durableId="1946227346">
+    <w:abstractNumId w:val="0"/>
+    <w:lvlOverride w:ilvl="0"/>
+    <w:lvlOverride w:ilvl="1"/>
+    <w:lvlOverride w:ilvl="2"/>
+    <w:lvlOverride w:ilvl="3"/>
+    <w:lvlOverride w:ilvl="4"/>
+    <w:lvlOverride w:ilvl="5"/>
+    <w:lvlOverride w:ilvl="6"/>
+    <w:lvlOverride w:ilvl="7"/>
+    <w:lvlOverride w:ilvl="8"/>
   </w:num>
 </w:numbering>
 </file>
@@ -1547,7 +3629,6 @@
   <w:style w:type="character" w:default="1" w:styleId="DefaultParagraphFont">
     <w:name w:val="Default Paragraph Font"/>
     <w:uiPriority w:val="1"/>
-    <w:semiHidden/>
     <w:unhideWhenUsed/>
   </w:style>
   <w:style w:type="table" w:default="1" w:styleId="TableNormal">

</xml_diff>

<commit_message>
Completed Home Depot API script
</commit_message>
<xml_diff>
--- a/Game_Plan-Updated-Weekly.docx
+++ b/Game_Plan-Updated-Weekly.docx
@@ -214,50 +214,14 @@
           <w:szCs w:val="28"/>
           <w:u w:val="single"/>
         </w:rPr>
-        <w:t xml:space="preserve">Rubric </w:t>
-      </w:r>
-      <w:r>
-        <w:rPr>
-          <w:rFonts w:cstheme="minorHAnsi"/>
-          <w:b/>
-          <w:bCs/>
-          <w:sz w:val="28"/>
-          <w:szCs w:val="28"/>
+        <w:t xml:space="preserve">Rubric Segment 1 </w:t>
+      </w:r>
+      <w:r>
+        <w:rPr>
+          <w:rFonts w:cstheme="minorHAnsi"/>
           <w:u w:val="single"/>
         </w:rPr>
-        <w:t>Segment 1</w:t>
-      </w:r>
-      <w:r>
-        <w:rPr>
-          <w:rFonts w:cstheme="minorHAnsi"/>
-          <w:b/>
-          <w:bCs/>
-          <w:sz w:val="28"/>
-          <w:szCs w:val="28"/>
-          <w:u w:val="single"/>
-        </w:rPr>
-        <w:t xml:space="preserve"> </w:t>
-      </w:r>
-      <w:r>
-        <w:rPr>
-          <w:rFonts w:cstheme="minorHAnsi"/>
-          <w:u w:val="single"/>
-        </w:rPr>
-        <w:t>(</w:t>
-      </w:r>
-      <w:r>
-        <w:rPr>
-          <w:rFonts w:cstheme="minorHAnsi"/>
-          <w:u w:val="single"/>
-        </w:rPr>
-        <w:t>19% of final grade</w:t>
-      </w:r>
-      <w:r>
-        <w:rPr>
-          <w:rFonts w:cstheme="minorHAnsi"/>
-          <w:u w:val="single"/>
-        </w:rPr>
-        <w:t>)</w:t>
+        <w:t>(19% of final grade)</w:t>
       </w:r>
       <w:r>
         <w:rPr>
@@ -312,39 +276,7 @@
           <w:b/>
           <w:bCs/>
         </w:rPr>
-        <w:t>Presentation</w:t>
-      </w:r>
-      <w:r>
-        <w:rPr>
-          <w:rFonts w:cstheme="minorHAnsi"/>
-          <w:b/>
-          <w:bCs/>
-        </w:rPr>
-        <w:t xml:space="preserve"> Content: </w:t>
-      </w:r>
-      <w:r>
-        <w:rPr>
-          <w:rFonts w:cstheme="minorHAnsi"/>
-          <w:b/>
-          <w:bCs/>
-        </w:rPr>
-        <w:t>Team members have drafted their</w:t>
-      </w:r>
-      <w:r>
-        <w:rPr>
-          <w:rFonts w:cstheme="minorHAnsi"/>
-          <w:b/>
-          <w:bCs/>
-        </w:rPr>
-        <w:t xml:space="preserve"> </w:t>
-      </w:r>
-      <w:r>
-        <w:rPr>
-          <w:rFonts w:cstheme="minorHAnsi"/>
-          <w:b/>
-          <w:bCs/>
-        </w:rPr>
-        <w:t>project, including the following</w:t>
+        <w:t>Presentation Content: Team members have drafted their project, including the following</w:t>
       </w:r>
       <w:r>
         <w:rPr>
@@ -436,21 +368,7 @@
           <w:rFonts w:cstheme="minorHAnsi"/>
           <w:highlight w:val="green"/>
         </w:rPr>
-        <w:t>Questions they hope to answer with</w:t>
-      </w:r>
-      <w:r>
-        <w:rPr>
-          <w:rFonts w:cstheme="minorHAnsi"/>
-          <w:highlight w:val="green"/>
-        </w:rPr>
-        <w:t xml:space="preserve"> </w:t>
-      </w:r>
-      <w:r>
-        <w:rPr>
-          <w:rFonts w:cstheme="minorHAnsi"/>
-          <w:highlight w:val="green"/>
-        </w:rPr>
-        <w:t>the data</w:t>
+        <w:t>Questions they hope to answer with the data</w:t>
       </w:r>
     </w:p>
     <w:p>
@@ -497,11 +415,13 @@
         <w:spacing w:after="0" w:line="240" w:lineRule="auto"/>
         <w:rPr>
           <w:rFonts w:cstheme="minorHAnsi"/>
-        </w:rPr>
-      </w:pPr>
-      <w:r>
-        <w:rPr>
-          <w:rFonts w:cstheme="minorHAnsi"/>
+          <w:highlight w:val="green"/>
+        </w:rPr>
+      </w:pPr>
+      <w:r>
+        <w:rPr>
+          <w:rFonts w:cstheme="minorHAnsi"/>
+          <w:highlight w:val="green"/>
         </w:rPr>
         <w:t>Main Branch Includes a README.md</w:t>
       </w:r>
@@ -539,19 +459,7 @@
         <w:rPr>
           <w:rFonts w:cstheme="minorHAnsi"/>
         </w:rPr>
-        <w:t xml:space="preserve"> Description of the communication</w:t>
-      </w:r>
-      <w:r>
-        <w:rPr>
-          <w:rFonts w:cstheme="minorHAnsi"/>
-        </w:rPr>
-        <w:t xml:space="preserve"> and </w:t>
-      </w:r>
-      <w:r>
-        <w:rPr>
-          <w:rFonts w:cstheme="minorHAnsi"/>
-        </w:rPr>
-        <w:t>protocols</w:t>
+        <w:t xml:space="preserve"> Description of the communication and protocols</w:t>
       </w:r>
     </w:p>
     <w:p>
@@ -567,25 +475,15 @@
         <w:spacing w:after="0" w:line="240" w:lineRule="auto"/>
         <w:rPr>
           <w:rFonts w:cstheme="minorHAnsi"/>
-        </w:rPr>
-      </w:pPr>
-      <w:r>
-        <w:rPr>
-          <w:rFonts w:cstheme="minorHAnsi"/>
-        </w:rPr>
-        <w:t>At least one branch for each team</w:t>
-      </w:r>
-      <w:r>
-        <w:rPr>
-          <w:rFonts w:cstheme="minorHAnsi"/>
-        </w:rPr>
-        <w:t xml:space="preserve"> </w:t>
-      </w:r>
-      <w:r>
-        <w:rPr>
-          <w:rFonts w:cstheme="minorHAnsi"/>
-        </w:rPr>
-        <w:t>member</w:t>
+          <w:highlight w:val="green"/>
+        </w:rPr>
+      </w:pPr>
+      <w:r>
+        <w:rPr>
+          <w:rFonts w:cstheme="minorHAnsi"/>
+          <w:highlight w:val="green"/>
+        </w:rPr>
+        <w:t>At least one branch for each team member</w:t>
       </w:r>
     </w:p>
     <w:p>
@@ -610,35 +508,7 @@
           <w:rFonts w:cstheme="minorHAnsi"/>
           <w:highlight w:val="yellow"/>
         </w:rPr>
-        <w:t>Each team member has at least four</w:t>
-      </w:r>
-      <w:r>
-        <w:rPr>
-          <w:rFonts w:cstheme="minorHAnsi"/>
-          <w:highlight w:val="yellow"/>
-        </w:rPr>
-        <w:t xml:space="preserve"> </w:t>
-      </w:r>
-      <w:r>
-        <w:rPr>
-          <w:rFonts w:cstheme="minorHAnsi"/>
-          <w:highlight w:val="yellow"/>
-        </w:rPr>
-        <w:t>commits from the duration of the first</w:t>
-      </w:r>
-      <w:r>
-        <w:rPr>
-          <w:rFonts w:cstheme="minorHAnsi"/>
-          <w:highlight w:val="yellow"/>
-        </w:rPr>
-        <w:t xml:space="preserve"> </w:t>
-      </w:r>
-      <w:r>
-        <w:rPr>
-          <w:rFonts w:cstheme="minorHAnsi"/>
-          <w:highlight w:val="yellow"/>
-        </w:rPr>
-        <w:t>segment</w:t>
+        <w:t>Each team member has at least four commits from the duration of the first segment</w:t>
       </w:r>
     </w:p>
     <w:p>
@@ -675,7 +545,13 @@
           <w:b/>
           <w:bCs/>
         </w:rPr>
-        <w:t>Machine</w:t>
+        <w:t>Machine Learning Model:</w:t>
+      </w:r>
+      <w:r>
+        <w:rPr>
+          <w:rFonts w:cstheme="minorHAnsi"/>
+        </w:rPr>
+        <w:t xml:space="preserve"> </w:t>
       </w:r>
       <w:r>
         <w:rPr>
@@ -683,109 +559,7 @@
           <w:b/>
           <w:bCs/>
         </w:rPr>
-        <w:t xml:space="preserve"> </w:t>
-      </w:r>
-      <w:r>
-        <w:rPr>
-          <w:rFonts w:cstheme="minorHAnsi"/>
-          <w:b/>
-          <w:bCs/>
-        </w:rPr>
-        <w:t>Learning</w:t>
-      </w:r>
-      <w:r>
-        <w:rPr>
-          <w:rFonts w:cstheme="minorHAnsi"/>
-          <w:b/>
-          <w:bCs/>
-        </w:rPr>
-        <w:t xml:space="preserve"> </w:t>
-      </w:r>
-      <w:r>
-        <w:rPr>
-          <w:rFonts w:cstheme="minorHAnsi"/>
-          <w:b/>
-          <w:bCs/>
-        </w:rPr>
-        <w:t>Model</w:t>
-      </w:r>
-      <w:r>
-        <w:rPr>
-          <w:rFonts w:cstheme="minorHAnsi"/>
-          <w:b/>
-          <w:bCs/>
-        </w:rPr>
-        <w:t>:</w:t>
-      </w:r>
-      <w:r>
-        <w:rPr>
-          <w:rFonts w:cstheme="minorHAnsi"/>
-        </w:rPr>
-        <w:t xml:space="preserve"> </w:t>
-      </w:r>
-      <w:r>
-        <w:rPr>
-          <w:rFonts w:cstheme="minorHAnsi"/>
-          <w:b/>
-          <w:bCs/>
-        </w:rPr>
-        <w:t>Team members present a provisional</w:t>
-      </w:r>
-      <w:r>
-        <w:rPr>
-          <w:rFonts w:cstheme="minorHAnsi"/>
-          <w:b/>
-          <w:bCs/>
-        </w:rPr>
-        <w:t xml:space="preserve"> </w:t>
-      </w:r>
-      <w:r>
-        <w:rPr>
-          <w:rFonts w:cstheme="minorHAnsi"/>
-          <w:b/>
-          <w:bCs/>
-        </w:rPr>
-        <w:t>model that stands in</w:t>
-      </w:r>
-      <w:r>
-        <w:rPr>
-          <w:rFonts w:cstheme="minorHAnsi"/>
-          <w:b/>
-          <w:bCs/>
-        </w:rPr>
-        <w:t xml:space="preserve"> </w:t>
-      </w:r>
-      <w:r>
-        <w:rPr>
-          <w:rFonts w:cstheme="minorHAnsi"/>
-          <w:b/>
-          <w:bCs/>
-        </w:rPr>
-        <w:t>for the final machine learning model</w:t>
-      </w:r>
-      <w:r>
-        <w:rPr>
-          <w:rFonts w:cstheme="minorHAnsi"/>
-          <w:b/>
-          <w:bCs/>
-        </w:rPr>
-        <w:t xml:space="preserve"> </w:t>
-      </w:r>
-      <w:r>
-        <w:rPr>
-          <w:rFonts w:cstheme="minorHAnsi"/>
-          <w:b/>
-          <w:bCs/>
-        </w:rPr>
-        <w:t>and accomplishes the following:</w:t>
-      </w:r>
-      <w:r>
-        <w:rPr>
-          <w:rFonts w:cstheme="minorHAnsi"/>
-          <w:b/>
-          <w:bCs/>
-        </w:rPr>
-        <w:t xml:space="preserve"> </w:t>
+        <w:t xml:space="preserve">Team members present a provisional model that stands in for the final machine learning model and accomplishes the following: </w:t>
       </w:r>
     </w:p>
     <w:p>
@@ -877,63 +651,7 @@
           <w:b/>
           <w:bCs/>
         </w:rPr>
-        <w:t xml:space="preserve">Database: </w:t>
-      </w:r>
-      <w:r>
-        <w:rPr>
-          <w:rFonts w:cstheme="minorHAnsi"/>
-          <w:b/>
-          <w:bCs/>
-        </w:rPr>
-        <w:t>Team members present a provisional</w:t>
-      </w:r>
-      <w:r>
-        <w:rPr>
-          <w:rFonts w:cstheme="minorHAnsi"/>
-          <w:b/>
-          <w:bCs/>
-        </w:rPr>
-        <w:t xml:space="preserve"> </w:t>
-      </w:r>
-      <w:r>
-        <w:rPr>
-          <w:rFonts w:cstheme="minorHAnsi"/>
-          <w:b/>
-          <w:bCs/>
-        </w:rPr>
-        <w:t>database that stands in for the final</w:t>
-      </w:r>
-      <w:r>
-        <w:rPr>
-          <w:rFonts w:cstheme="minorHAnsi"/>
-          <w:b/>
-          <w:bCs/>
-        </w:rPr>
-        <w:t xml:space="preserve"> </w:t>
-      </w:r>
-      <w:r>
-        <w:rPr>
-          <w:rFonts w:cstheme="minorHAnsi"/>
-          <w:b/>
-          <w:bCs/>
-        </w:rPr>
-        <w:t>database and accomplishes the</w:t>
-      </w:r>
-      <w:r>
-        <w:rPr>
-          <w:rFonts w:cstheme="minorHAnsi"/>
-          <w:b/>
-          <w:bCs/>
-        </w:rPr>
-        <w:t xml:space="preserve"> </w:t>
-      </w:r>
-      <w:r>
-        <w:rPr>
-          <w:rFonts w:cstheme="minorHAnsi"/>
-          <w:b/>
-          <w:bCs/>
-        </w:rPr>
-        <w:t>following:</w:t>
+        <w:t>Database: Team members present a provisional database that stands in for the final database and accomplishes the following:</w:t>
       </w:r>
     </w:p>
     <w:p>
@@ -1216,11 +934,13 @@
         <w:ind w:left="720"/>
         <w:rPr>
           <w:rFonts w:cstheme="minorHAnsi"/>
-        </w:rPr>
-      </w:pPr>
-      <w:r>
-        <w:rPr>
-          <w:rFonts w:cstheme="minorHAnsi"/>
+          <w:color w:val="FF00FF"/>
+        </w:rPr>
+      </w:pPr>
+      <w:r>
+        <w:rPr>
+          <w:rFonts w:cstheme="minorHAnsi"/>
+          <w:color w:val="FF00FF"/>
         </w:rPr>
         <w:t>Get a Lowes API and investigate what it can do</w:t>
       </w:r>
@@ -1236,13 +956,36 @@
         <w:ind w:left="720"/>
         <w:rPr>
           <w:rFonts w:cstheme="minorHAnsi"/>
-        </w:rPr>
-      </w:pPr>
-      <w:r>
-        <w:rPr>
-          <w:rFonts w:cstheme="minorHAnsi"/>
+          <w:color w:val="FF00FF"/>
+        </w:rPr>
+      </w:pPr>
+      <w:r>
+        <w:rPr>
+          <w:rFonts w:cstheme="minorHAnsi"/>
+          <w:color w:val="FF00FF"/>
         </w:rPr>
         <w:t>Gather product IDs from Lowes website</w:t>
+      </w:r>
+    </w:p>
+    <w:p>
+      <w:pPr>
+        <w:pStyle w:val="ListParagraph"/>
+        <w:numPr>
+          <w:ilvl w:val="1"/>
+          <w:numId w:val="16"/>
+        </w:numPr>
+        <w:spacing w:line="276" w:lineRule="auto"/>
+        <w:rPr>
+          <w:rFonts w:cstheme="minorHAnsi"/>
+          <w:color w:val="FF00FF"/>
+        </w:rPr>
+      </w:pPr>
+      <w:r>
+        <w:rPr>
+          <w:rFonts w:cstheme="minorHAnsi"/>
+          <w:color w:val="FF00FF"/>
+        </w:rPr>
+        <w:t>Product ID</w:t>
       </w:r>
     </w:p>
     <w:p>
@@ -1271,20 +1014,21 @@
       <w:pPr>
         <w:pStyle w:val="ListParagraph"/>
         <w:numPr>
-          <w:ilvl w:val="0"/>
+          <w:ilvl w:val="1"/>
           <w:numId w:val="16"/>
         </w:numPr>
         <w:spacing w:line="276" w:lineRule="auto"/>
-        <w:ind w:left="720"/>
-        <w:rPr>
-          <w:rFonts w:cstheme="minorHAnsi"/>
-        </w:rPr>
-      </w:pPr>
-      <w:r>
-        <w:rPr>
-          <w:rFonts w:cstheme="minorHAnsi"/>
-        </w:rPr>
-        <w:t>Create Estimator Worksheet Framework</w:t>
+        <w:rPr>
+          <w:rFonts w:cstheme="minorHAnsi"/>
+          <w:highlight w:val="yellow"/>
+        </w:rPr>
+      </w:pPr>
+      <w:r>
+        <w:rPr>
+          <w:rFonts w:cstheme="minorHAnsi"/>
+          <w:highlight w:val="yellow"/>
+        </w:rPr>
+        <w:t>GitHub IO</w:t>
       </w:r>
     </w:p>
     <w:p>
@@ -1402,6 +1146,34 @@
         </w:rPr>
         <w:t>Fine tune worksheet and website</w:t>
       </w:r>
+    </w:p>
+    <w:p>
+      <w:pPr>
+        <w:pStyle w:val="ListParagraph"/>
+        <w:numPr>
+          <w:ilvl w:val="0"/>
+          <w:numId w:val="3"/>
+        </w:numPr>
+        <w:spacing w:line="276" w:lineRule="auto"/>
+        <w:rPr>
+          <w:rFonts w:cstheme="minorHAnsi"/>
+        </w:rPr>
+      </w:pPr>
+      <w:r>
+        <w:rPr>
+          <w:rFonts w:cstheme="minorHAnsi"/>
+        </w:rPr>
+        <w:t>Create Estimator Worksheet Framework</w:t>
+      </w:r>
+    </w:p>
+    <w:p>
+      <w:pPr>
+        <w:pStyle w:val="ListParagraph"/>
+        <w:spacing w:line="240" w:lineRule="auto"/>
+        <w:rPr>
+          <w:rFonts w:cstheme="minorHAnsi"/>
+        </w:rPr>
+      </w:pPr>
     </w:p>
     <w:p>
       <w:pPr>
@@ -1559,7 +1331,7 @@
         <w:rFonts w:ascii="Symbol" w:hAnsi="Symbol" w:hint="default"/>
       </w:rPr>
     </w:lvl>
-    <w:lvl w:ilvl="1" w:tplc="04090003" w:tentative="1">
+    <w:lvl w:ilvl="1" w:tplc="04090003">
       <w:start w:val="1"/>
       <w:numFmt w:val="bullet"/>
       <w:lvlText w:val="o"/>
@@ -3213,15 +2985,6 @@
   </w:num>
   <w:num w:numId="16" w16cid:durableId="1946227346">
     <w:abstractNumId w:val="0"/>
-    <w:lvlOverride w:ilvl="0"/>
-    <w:lvlOverride w:ilvl="1"/>
-    <w:lvlOverride w:ilvl="2"/>
-    <w:lvlOverride w:ilvl="3"/>
-    <w:lvlOverride w:ilvl="4"/>
-    <w:lvlOverride w:ilvl="5"/>
-    <w:lvlOverride w:ilvl="6"/>
-    <w:lvlOverride w:ilvl="7"/>
-    <w:lvlOverride w:ilvl="8"/>
   </w:num>
 </w:numbering>
 </file>
@@ -3629,6 +3392,7 @@
   <w:style w:type="character" w:default="1" w:styleId="DefaultParagraphFont">
     <w:name w:val="Default Paragraph Font"/>
     <w:uiPriority w:val="1"/>
+    <w:semiHidden/>
     <w:unhideWhenUsed/>
   </w:style>
   <w:style w:type="table" w:default="1" w:styleId="TableNormal">

</xml_diff>

<commit_message>
Cleaned Home Depot script, added to coding examples(API, Web Scrape), edited Game Plan, created HD.csv and HD.xlsx
</commit_message>
<xml_diff>
--- a/Game_Plan-Updated-Weekly.docx
+++ b/Game_Plan-Updated-Weekly.docx
@@ -90,21 +90,8 @@
           <w:sz w:val="28"/>
           <w:szCs w:val="28"/>
         </w:rPr>
-        <w:t xml:space="preserve">Nancy </w:t>
-      </w:r>
-      <w:proofErr w:type="spellStart"/>
-      <w:r>
-        <w:rPr>
-          <w:rFonts w:cstheme="minorHAnsi"/>
-          <w:b/>
-          <w:bCs/>
-          <w:color w:val="CC00FF"/>
-          <w:sz w:val="28"/>
-          <w:szCs w:val="28"/>
-        </w:rPr>
-        <w:t>Fujikado</w:t>
-      </w:r>
-      <w:proofErr w:type="spellEnd"/>
+        <w:t>Nancy Fujikado</w:t>
+      </w:r>
     </w:p>
     <w:p>
       <w:pPr>
@@ -445,21 +432,7 @@
         <w:rPr>
           <w:rFonts w:cstheme="minorHAnsi"/>
         </w:rPr>
-        <w:t xml:space="preserve">README.md must </w:t>
-      </w:r>
-      <w:proofErr w:type="gramStart"/>
-      <w:r>
-        <w:rPr>
-          <w:rFonts w:cstheme="minorHAnsi"/>
-        </w:rPr>
-        <w:t>include:</w:t>
-      </w:r>
-      <w:proofErr w:type="gramEnd"/>
-      <w:r>
-        <w:rPr>
-          <w:rFonts w:cstheme="minorHAnsi"/>
-        </w:rPr>
-        <w:t xml:space="preserve"> Description of the communication and protocols</w:t>
+        <w:t>README.md must include: Description of the communication and protocols</w:t>
       </w:r>
     </w:p>
     <w:p>
@@ -501,12 +474,13 @@
           <w:rFonts w:cstheme="minorHAnsi"/>
           <w:b/>
           <w:bCs/>
-        </w:rPr>
-      </w:pPr>
-      <w:r>
-        <w:rPr>
-          <w:rFonts w:cstheme="minorHAnsi"/>
-          <w:highlight w:val="yellow"/>
+          <w:highlight w:val="green"/>
+        </w:rPr>
+      </w:pPr>
+      <w:r>
+        <w:rPr>
+          <w:rFonts w:cstheme="minorHAnsi"/>
+          <w:highlight w:val="green"/>
         </w:rPr>
         <w:t>Each team member has at least four commits from the duration of the first segment</w:t>
       </w:r>
@@ -602,21 +576,12 @@
           <w:highlight w:val="yellow"/>
         </w:rPr>
       </w:pPr>
-      <w:proofErr w:type="gramStart"/>
       <w:r>
         <w:rPr>
           <w:rFonts w:cstheme="minorHAnsi"/>
           <w:highlight w:val="yellow"/>
         </w:rPr>
-        <w:t>Outputs</w:t>
-      </w:r>
-      <w:proofErr w:type="gramEnd"/>
-      <w:r>
-        <w:rPr>
-          <w:rFonts w:cstheme="minorHAnsi"/>
-          <w:highlight w:val="yellow"/>
-        </w:rPr>
-        <w:t xml:space="preserve"> label(s) for input data</w:t>
+        <w:t>Outputs label(s) for input data</w:t>
       </w:r>
     </w:p>
     <w:p>
@@ -667,41 +632,41 @@
         <w:spacing w:after="0" w:line="240" w:lineRule="auto"/>
         <w:rPr>
           <w:rFonts w:cstheme="minorHAnsi"/>
-          <w:highlight w:val="yellow"/>
-        </w:rPr>
-      </w:pPr>
-      <w:r>
-        <w:rPr>
-          <w:rFonts w:cstheme="minorHAnsi"/>
-          <w:highlight w:val="yellow"/>
+          <w:highlight w:val="green"/>
+        </w:rPr>
+      </w:pPr>
+      <w:r>
+        <w:rPr>
+          <w:rFonts w:cstheme="minorHAnsi"/>
+          <w:highlight w:val="green"/>
         </w:rPr>
         <w:t>Sample data that mimics the</w:t>
       </w:r>
       <w:r>
         <w:rPr>
           <w:rFonts w:cstheme="minorHAnsi"/>
-          <w:highlight w:val="yellow"/>
+          <w:highlight w:val="green"/>
         </w:rPr>
         <w:t xml:space="preserve"> </w:t>
       </w:r>
       <w:r>
         <w:rPr>
           <w:rFonts w:cstheme="minorHAnsi"/>
-          <w:highlight w:val="yellow"/>
+          <w:highlight w:val="green"/>
         </w:rPr>
         <w:t>expected final database structure or</w:t>
       </w:r>
       <w:r>
         <w:rPr>
           <w:rFonts w:cstheme="minorHAnsi"/>
-          <w:highlight w:val="yellow"/>
+          <w:highlight w:val="green"/>
         </w:rPr>
         <w:t xml:space="preserve"> </w:t>
       </w:r>
       <w:r>
         <w:rPr>
           <w:rFonts w:cstheme="minorHAnsi"/>
-          <w:highlight w:val="yellow"/>
+          <w:highlight w:val="green"/>
         </w:rPr>
         <w:t>schema</w:t>
       </w:r>
@@ -883,20 +848,20 @@
         <w:ind w:left="720"/>
         <w:rPr>
           <w:rFonts w:cstheme="minorHAnsi"/>
-          <w:highlight w:val="yellow"/>
-        </w:rPr>
-      </w:pPr>
-      <w:r>
-        <w:rPr>
-          <w:rFonts w:cstheme="minorHAnsi"/>
-          <w:highlight w:val="yellow"/>
+          <w:highlight w:val="green"/>
+        </w:rPr>
+      </w:pPr>
+      <w:r>
+        <w:rPr>
+          <w:rFonts w:cstheme="minorHAnsi"/>
+          <w:highlight w:val="green"/>
         </w:rPr>
         <w:t>Meeting between team members</w:t>
       </w:r>
       <w:r>
         <w:rPr>
           <w:rFonts w:cstheme="minorHAnsi"/>
-          <w:highlight w:val="yellow"/>
+          <w:highlight w:val="green"/>
         </w:rPr>
         <w:t xml:space="preserve"> (10/11 @2pm)</w:t>
       </w:r>
@@ -912,15 +877,22 @@
         <w:ind w:left="720"/>
         <w:rPr>
           <w:rFonts w:cstheme="minorHAnsi"/>
-          <w:highlight w:val="yellow"/>
-        </w:rPr>
-      </w:pPr>
-      <w:r>
-        <w:rPr>
-          <w:rFonts w:cstheme="minorHAnsi"/>
-          <w:highlight w:val="yellow"/>
-        </w:rPr>
-        <w:t>Refactor code from Weather API Project to grab data from Home Depot’s site</w:t>
+          <w:highlight w:val="green"/>
+        </w:rPr>
+      </w:pPr>
+      <w:r>
+        <w:rPr>
+          <w:rFonts w:cstheme="minorHAnsi"/>
+          <w:highlight w:val="green"/>
+        </w:rPr>
+        <w:t xml:space="preserve">Create </w:t>
+      </w:r>
+      <w:r>
+        <w:rPr>
+          <w:rFonts w:cstheme="minorHAnsi"/>
+          <w:highlight w:val="green"/>
+        </w:rPr>
+        <w:t>code to grab data from Home Depot’s site</w:t>
       </w:r>
     </w:p>
     <w:p>
@@ -935,12 +907,62 @@
         <w:rPr>
           <w:rFonts w:cstheme="minorHAnsi"/>
           <w:color w:val="FF00FF"/>
+          <w14:textFill>
+            <w14:gradFill>
+              <w14:gsLst>
+                <w14:gs w14:pos="0">
+                  <w14:srgbClr w14:val="FF00FF">
+                    <w14:shade w14:val="30000"/>
+                    <w14:satMod w14:val="115000"/>
+                  </w14:srgbClr>
+                </w14:gs>
+                <w14:gs w14:pos="50000">
+                  <w14:srgbClr w14:val="FF00FF">
+                    <w14:shade w14:val="67500"/>
+                    <w14:satMod w14:val="115000"/>
+                  </w14:srgbClr>
+                </w14:gs>
+                <w14:gs w14:pos="100000">
+                  <w14:srgbClr w14:val="FF00FF">
+                    <w14:shade w14:val="100000"/>
+                    <w14:satMod w14:val="115000"/>
+                  </w14:srgbClr>
+                </w14:gs>
+              </w14:gsLst>
+              <w14:lin w14:ang="2700000" w14:scaled="0"/>
+            </w14:gradFill>
+          </w14:textFill>
         </w:rPr>
       </w:pPr>
       <w:r>
         <w:rPr>
           <w:rFonts w:cstheme="minorHAnsi"/>
           <w:color w:val="FF00FF"/>
+          <w14:textFill>
+            <w14:gradFill>
+              <w14:gsLst>
+                <w14:gs w14:pos="0">
+                  <w14:srgbClr w14:val="FF00FF">
+                    <w14:shade w14:val="30000"/>
+                    <w14:satMod w14:val="115000"/>
+                  </w14:srgbClr>
+                </w14:gs>
+                <w14:gs w14:pos="50000">
+                  <w14:srgbClr w14:val="FF00FF">
+                    <w14:shade w14:val="67500"/>
+                    <w14:satMod w14:val="115000"/>
+                  </w14:srgbClr>
+                </w14:gs>
+                <w14:gs w14:pos="100000">
+                  <w14:srgbClr w14:val="FF00FF">
+                    <w14:shade w14:val="100000"/>
+                    <w14:satMod w14:val="115000"/>
+                  </w14:srgbClr>
+                </w14:gs>
+              </w14:gsLst>
+              <w14:lin w14:ang="2700000" w14:scaled="0"/>
+            </w14:gradFill>
+          </w14:textFill>
         </w:rPr>
         <w:t>Get a Lowes API and investigate what it can do</w:t>
       </w:r>
@@ -957,35 +979,64 @@
         <w:rPr>
           <w:rFonts w:cstheme="minorHAnsi"/>
           <w:color w:val="FF00FF"/>
+          <w14:textFill>
+            <w14:gradFill>
+              <w14:gsLst>
+                <w14:gs w14:pos="0">
+                  <w14:srgbClr w14:val="FF00FF">
+                    <w14:shade w14:val="30000"/>
+                    <w14:satMod w14:val="115000"/>
+                  </w14:srgbClr>
+                </w14:gs>
+                <w14:gs w14:pos="50000">
+                  <w14:srgbClr w14:val="FF00FF">
+                    <w14:shade w14:val="67500"/>
+                    <w14:satMod w14:val="115000"/>
+                  </w14:srgbClr>
+                </w14:gs>
+                <w14:gs w14:pos="100000">
+                  <w14:srgbClr w14:val="FF00FF">
+                    <w14:shade w14:val="100000"/>
+                    <w14:satMod w14:val="115000"/>
+                  </w14:srgbClr>
+                </w14:gs>
+              </w14:gsLst>
+              <w14:lin w14:ang="2700000" w14:scaled="0"/>
+            </w14:gradFill>
+          </w14:textFill>
         </w:rPr>
       </w:pPr>
       <w:r>
         <w:rPr>
           <w:rFonts w:cstheme="minorHAnsi"/>
           <w:color w:val="FF00FF"/>
+          <w14:textFill>
+            <w14:gradFill>
+              <w14:gsLst>
+                <w14:gs w14:pos="0">
+                  <w14:srgbClr w14:val="FF00FF">
+                    <w14:shade w14:val="30000"/>
+                    <w14:satMod w14:val="115000"/>
+                  </w14:srgbClr>
+                </w14:gs>
+                <w14:gs w14:pos="50000">
+                  <w14:srgbClr w14:val="FF00FF">
+                    <w14:shade w14:val="67500"/>
+                    <w14:satMod w14:val="115000"/>
+                  </w14:srgbClr>
+                </w14:gs>
+                <w14:gs w14:pos="100000">
+                  <w14:srgbClr w14:val="FF00FF">
+                    <w14:shade w14:val="100000"/>
+                    <w14:satMod w14:val="115000"/>
+                  </w14:srgbClr>
+                </w14:gs>
+              </w14:gsLst>
+              <w14:lin w14:ang="2700000" w14:scaled="0"/>
+            </w14:gradFill>
+          </w14:textFill>
         </w:rPr>
         <w:t>Gather product IDs from Lowes website</w:t>
-      </w:r>
-    </w:p>
-    <w:p>
-      <w:pPr>
-        <w:pStyle w:val="ListParagraph"/>
-        <w:numPr>
-          <w:ilvl w:val="1"/>
-          <w:numId w:val="16"/>
-        </w:numPr>
-        <w:spacing w:line="276" w:lineRule="auto"/>
-        <w:rPr>
-          <w:rFonts w:cstheme="minorHAnsi"/>
-          <w:color w:val="FF00FF"/>
-        </w:rPr>
-      </w:pPr>
-      <w:r>
-        <w:rPr>
-          <w:rFonts w:cstheme="minorHAnsi"/>
-          <w:color w:val="FF00FF"/>
-        </w:rPr>
-        <w:t>Product ID</w:t>
       </w:r>
     </w:p>
     <w:p>
@@ -999,36 +1050,65 @@
         <w:ind w:left="720"/>
         <w:rPr>
           <w:rFonts w:cstheme="minorHAnsi"/>
-          <w:highlight w:val="yellow"/>
-        </w:rPr>
-      </w:pPr>
-      <w:r>
-        <w:rPr>
-          <w:rFonts w:cstheme="minorHAnsi"/>
-          <w:highlight w:val="yellow"/>
-        </w:rPr>
-        <w:t>Get a web host domain</w:t>
-      </w:r>
-    </w:p>
-    <w:p>
-      <w:pPr>
-        <w:pStyle w:val="ListParagraph"/>
-        <w:numPr>
-          <w:ilvl w:val="1"/>
-          <w:numId w:val="16"/>
-        </w:numPr>
-        <w:spacing w:line="276" w:lineRule="auto"/>
-        <w:rPr>
-          <w:rFonts w:cstheme="minorHAnsi"/>
-          <w:highlight w:val="yellow"/>
-        </w:rPr>
-      </w:pPr>
-      <w:r>
-        <w:rPr>
-          <w:rFonts w:cstheme="minorHAnsi"/>
-          <w:highlight w:val="yellow"/>
-        </w:rPr>
-        <w:t>GitHub IO</w:t>
+          <w:color w:val="FF00FF"/>
+          <w14:textFill>
+            <w14:gradFill>
+              <w14:gsLst>
+                <w14:gs w14:pos="0">
+                  <w14:srgbClr w14:val="FF00FF">
+                    <w14:shade w14:val="30000"/>
+                    <w14:satMod w14:val="115000"/>
+                  </w14:srgbClr>
+                </w14:gs>
+                <w14:gs w14:pos="50000">
+                  <w14:srgbClr w14:val="FF00FF">
+                    <w14:shade w14:val="67500"/>
+                    <w14:satMod w14:val="115000"/>
+                  </w14:srgbClr>
+                </w14:gs>
+                <w14:gs w14:pos="100000">
+                  <w14:srgbClr w14:val="FF00FF">
+                    <w14:shade w14:val="100000"/>
+                    <w14:satMod w14:val="115000"/>
+                  </w14:srgbClr>
+                </w14:gs>
+              </w14:gsLst>
+              <w14:lin w14:ang="2700000" w14:scaled="0"/>
+            </w14:gradFill>
+          </w14:textFill>
+        </w:rPr>
+      </w:pPr>
+      <w:r>
+        <w:rPr>
+          <w:rFonts w:cstheme="minorHAnsi"/>
+          <w:color w:val="FF00FF"/>
+          <w14:textFill>
+            <w14:gradFill>
+              <w14:gsLst>
+                <w14:gs w14:pos="0">
+                  <w14:srgbClr w14:val="FF00FF">
+                    <w14:shade w14:val="30000"/>
+                    <w14:satMod w14:val="115000"/>
+                  </w14:srgbClr>
+                </w14:gs>
+                <w14:gs w14:pos="50000">
+                  <w14:srgbClr w14:val="FF00FF">
+                    <w14:shade w14:val="67500"/>
+                    <w14:satMod w14:val="115000"/>
+                  </w14:srgbClr>
+                </w14:gs>
+                <w14:gs w14:pos="100000">
+                  <w14:srgbClr w14:val="FF00FF">
+                    <w14:shade w14:val="100000"/>
+                    <w14:satMod w14:val="115000"/>
+                  </w14:srgbClr>
+                </w14:gs>
+              </w14:gsLst>
+              <w14:lin w14:ang="2700000" w14:scaled="0"/>
+            </w14:gradFill>
+          </w14:textFill>
+        </w:rPr>
+        <w:t>Look into creating a git hub io</w:t>
       </w:r>
     </w:p>
     <w:p>
@@ -1075,13 +1155,15 @@
         <w:spacing w:line="240" w:lineRule="auto"/>
         <w:rPr>
           <w:rFonts w:cstheme="minorHAnsi"/>
-        </w:rPr>
-      </w:pPr>
-      <w:r>
-        <w:rPr>
-          <w:rFonts w:cstheme="minorHAnsi"/>
-        </w:rPr>
-        <w:t>Refactor code from Weather API Project to grab data from Lowe’s site</w:t>
+          <w:color w:val="00B0F0"/>
+        </w:rPr>
+      </w:pPr>
+      <w:r>
+        <w:rPr>
+          <w:rFonts w:cstheme="minorHAnsi"/>
+          <w:color w:val="00B0F0"/>
+        </w:rPr>
+        <w:t>Refactor code to grab data from Lowe’s site</w:t>
       </w:r>
     </w:p>
     <w:p>
@@ -1094,19 +1176,22 @@
         <w:spacing w:line="240" w:lineRule="auto"/>
         <w:rPr>
           <w:rFonts w:cstheme="minorHAnsi"/>
-        </w:rPr>
-      </w:pPr>
-      <w:r>
-        <w:rPr>
-          <w:rFonts w:cstheme="minorHAnsi"/>
-        </w:rPr>
-        <w:t xml:space="preserve">Research </w:t>
-      </w:r>
-      <w:r>
-        <w:rPr>
-          <w:rFonts w:cstheme="minorHAnsi"/>
-        </w:rPr>
-        <w:t>web scraping a third site and get necessary data for third web scraping site</w:t>
+          <w:highlight w:val="green"/>
+        </w:rPr>
+      </w:pPr>
+      <w:r>
+        <w:rPr>
+          <w:rFonts w:cstheme="minorHAnsi"/>
+          <w:highlight w:val="green"/>
+        </w:rPr>
+        <w:t>Create database schema</w:t>
+      </w:r>
+      <w:r>
+        <w:rPr>
+          <w:rFonts w:cstheme="minorHAnsi"/>
+          <w:highlight w:val="green"/>
+        </w:rPr>
+        <w:t xml:space="preserve"> (See “Estimator_Scehma.sql)</w:t>
       </w:r>
     </w:p>
     <w:p>
@@ -1125,7 +1210,13 @@
         <w:rPr>
           <w:rFonts w:cstheme="minorHAnsi"/>
         </w:rPr>
-        <w:t>Add VBA drop down menus to estimator sheet</w:t>
+        <w:t xml:space="preserve">Research </w:t>
+      </w:r>
+      <w:r>
+        <w:rPr>
+          <w:rFonts w:cstheme="minorHAnsi"/>
+        </w:rPr>
+        <w:t>web scraping a third site and get necessary data for third web scraping site</w:t>
       </w:r>
     </w:p>
     <w:p>
@@ -1144,6 +1235,25 @@
         <w:rPr>
           <w:rFonts w:cstheme="minorHAnsi"/>
         </w:rPr>
+        <w:t>Add VBA drop down menus to estimator sheet</w:t>
+      </w:r>
+    </w:p>
+    <w:p>
+      <w:pPr>
+        <w:pStyle w:val="ListParagraph"/>
+        <w:numPr>
+          <w:ilvl w:val="0"/>
+          <w:numId w:val="3"/>
+        </w:numPr>
+        <w:spacing w:line="240" w:lineRule="auto"/>
+        <w:rPr>
+          <w:rFonts w:cstheme="minorHAnsi"/>
+        </w:rPr>
+      </w:pPr>
+      <w:r>
+        <w:rPr>
+          <w:rFonts w:cstheme="minorHAnsi"/>
+        </w:rPr>
         <w:t>Fine tune worksheet and website</w:t>
       </w:r>
     </w:p>
@@ -1214,6 +1324,27 @@
           <w:rFonts w:cstheme="minorHAnsi"/>
         </w:rPr>
         <w:t>Discuss presentation structure</w:t>
+      </w:r>
+    </w:p>
+    <w:p>
+      <w:pPr>
+        <w:pStyle w:val="ListParagraph"/>
+        <w:numPr>
+          <w:ilvl w:val="0"/>
+          <w:numId w:val="4"/>
+        </w:numPr>
+        <w:spacing w:line="276" w:lineRule="auto"/>
+        <w:rPr>
+          <w:rFonts w:cstheme="minorHAnsi"/>
+          <w:highlight w:val="yellow"/>
+        </w:rPr>
+      </w:pPr>
+      <w:r>
+        <w:rPr>
+          <w:rFonts w:cstheme="minorHAnsi"/>
+          <w:highlight w:val="yellow"/>
+        </w:rPr>
+        <w:t>Get a web host domain</w:t>
       </w:r>
     </w:p>
     <w:p>

</xml_diff>

<commit_message>
Added to README and adjusted git ignore(on the previous commit)
</commit_message>
<xml_diff>
--- a/Game_Plan-Updated-Weekly.docx
+++ b/Game_Plan-Updated-Weekly.docx
@@ -90,8 +90,21 @@
           <w:sz w:val="28"/>
           <w:szCs w:val="28"/>
         </w:rPr>
-        <w:t>Nancy Fujikado</w:t>
-      </w:r>
+        <w:t xml:space="preserve">Nancy </w:t>
+      </w:r>
+      <w:proofErr w:type="spellStart"/>
+      <w:r>
+        <w:rPr>
+          <w:rFonts w:cstheme="minorHAnsi"/>
+          <w:b/>
+          <w:bCs/>
+          <w:color w:val="CC00FF"/>
+          <w:sz w:val="28"/>
+          <w:szCs w:val="28"/>
+        </w:rPr>
+        <w:t>Fujikado</w:t>
+      </w:r>
+      <w:proofErr w:type="spellEnd"/>
     </w:p>
     <w:p>
       <w:pPr>
@@ -426,13 +439,31 @@
         <w:spacing w:after="0" w:line="240" w:lineRule="auto"/>
         <w:rPr>
           <w:rFonts w:cstheme="minorHAnsi"/>
-        </w:rPr>
-      </w:pPr>
-      <w:r>
-        <w:rPr>
-          <w:rFonts w:cstheme="minorHAnsi"/>
-        </w:rPr>
-        <w:t>README.md must include: Description of the communication and protocols</w:t>
+          <w:highlight w:val="green"/>
+        </w:rPr>
+      </w:pPr>
+      <w:r>
+        <w:rPr>
+          <w:rFonts w:cstheme="minorHAnsi"/>
+          <w:highlight w:val="green"/>
+        </w:rPr>
+        <w:t xml:space="preserve">README.md must </w:t>
+      </w:r>
+      <w:proofErr w:type="gramStart"/>
+      <w:r>
+        <w:rPr>
+          <w:rFonts w:cstheme="minorHAnsi"/>
+          <w:highlight w:val="green"/>
+        </w:rPr>
+        <w:t>include:</w:t>
+      </w:r>
+      <w:proofErr w:type="gramEnd"/>
+      <w:r>
+        <w:rPr>
+          <w:rFonts w:cstheme="minorHAnsi"/>
+          <w:highlight w:val="green"/>
+        </w:rPr>
+        <w:t xml:space="preserve"> Description of the communication and protocols</w:t>
       </w:r>
     </w:p>
     <w:p>
@@ -576,12 +607,21 @@
           <w:highlight w:val="yellow"/>
         </w:rPr>
       </w:pPr>
+      <w:proofErr w:type="gramStart"/>
       <w:r>
         <w:rPr>
           <w:rFonts w:cstheme="minorHAnsi"/>
           <w:highlight w:val="yellow"/>
         </w:rPr>
-        <w:t>Outputs label(s) for input data</w:t>
+        <w:t>Outputs</w:t>
+      </w:r>
+      <w:proofErr w:type="gramEnd"/>
+      <w:r>
+        <w:rPr>
+          <w:rFonts w:cstheme="minorHAnsi"/>
+          <w:highlight w:val="yellow"/>
+        </w:rPr>
+        <w:t xml:space="preserve"> label(s) for input data</w:t>
       </w:r>
     </w:p>
     <w:p>
@@ -1191,7 +1231,23 @@
           <w:rFonts w:cstheme="minorHAnsi"/>
           <w:highlight w:val="green"/>
         </w:rPr>
-        <w:t xml:space="preserve"> (See “Estimator_Scehma.sql)</w:t>
+        <w:t xml:space="preserve"> (See “</w:t>
+      </w:r>
+      <w:proofErr w:type="spellStart"/>
+      <w:r>
+        <w:rPr>
+          <w:rFonts w:cstheme="minorHAnsi"/>
+          <w:highlight w:val="green"/>
+        </w:rPr>
+        <w:t>Estimator_Scehma.sql</w:t>
+      </w:r>
+      <w:proofErr w:type="spellEnd"/>
+      <w:r>
+        <w:rPr>
+          <w:rFonts w:cstheme="minorHAnsi"/>
+          <w:highlight w:val="green"/>
+        </w:rPr>
+        <w:t>)</w:t>
       </w:r>
     </w:p>
     <w:p>

</xml_diff>

<commit_message>
Created working estimator worksheet (no VBA yet)
</commit_message>
<xml_diff>
--- a/Game_Plan-Updated-Weekly.docx
+++ b/Game_Plan-Updated-Weekly.docx
@@ -940,69 +940,18 @@
         <w:pStyle w:val="ListParagraph"/>
         <w:numPr>
           <w:ilvl w:val="0"/>
-          <w:numId w:val="16"/>
+          <w:numId w:val="5"/>
         </w:numPr>
-        <w:spacing w:line="276" w:lineRule="auto"/>
-        <w:ind w:left="720"/>
-        <w:rPr>
-          <w:rFonts w:cstheme="minorHAnsi"/>
-          <w:color w:val="FF00FF"/>
-          <w14:textFill>
-            <w14:gradFill>
-              <w14:gsLst>
-                <w14:gs w14:pos="0">
-                  <w14:srgbClr w14:val="FF00FF">
-                    <w14:shade w14:val="30000"/>
-                    <w14:satMod w14:val="115000"/>
-                  </w14:srgbClr>
-                </w14:gs>
-                <w14:gs w14:pos="50000">
-                  <w14:srgbClr w14:val="FF00FF">
-                    <w14:shade w14:val="67500"/>
-                    <w14:satMod w14:val="115000"/>
-                  </w14:srgbClr>
-                </w14:gs>
-                <w14:gs w14:pos="100000">
-                  <w14:srgbClr w14:val="FF00FF">
-                    <w14:shade w14:val="100000"/>
-                    <w14:satMod w14:val="115000"/>
-                  </w14:srgbClr>
-                </w14:gs>
-              </w14:gsLst>
-              <w14:lin w14:ang="2700000" w14:scaled="0"/>
-            </w14:gradFill>
-          </w14:textFill>
-        </w:rPr>
-      </w:pPr>
-      <w:r>
-        <w:rPr>
-          <w:rFonts w:cstheme="minorHAnsi"/>
-          <w:color w:val="FF00FF"/>
-          <w14:textFill>
-            <w14:gradFill>
-              <w14:gsLst>
-                <w14:gs w14:pos="0">
-                  <w14:srgbClr w14:val="FF00FF">
-                    <w14:shade w14:val="30000"/>
-                    <w14:satMod w14:val="115000"/>
-                  </w14:srgbClr>
-                </w14:gs>
-                <w14:gs w14:pos="50000">
-                  <w14:srgbClr w14:val="FF00FF">
-                    <w14:shade w14:val="67500"/>
-                    <w14:satMod w14:val="115000"/>
-                  </w14:srgbClr>
-                </w14:gs>
-                <w14:gs w14:pos="100000">
-                  <w14:srgbClr w14:val="FF00FF">
-                    <w14:shade w14:val="100000"/>
-                    <w14:satMod w14:val="115000"/>
-                  </w14:srgbClr>
-                </w14:gs>
-              </w14:gsLst>
-              <w14:lin w14:ang="2700000" w14:scaled="0"/>
-            </w14:gradFill>
-          </w14:textFill>
+        <w:spacing w:line="240" w:lineRule="auto"/>
+        <w:rPr>
+          <w:rFonts w:cstheme="minorHAnsi"/>
+          <w:color w:val="CC00FF"/>
+        </w:rPr>
+      </w:pPr>
+      <w:r>
+        <w:rPr>
+          <w:rFonts w:cstheme="minorHAnsi"/>
+          <w:color w:val="CC00FF"/>
         </w:rPr>
         <w:t>Get a Lowes API and investigate what it can do</w:t>
       </w:r>
@@ -1012,69 +961,18 @@
         <w:pStyle w:val="ListParagraph"/>
         <w:numPr>
           <w:ilvl w:val="0"/>
-          <w:numId w:val="16"/>
+          <w:numId w:val="5"/>
         </w:numPr>
-        <w:spacing w:line="276" w:lineRule="auto"/>
-        <w:ind w:left="720"/>
-        <w:rPr>
-          <w:rFonts w:cstheme="minorHAnsi"/>
-          <w:color w:val="FF00FF"/>
-          <w14:textFill>
-            <w14:gradFill>
-              <w14:gsLst>
-                <w14:gs w14:pos="0">
-                  <w14:srgbClr w14:val="FF00FF">
-                    <w14:shade w14:val="30000"/>
-                    <w14:satMod w14:val="115000"/>
-                  </w14:srgbClr>
-                </w14:gs>
-                <w14:gs w14:pos="50000">
-                  <w14:srgbClr w14:val="FF00FF">
-                    <w14:shade w14:val="67500"/>
-                    <w14:satMod w14:val="115000"/>
-                  </w14:srgbClr>
-                </w14:gs>
-                <w14:gs w14:pos="100000">
-                  <w14:srgbClr w14:val="FF00FF">
-                    <w14:shade w14:val="100000"/>
-                    <w14:satMod w14:val="115000"/>
-                  </w14:srgbClr>
-                </w14:gs>
-              </w14:gsLst>
-              <w14:lin w14:ang="2700000" w14:scaled="0"/>
-            </w14:gradFill>
-          </w14:textFill>
-        </w:rPr>
-      </w:pPr>
-      <w:r>
-        <w:rPr>
-          <w:rFonts w:cstheme="minorHAnsi"/>
-          <w:color w:val="FF00FF"/>
-          <w14:textFill>
-            <w14:gradFill>
-              <w14:gsLst>
-                <w14:gs w14:pos="0">
-                  <w14:srgbClr w14:val="FF00FF">
-                    <w14:shade w14:val="30000"/>
-                    <w14:satMod w14:val="115000"/>
-                  </w14:srgbClr>
-                </w14:gs>
-                <w14:gs w14:pos="50000">
-                  <w14:srgbClr w14:val="FF00FF">
-                    <w14:shade w14:val="67500"/>
-                    <w14:satMod w14:val="115000"/>
-                  </w14:srgbClr>
-                </w14:gs>
-                <w14:gs w14:pos="100000">
-                  <w14:srgbClr w14:val="FF00FF">
-                    <w14:shade w14:val="100000"/>
-                    <w14:satMod w14:val="115000"/>
-                  </w14:srgbClr>
-                </w14:gs>
-              </w14:gsLst>
-              <w14:lin w14:ang="2700000" w14:scaled="0"/>
-            </w14:gradFill>
-          </w14:textFill>
+        <w:spacing w:line="240" w:lineRule="auto"/>
+        <w:rPr>
+          <w:rFonts w:cstheme="minorHAnsi"/>
+          <w:color w:val="CC00FF"/>
+        </w:rPr>
+      </w:pPr>
+      <w:r>
+        <w:rPr>
+          <w:rFonts w:cstheme="minorHAnsi"/>
+          <w:color w:val="CC00FF"/>
         </w:rPr>
         <w:t>Gather product IDs from Lowes website</w:t>
       </w:r>
@@ -1084,69 +982,18 @@
         <w:pStyle w:val="ListParagraph"/>
         <w:numPr>
           <w:ilvl w:val="0"/>
-          <w:numId w:val="16"/>
+          <w:numId w:val="5"/>
         </w:numPr>
-        <w:spacing w:line="276" w:lineRule="auto"/>
-        <w:ind w:left="720"/>
-        <w:rPr>
-          <w:rFonts w:cstheme="minorHAnsi"/>
-          <w:color w:val="FF00FF"/>
-          <w14:textFill>
-            <w14:gradFill>
-              <w14:gsLst>
-                <w14:gs w14:pos="0">
-                  <w14:srgbClr w14:val="FF00FF">
-                    <w14:shade w14:val="30000"/>
-                    <w14:satMod w14:val="115000"/>
-                  </w14:srgbClr>
-                </w14:gs>
-                <w14:gs w14:pos="50000">
-                  <w14:srgbClr w14:val="FF00FF">
-                    <w14:shade w14:val="67500"/>
-                    <w14:satMod w14:val="115000"/>
-                  </w14:srgbClr>
-                </w14:gs>
-                <w14:gs w14:pos="100000">
-                  <w14:srgbClr w14:val="FF00FF">
-                    <w14:shade w14:val="100000"/>
-                    <w14:satMod w14:val="115000"/>
-                  </w14:srgbClr>
-                </w14:gs>
-              </w14:gsLst>
-              <w14:lin w14:ang="2700000" w14:scaled="0"/>
-            </w14:gradFill>
-          </w14:textFill>
-        </w:rPr>
-      </w:pPr>
-      <w:r>
-        <w:rPr>
-          <w:rFonts w:cstheme="minorHAnsi"/>
-          <w:color w:val="FF00FF"/>
-          <w14:textFill>
-            <w14:gradFill>
-              <w14:gsLst>
-                <w14:gs w14:pos="0">
-                  <w14:srgbClr w14:val="FF00FF">
-                    <w14:shade w14:val="30000"/>
-                    <w14:satMod w14:val="115000"/>
-                  </w14:srgbClr>
-                </w14:gs>
-                <w14:gs w14:pos="50000">
-                  <w14:srgbClr w14:val="FF00FF">
-                    <w14:shade w14:val="67500"/>
-                    <w14:satMod w14:val="115000"/>
-                  </w14:srgbClr>
-                </w14:gs>
-                <w14:gs w14:pos="100000">
-                  <w14:srgbClr w14:val="FF00FF">
-                    <w14:shade w14:val="100000"/>
-                    <w14:satMod w14:val="115000"/>
-                  </w14:srgbClr>
-                </w14:gs>
-              </w14:gsLst>
-              <w14:lin w14:ang="2700000" w14:scaled="0"/>
-            </w14:gradFill>
-          </w14:textFill>
+        <w:spacing w:line="240" w:lineRule="auto"/>
+        <w:rPr>
+          <w:rFonts w:cstheme="minorHAnsi"/>
+          <w:color w:val="CC00FF"/>
+        </w:rPr>
+      </w:pPr>
+      <w:r>
+        <w:rPr>
+          <w:rFonts w:cstheme="minorHAnsi"/>
+          <w:color w:val="CC00FF"/>
         </w:rPr>
         <w:t>Look into creating a git hub io</w:t>
       </w:r>
@@ -1260,17 +1107,20 @@
         <w:spacing w:line="240" w:lineRule="auto"/>
         <w:rPr>
           <w:rFonts w:cstheme="minorHAnsi"/>
-        </w:rPr>
-      </w:pPr>
-      <w:r>
-        <w:rPr>
-          <w:rFonts w:cstheme="minorHAnsi"/>
+          <w:color w:val="00B0F0"/>
+        </w:rPr>
+      </w:pPr>
+      <w:r>
+        <w:rPr>
+          <w:rFonts w:cstheme="minorHAnsi"/>
+          <w:color w:val="00B0F0"/>
         </w:rPr>
         <w:t xml:space="preserve">Research </w:t>
       </w:r>
       <w:r>
         <w:rPr>
           <w:rFonts w:cstheme="minorHAnsi"/>
+          <w:color w:val="00B0F0"/>
         </w:rPr>
         <w:t>web scraping a third site and get necessary data for third web scraping site</w:t>
       </w:r>
@@ -1285,13 +1135,36 @@
         <w:spacing w:line="240" w:lineRule="auto"/>
         <w:rPr>
           <w:rFonts w:cstheme="minorHAnsi"/>
-        </w:rPr>
-      </w:pPr>
-      <w:r>
-        <w:rPr>
-          <w:rFonts w:cstheme="minorHAnsi"/>
+          <w:color w:val="00B0F0"/>
+        </w:rPr>
+      </w:pPr>
+      <w:r>
+        <w:rPr>
+          <w:rFonts w:cstheme="minorHAnsi"/>
+          <w:color w:val="00B0F0"/>
         </w:rPr>
         <w:t>Add VBA drop down menus to estimator sheet</w:t>
+      </w:r>
+    </w:p>
+    <w:p>
+      <w:pPr>
+        <w:pStyle w:val="ListParagraph"/>
+        <w:numPr>
+          <w:ilvl w:val="0"/>
+          <w:numId w:val="3"/>
+        </w:numPr>
+        <w:spacing w:line="276" w:lineRule="auto"/>
+        <w:rPr>
+          <w:rFonts w:cstheme="minorHAnsi"/>
+          <w:highlight w:val="green"/>
+        </w:rPr>
+      </w:pPr>
+      <w:r>
+        <w:rPr>
+          <w:rFonts w:cstheme="minorHAnsi"/>
+          <w:highlight w:val="green"/>
+        </w:rPr>
+        <w:t>Create Estimator Worksheet Framework</w:t>
       </w:r>
     </w:p>
     <w:p>
@@ -1311,25 +1184,6 @@
           <w:rFonts w:cstheme="minorHAnsi"/>
         </w:rPr>
         <w:t>Fine tune worksheet and website</w:t>
-      </w:r>
-    </w:p>
-    <w:p>
-      <w:pPr>
-        <w:pStyle w:val="ListParagraph"/>
-        <w:numPr>
-          <w:ilvl w:val="0"/>
-          <w:numId w:val="3"/>
-        </w:numPr>
-        <w:spacing w:line="276" w:lineRule="auto"/>
-        <w:rPr>
-          <w:rFonts w:cstheme="minorHAnsi"/>
-        </w:rPr>
-      </w:pPr>
-      <w:r>
-        <w:rPr>
-          <w:rFonts w:cstheme="minorHAnsi"/>
-        </w:rPr>
-        <w:t>Create Estimator Worksheet Framework</w:t>
       </w:r>
     </w:p>
     <w:p>

</xml_diff>

<commit_message>
Edited: scripts, game plan, README. Need to fix some minor code issues and then our code will work
</commit_message>
<xml_diff>
--- a/Game_Plan-Updated-Weekly.docx
+++ b/Game_Plan-Updated-Weekly.docx
@@ -90,21 +90,68 @@
           <w:sz w:val="28"/>
           <w:szCs w:val="28"/>
         </w:rPr>
-        <w:t xml:space="preserve">Nancy </w:t>
-      </w:r>
-      <w:proofErr w:type="spellStart"/>
-      <w:r>
+        <w:t>Nancy Fujikado</w:t>
+      </w:r>
+    </w:p>
+    <w:p>
+      <w:pPr>
+        <w:pStyle w:val="ListParagraph"/>
+        <w:numPr>
+          <w:ilvl w:val="0"/>
+          <w:numId w:val="5"/>
+        </w:numPr>
+        <w:spacing w:line="240" w:lineRule="auto"/>
+        <w:jc w:val="right"/>
         <w:rPr>
           <w:rFonts w:cstheme="minorHAnsi"/>
           <w:b/>
           <w:bCs/>
-          <w:color w:val="CC00FF"/>
+          <w:color w:val="FF9900"/>
           <w:sz w:val="28"/>
           <w:szCs w:val="28"/>
         </w:rPr>
-        <w:t>Fujikado</w:t>
-      </w:r>
-      <w:proofErr w:type="spellEnd"/>
+      </w:pPr>
+      <w:r>
+        <w:rPr>
+          <w:rFonts w:cstheme="minorHAnsi"/>
+          <w:b/>
+          <w:bCs/>
+          <w:color w:val="FF9900"/>
+          <w:sz w:val="28"/>
+          <w:szCs w:val="28"/>
+        </w:rPr>
+        <w:t>Alexei Mendoza</w:t>
+      </w:r>
+    </w:p>
+    <w:p>
+      <w:pPr>
+        <w:pStyle w:val="ListParagraph"/>
+        <w:numPr>
+          <w:ilvl w:val="0"/>
+          <w:numId w:val="5"/>
+        </w:numPr>
+        <w:spacing w:line="240" w:lineRule="auto"/>
+        <w:jc w:val="right"/>
+        <w:rPr>
+          <w:rFonts w:cstheme="minorHAnsi"/>
+          <w:b/>
+          <w:bCs/>
+          <w:color w:val="669900"/>
+          <w:sz w:val="28"/>
+          <w:szCs w:val="28"/>
+        </w:rPr>
+      </w:pPr>
+      <w:r>
+        <w:rPr>
+          <w:rFonts w:cstheme="minorHAnsi"/>
+          <w:b/>
+          <w:bCs/>
+          <w:color w:val="669900"/>
+          <w:sz w:val="28"/>
+          <w:szCs w:val="28"/>
+        </w:rPr>
+        <w:t>Sarah Sanchez</w:t>
+      </w:r>
     </w:p>
     <w:p>
       <w:pPr>
@@ -187,6 +234,23 @@
         </w:rPr>
         <w:t>done</w:t>
       </w:r>
+      <w:r>
+        <w:rPr>
+          <w:rFonts w:cstheme="minorHAnsi"/>
+          <w:sz w:val="20"/>
+          <w:szCs w:val="20"/>
+        </w:rPr>
+        <w:tab/>
+      </w:r>
+      <w:r>
+        <w:rPr>
+          <w:rFonts w:cstheme="minorHAnsi"/>
+          <w:strike/>
+          <w:sz w:val="20"/>
+          <w:szCs w:val="20"/>
+        </w:rPr>
+        <w:t>change of plans</w:t>
+      </w:r>
     </w:p>
     <w:p>
       <w:pPr>
@@ -447,23 +511,7 @@
           <w:rFonts w:cstheme="minorHAnsi"/>
           <w:highlight w:val="green"/>
         </w:rPr>
-        <w:t xml:space="preserve">README.md must </w:t>
-      </w:r>
-      <w:proofErr w:type="gramStart"/>
-      <w:r>
-        <w:rPr>
-          <w:rFonts w:cstheme="minorHAnsi"/>
-          <w:highlight w:val="green"/>
-        </w:rPr>
-        <w:t>include:</w:t>
-      </w:r>
-      <w:proofErr w:type="gramEnd"/>
-      <w:r>
-        <w:rPr>
-          <w:rFonts w:cstheme="minorHAnsi"/>
-          <w:highlight w:val="green"/>
-        </w:rPr>
-        <w:t xml:space="preserve"> Description of the communication and protocols</w:t>
+        <w:t>README.md must include: Description of the communication and protocols</w:t>
       </w:r>
     </w:p>
     <w:p>
@@ -607,21 +655,12 @@
           <w:highlight w:val="yellow"/>
         </w:rPr>
       </w:pPr>
-      <w:proofErr w:type="gramStart"/>
       <w:r>
         <w:rPr>
           <w:rFonts w:cstheme="minorHAnsi"/>
           <w:highlight w:val="yellow"/>
         </w:rPr>
-        <w:t>Outputs</w:t>
-      </w:r>
-      <w:proofErr w:type="gramEnd"/>
-      <w:r>
-        <w:rPr>
-          <w:rFonts w:cstheme="minorHAnsi"/>
-          <w:highlight w:val="yellow"/>
-        </w:rPr>
-        <w:t xml:space="preserve"> label(s) for input data</w:t>
+        <w:t>Outputs label(s) for input data</w:t>
       </w:r>
     </w:p>
     <w:p>
@@ -873,7 +912,6 @@
           <w:sz w:val="28"/>
           <w:szCs w:val="28"/>
         </w:rPr>
-        <w:lastRenderedPageBreak/>
         <w:t>From 10/4 to 10/11:</w:t>
       </w:r>
     </w:p>
@@ -945,15 +983,32 @@
         <w:spacing w:line="240" w:lineRule="auto"/>
         <w:rPr>
           <w:rFonts w:cstheme="minorHAnsi"/>
+          <w:strike/>
           <w:color w:val="CC00FF"/>
         </w:rPr>
       </w:pPr>
       <w:r>
         <w:rPr>
           <w:rFonts w:cstheme="minorHAnsi"/>
+          <w:strike/>
           <w:color w:val="CC00FF"/>
         </w:rPr>
         <w:t>Get a Lowes API and investigate what it can do</w:t>
+      </w:r>
+      <w:r>
+        <w:rPr>
+          <w:rFonts w:cstheme="minorHAnsi"/>
+          <w:color w:val="CC00FF"/>
+        </w:rPr>
+        <w:t xml:space="preserve"> </w:t>
+      </w:r>
+      <w:r>
+        <w:rPr>
+          <w:rFonts w:cstheme="minorHAnsi"/>
+          <w:b/>
+          <w:bCs/>
+        </w:rPr>
+        <w:t>(Note to Nancy: it turns out, Lowes does not have an API. No need to do this, besides, I’ve found a work around)</w:t>
       </w:r>
     </w:p>
     <w:p>
@@ -966,12 +1021,14 @@
         <w:spacing w:line="240" w:lineRule="auto"/>
         <w:rPr>
           <w:rFonts w:cstheme="minorHAnsi"/>
+          <w:strike/>
           <w:color w:val="CC00FF"/>
         </w:rPr>
       </w:pPr>
       <w:r>
         <w:rPr>
           <w:rFonts w:cstheme="minorHAnsi"/>
+          <w:strike/>
           <w:color w:val="CC00FF"/>
         </w:rPr>
         <w:t>Gather product IDs from Lowes website</w:t>
@@ -1042,13 +1099,13 @@
         <w:spacing w:line="240" w:lineRule="auto"/>
         <w:rPr>
           <w:rFonts w:cstheme="minorHAnsi"/>
-          <w:color w:val="00B0F0"/>
-        </w:rPr>
-      </w:pPr>
-      <w:r>
-        <w:rPr>
-          <w:rFonts w:cstheme="minorHAnsi"/>
-          <w:color w:val="00B0F0"/>
+          <w:highlight w:val="green"/>
+        </w:rPr>
+      </w:pPr>
+      <w:r>
+        <w:rPr>
+          <w:rFonts w:cstheme="minorHAnsi"/>
+          <w:highlight w:val="green"/>
         </w:rPr>
         <w:t>Refactor code to grab data from Lowe’s site</w:t>
       </w:r>
@@ -1078,23 +1135,7 @@
           <w:rFonts w:cstheme="minorHAnsi"/>
           <w:highlight w:val="green"/>
         </w:rPr>
-        <w:t xml:space="preserve"> (See “</w:t>
-      </w:r>
-      <w:proofErr w:type="spellStart"/>
-      <w:r>
-        <w:rPr>
-          <w:rFonts w:cstheme="minorHAnsi"/>
-          <w:highlight w:val="green"/>
-        </w:rPr>
-        <w:t>Estimator_Scehma.sql</w:t>
-      </w:r>
-      <w:proofErr w:type="spellEnd"/>
-      <w:r>
-        <w:rPr>
-          <w:rFonts w:cstheme="minorHAnsi"/>
-          <w:highlight w:val="green"/>
-        </w:rPr>
-        <w:t>)</w:t>
+        <w:t xml:space="preserve"> (See “Estimator_Scehma.sql)</w:t>
       </w:r>
     </w:p>
     <w:p>
@@ -1107,20 +1148,20 @@
         <w:spacing w:line="240" w:lineRule="auto"/>
         <w:rPr>
           <w:rFonts w:cstheme="minorHAnsi"/>
-          <w:color w:val="00B0F0"/>
-        </w:rPr>
-      </w:pPr>
-      <w:r>
-        <w:rPr>
-          <w:rFonts w:cstheme="minorHAnsi"/>
-          <w:color w:val="00B0F0"/>
+          <w:highlight w:val="green"/>
+        </w:rPr>
+      </w:pPr>
+      <w:r>
+        <w:rPr>
+          <w:rFonts w:cstheme="minorHAnsi"/>
+          <w:highlight w:val="green"/>
         </w:rPr>
         <w:t xml:space="preserve">Research </w:t>
       </w:r>
       <w:r>
         <w:rPr>
           <w:rFonts w:cstheme="minorHAnsi"/>
-          <w:color w:val="00B0F0"/>
+          <w:highlight w:val="green"/>
         </w:rPr>
         <w:t>web scraping a third site and get necessary data for third web scraping site</w:t>
       </w:r>
@@ -1135,13 +1176,11 @@
         <w:spacing w:line="240" w:lineRule="auto"/>
         <w:rPr>
           <w:rFonts w:cstheme="minorHAnsi"/>
-          <w:color w:val="00B0F0"/>
-        </w:rPr>
-      </w:pPr>
-      <w:r>
-        <w:rPr>
-          <w:rFonts w:cstheme="minorHAnsi"/>
-          <w:color w:val="00B0F0"/>
+        </w:rPr>
+      </w:pPr>
+      <w:r>
+        <w:rPr>
+          <w:rFonts w:cstheme="minorHAnsi"/>
         </w:rPr>
         <w:t>Add VBA drop down menus to estimator sheet</w:t>
       </w:r>
@@ -1184,6 +1223,25 @@
           <w:rFonts w:cstheme="minorHAnsi"/>
         </w:rPr>
         <w:t>Fine tune worksheet and website</w:t>
+      </w:r>
+    </w:p>
+    <w:p>
+      <w:pPr>
+        <w:pStyle w:val="ListParagraph"/>
+        <w:numPr>
+          <w:ilvl w:val="0"/>
+          <w:numId w:val="3"/>
+        </w:numPr>
+        <w:spacing w:line="240" w:lineRule="auto"/>
+        <w:rPr>
+          <w:rFonts w:cstheme="minorHAnsi"/>
+        </w:rPr>
+      </w:pPr>
+      <w:r>
+        <w:rPr>
+          <w:rFonts w:cstheme="minorHAnsi"/>
+        </w:rPr>
+        <w:t>Edit schema to include “link”</w:t>
       </w:r>
     </w:p>
     <w:p>
@@ -1222,17 +1280,337 @@
         <w:pStyle w:val="ListParagraph"/>
         <w:numPr>
           <w:ilvl w:val="0"/>
-          <w:numId w:val="4"/>
-        </w:numPr>
-        <w:spacing w:line="240" w:lineRule="auto"/>
-        <w:rPr>
-          <w:rFonts w:cstheme="minorHAnsi"/>
-        </w:rPr>
-      </w:pPr>
-      <w:r>
-        <w:rPr>
-          <w:rFonts w:cstheme="minorHAnsi"/>
-        </w:rPr>
+          <w:numId w:val="17"/>
+        </w:numPr>
+        <w:spacing w:line="240" w:lineRule="auto"/>
+        <w:rPr>
+          <w:rFonts w:cstheme="minorHAnsi"/>
+        </w:rPr>
+      </w:pPr>
+      <w:r>
+        <w:rPr>
+          <w:rFonts w:cstheme="minorHAnsi"/>
+        </w:rPr>
+        <w:t>Fix “Multi-Vendor_grab” so that it only grabs information where price is listed</w:t>
+      </w:r>
+    </w:p>
+    <w:p>
+      <w:pPr>
+        <w:pStyle w:val="ListParagraph"/>
+        <w:numPr>
+          <w:ilvl w:val="0"/>
+          <w:numId w:val="17"/>
+        </w:numPr>
+        <w:spacing w:line="240" w:lineRule="auto"/>
+        <w:rPr>
+          <w:rFonts w:cstheme="minorHAnsi"/>
+        </w:rPr>
+      </w:pPr>
+      <w:r>
+        <w:rPr>
+          <w:rFonts w:cstheme="minorHAnsi"/>
+        </w:rPr>
+        <w:t>Make a better price variable (currently looks like this: ‘</w:t>
+      </w:r>
+      <w:r>
+        <w:rPr>
+          <w:rFonts w:cstheme="minorHAnsi"/>
+        </w:rPr>
+        <w:t>['rich_snippet']['top']['detected_extensions']['price']</w:t>
+      </w:r>
+      <w:r>
+        <w:rPr>
+          <w:rFonts w:cstheme="minorHAnsi"/>
+        </w:rPr>
+        <w:t>’</w:t>
+      </w:r>
+    </w:p>
+    <w:p>
+      <w:pPr>
+        <w:pStyle w:val="ListParagraph"/>
+        <w:numPr>
+          <w:ilvl w:val="0"/>
+          <w:numId w:val="17"/>
+        </w:numPr>
+        <w:spacing w:line="240" w:lineRule="auto"/>
+        <w:rPr>
+          <w:rFonts w:cstheme="minorHAnsi"/>
+        </w:rPr>
+      </w:pPr>
+      <w:r>
+        <w:rPr>
+          <w:rFonts w:cstheme="minorHAnsi"/>
+        </w:rPr>
+        <w:t>Clean raw data:</w:t>
+      </w:r>
+    </w:p>
+    <w:p>
+      <w:pPr>
+        <w:pStyle w:val="ListParagraph"/>
+        <w:numPr>
+          <w:ilvl w:val="1"/>
+          <w:numId w:val="17"/>
+        </w:numPr>
+        <w:spacing w:line="240" w:lineRule="auto"/>
+        <w:rPr>
+          <w:rFonts w:cstheme="minorHAnsi"/>
+        </w:rPr>
+      </w:pPr>
+      <w:r>
+        <w:rPr>
+          <w:rFonts w:cstheme="minorHAnsi"/>
+        </w:rPr>
+        <w:t>Drop na’s</w:t>
+      </w:r>
+    </w:p>
+    <w:p>
+      <w:pPr>
+        <w:pStyle w:val="ListParagraph"/>
+        <w:numPr>
+          <w:ilvl w:val="1"/>
+          <w:numId w:val="17"/>
+        </w:numPr>
+        <w:spacing w:line="240" w:lineRule="auto"/>
+        <w:rPr>
+          <w:rFonts w:cstheme="minorHAnsi"/>
+        </w:rPr>
+      </w:pPr>
+      <w:r>
+        <w:rPr>
+          <w:rFonts w:cstheme="minorHAnsi"/>
+        </w:rPr>
+        <w:t>Drop vendors with only (1) value count</w:t>
+      </w:r>
+    </w:p>
+    <w:p>
+      <w:pPr>
+        <w:pStyle w:val="ListParagraph"/>
+        <w:numPr>
+          <w:ilvl w:val="1"/>
+          <w:numId w:val="17"/>
+        </w:numPr>
+        <w:spacing w:line="240" w:lineRule="auto"/>
+        <w:rPr>
+          <w:rFonts w:cstheme="minorHAnsi"/>
+        </w:rPr>
+      </w:pPr>
+      <w:r>
+        <w:rPr>
+          <w:rFonts w:cstheme="minorHAnsi"/>
+        </w:rPr>
+        <w:t>Return a data set of minimums</w:t>
+      </w:r>
+    </w:p>
+    <w:p>
+      <w:pPr>
+        <w:pStyle w:val="ListParagraph"/>
+        <w:numPr>
+          <w:ilvl w:val="1"/>
+          <w:numId w:val="17"/>
+        </w:numPr>
+        <w:spacing w:line="240" w:lineRule="auto"/>
+        <w:rPr>
+          <w:rFonts w:cstheme="minorHAnsi"/>
+        </w:rPr>
+      </w:pPr>
+      <w:r>
+        <w:rPr>
+          <w:rFonts w:cstheme="minorHAnsi"/>
+        </w:rPr>
+        <w:t xml:space="preserve">Find: average, max, and </w:t>
+      </w:r>
+      <w:r>
+        <w:rPr>
+          <w:rFonts w:cstheme="minorHAnsi"/>
+        </w:rPr>
+        <w:t>SD of prices</w:t>
+      </w:r>
+    </w:p>
+    <w:p>
+      <w:pPr>
+        <w:pStyle w:val="ListParagraph"/>
+        <w:numPr>
+          <w:ilvl w:val="0"/>
+          <w:numId w:val="17"/>
+        </w:numPr>
+        <w:spacing w:line="240" w:lineRule="auto"/>
+        <w:rPr>
+          <w:rFonts w:cstheme="minorHAnsi"/>
+        </w:rPr>
+      </w:pPr>
+      <w:r>
+        <w:rPr>
+          <w:rFonts w:cstheme="minorHAnsi"/>
+        </w:rPr>
+        <w:t>Create data base, CSV and Excel file with data and send to website</w:t>
+      </w:r>
+    </w:p>
+    <w:p>
+      <w:pPr>
+        <w:pStyle w:val="ListParagraph"/>
+        <w:numPr>
+          <w:ilvl w:val="0"/>
+          <w:numId w:val="17"/>
+        </w:numPr>
+        <w:spacing w:line="240" w:lineRule="auto"/>
+        <w:rPr>
+          <w:rFonts w:cstheme="minorHAnsi"/>
+        </w:rPr>
+      </w:pPr>
+      <w:r>
+        <w:rPr>
+          <w:rFonts w:cstheme="minorHAnsi"/>
+        </w:rPr>
+        <w:t>Polish a deliverable “Segment 1”</w:t>
+      </w:r>
+    </w:p>
+    <w:p>
+      <w:pPr>
+        <w:spacing w:line="240" w:lineRule="auto"/>
+        <w:rPr>
+          <w:rFonts w:cstheme="minorHAnsi"/>
+          <w:b/>
+          <w:bCs/>
+          <w:sz w:val="28"/>
+          <w:szCs w:val="28"/>
+        </w:rPr>
+      </w:pPr>
+    </w:p>
+    <w:p>
+      <w:pPr>
+        <w:spacing w:line="240" w:lineRule="auto"/>
+        <w:rPr>
+          <w:rFonts w:cstheme="minorHAnsi"/>
+          <w:b/>
+          <w:bCs/>
+          <w:sz w:val="28"/>
+          <w:szCs w:val="28"/>
+        </w:rPr>
+      </w:pPr>
+      <w:r>
+        <w:rPr>
+          <w:rFonts w:cstheme="minorHAnsi"/>
+          <w:b/>
+          <w:bCs/>
+          <w:sz w:val="28"/>
+          <w:szCs w:val="28"/>
+        </w:rPr>
+        <w:t>From 10/25 to</w:t>
+      </w:r>
+      <w:r>
+        <w:rPr>
+          <w:rFonts w:cstheme="minorHAnsi"/>
+          <w:b/>
+          <w:bCs/>
+          <w:sz w:val="28"/>
+          <w:szCs w:val="28"/>
+        </w:rPr>
+        <w:t xml:space="preserve"> 11/1</w:t>
+      </w:r>
+      <w:r>
+        <w:rPr>
+          <w:rFonts w:cstheme="minorHAnsi"/>
+          <w:b/>
+          <w:bCs/>
+          <w:sz w:val="28"/>
+          <w:szCs w:val="28"/>
+        </w:rPr>
+        <w:t>:</w:t>
+      </w:r>
+    </w:p>
+    <w:p>
+      <w:pPr>
+        <w:pStyle w:val="ListParagraph"/>
+        <w:numPr>
+          <w:ilvl w:val="0"/>
+          <w:numId w:val="20"/>
+        </w:numPr>
+        <w:spacing w:line="240" w:lineRule="auto"/>
+        <w:rPr>
+          <w:rFonts w:cstheme="minorHAnsi"/>
+        </w:rPr>
+      </w:pPr>
+      <w:r>
+        <w:rPr>
+          <w:rFonts w:cstheme="minorHAnsi"/>
+        </w:rPr>
+        <w:t>Meet new team members:</w:t>
+      </w:r>
+    </w:p>
+    <w:p>
+      <w:pPr>
+        <w:pStyle w:val="ListParagraph"/>
+        <w:numPr>
+          <w:ilvl w:val="1"/>
+          <w:numId w:val="20"/>
+        </w:numPr>
+        <w:spacing w:line="240" w:lineRule="auto"/>
+        <w:rPr>
+          <w:rFonts w:cstheme="minorHAnsi"/>
+        </w:rPr>
+      </w:pPr>
+      <w:r>
+        <w:rPr>
+          <w:rFonts w:cstheme="minorHAnsi"/>
+        </w:rPr>
+        <w:t>Explain project</w:t>
+      </w:r>
+    </w:p>
+    <w:p>
+      <w:pPr>
+        <w:pStyle w:val="ListParagraph"/>
+        <w:numPr>
+          <w:ilvl w:val="1"/>
+          <w:numId w:val="20"/>
+        </w:numPr>
+        <w:spacing w:line="240" w:lineRule="auto"/>
+        <w:rPr>
+          <w:rFonts w:cstheme="minorHAnsi"/>
+        </w:rPr>
+      </w:pPr>
+      <w:r>
+        <w:rPr>
+          <w:rFonts w:cstheme="minorHAnsi"/>
+        </w:rPr>
+        <w:t>Establish communication and GitHub protocols</w:t>
+      </w:r>
+    </w:p>
+    <w:p>
+      <w:pPr>
+        <w:pStyle w:val="ListParagraph"/>
+        <w:numPr>
+          <w:ilvl w:val="1"/>
+          <w:numId w:val="20"/>
+        </w:numPr>
+        <w:spacing w:line="240" w:lineRule="auto"/>
+        <w:rPr>
+          <w:rFonts w:cstheme="minorHAnsi"/>
+        </w:rPr>
+      </w:pPr>
+      <w:r>
+        <w:rPr>
+          <w:rFonts w:cstheme="minorHAnsi"/>
+        </w:rPr>
+        <w:t>Divide up remaining workload</w:t>
+      </w:r>
+    </w:p>
+    <w:p>
+      <w:pPr>
+        <w:pStyle w:val="ListParagraph"/>
+        <w:numPr>
+          <w:ilvl w:val="0"/>
+          <w:numId w:val="20"/>
+        </w:numPr>
+        <w:spacing w:line="240" w:lineRule="auto"/>
+        <w:rPr>
+          <w:rFonts w:cstheme="minorHAnsi"/>
+        </w:rPr>
+      </w:pPr>
+      <w:r>
+        <w:rPr>
+          <w:rFonts w:cstheme="minorHAnsi"/>
+        </w:rPr>
+        <w:lastRenderedPageBreak/>
         <w:t>Discuss presentation structure</w:t>
       </w:r>
     </w:p>
@@ -1241,7 +1619,7 @@
         <w:pStyle w:val="ListParagraph"/>
         <w:numPr>
           <w:ilvl w:val="0"/>
-          <w:numId w:val="4"/>
+          <w:numId w:val="20"/>
         </w:numPr>
         <w:spacing w:line="276" w:lineRule="auto"/>
         <w:rPr>
@@ -1262,7 +1640,7 @@
         <w:pStyle w:val="ListParagraph"/>
         <w:numPr>
           <w:ilvl w:val="0"/>
-          <w:numId w:val="4"/>
+          <w:numId w:val="20"/>
         </w:numPr>
         <w:spacing w:line="240" w:lineRule="auto"/>
         <w:rPr>
@@ -1281,7 +1659,7 @@
         <w:pStyle w:val="ListParagraph"/>
         <w:numPr>
           <w:ilvl w:val="0"/>
-          <w:numId w:val="4"/>
+          <w:numId w:val="20"/>
         </w:numPr>
         <w:spacing w:line="240" w:lineRule="auto"/>
         <w:rPr>
@@ -1300,7 +1678,7 @@
         <w:pStyle w:val="ListParagraph"/>
         <w:numPr>
           <w:ilvl w:val="0"/>
-          <w:numId w:val="4"/>
+          <w:numId w:val="20"/>
         </w:numPr>
         <w:spacing w:line="240" w:lineRule="auto"/>
         <w:rPr>
@@ -1583,6 +1961,119 @@
     </w:lvl>
   </w:abstractNum>
   <w:abstractNum w:abstractNumId="2" w15:restartNumberingAfterBreak="0">
+    <w:nsid w:val="177C1564"/>
+    <w:multiLevelType w:val="hybridMultilevel"/>
+    <w:tmpl w:val="B02AAFCA"/>
+    <w:lvl w:ilvl="0" w:tplc="04090003">
+      <w:start w:val="1"/>
+      <w:numFmt w:val="bullet"/>
+      <w:lvlText w:val="o"/>
+      <w:lvlJc w:val="left"/>
+      <w:pPr>
+        <w:ind w:left="720" w:hanging="360"/>
+      </w:pPr>
+      <w:rPr>
+        <w:rFonts w:ascii="Courier New" w:hAnsi="Courier New" w:cs="Courier New" w:hint="default"/>
+      </w:rPr>
+    </w:lvl>
+    <w:lvl w:ilvl="1" w:tplc="04090003" w:tentative="1">
+      <w:start w:val="1"/>
+      <w:numFmt w:val="bullet"/>
+      <w:lvlText w:val="o"/>
+      <w:lvlJc w:val="left"/>
+      <w:pPr>
+        <w:ind w:left="1440" w:hanging="360"/>
+      </w:pPr>
+      <w:rPr>
+        <w:rFonts w:ascii="Courier New" w:hAnsi="Courier New" w:cs="Courier New" w:hint="default"/>
+      </w:rPr>
+    </w:lvl>
+    <w:lvl w:ilvl="2" w:tplc="04090005" w:tentative="1">
+      <w:start w:val="1"/>
+      <w:numFmt w:val="bullet"/>
+      <w:lvlText w:val=""/>
+      <w:lvlJc w:val="left"/>
+      <w:pPr>
+        <w:ind w:left="2160" w:hanging="360"/>
+      </w:pPr>
+      <w:rPr>
+        <w:rFonts w:ascii="Wingdings" w:hAnsi="Wingdings" w:hint="default"/>
+      </w:rPr>
+    </w:lvl>
+    <w:lvl w:ilvl="3" w:tplc="04090001" w:tentative="1">
+      <w:start w:val="1"/>
+      <w:numFmt w:val="bullet"/>
+      <w:lvlText w:val=""/>
+      <w:lvlJc w:val="left"/>
+      <w:pPr>
+        <w:ind w:left="2880" w:hanging="360"/>
+      </w:pPr>
+      <w:rPr>
+        <w:rFonts w:ascii="Symbol" w:hAnsi="Symbol" w:hint="default"/>
+      </w:rPr>
+    </w:lvl>
+    <w:lvl w:ilvl="4" w:tplc="04090003" w:tentative="1">
+      <w:start w:val="1"/>
+      <w:numFmt w:val="bullet"/>
+      <w:lvlText w:val="o"/>
+      <w:lvlJc w:val="left"/>
+      <w:pPr>
+        <w:ind w:left="3600" w:hanging="360"/>
+      </w:pPr>
+      <w:rPr>
+        <w:rFonts w:ascii="Courier New" w:hAnsi="Courier New" w:cs="Courier New" w:hint="default"/>
+      </w:rPr>
+    </w:lvl>
+    <w:lvl w:ilvl="5" w:tplc="04090005" w:tentative="1">
+      <w:start w:val="1"/>
+      <w:numFmt w:val="bullet"/>
+      <w:lvlText w:val=""/>
+      <w:lvlJc w:val="left"/>
+      <w:pPr>
+        <w:ind w:left="4320" w:hanging="360"/>
+      </w:pPr>
+      <w:rPr>
+        <w:rFonts w:ascii="Wingdings" w:hAnsi="Wingdings" w:hint="default"/>
+      </w:rPr>
+    </w:lvl>
+    <w:lvl w:ilvl="6" w:tplc="04090001" w:tentative="1">
+      <w:start w:val="1"/>
+      <w:numFmt w:val="bullet"/>
+      <w:lvlText w:val=""/>
+      <w:lvlJc w:val="left"/>
+      <w:pPr>
+        <w:ind w:left="5040" w:hanging="360"/>
+      </w:pPr>
+      <w:rPr>
+        <w:rFonts w:ascii="Symbol" w:hAnsi="Symbol" w:hint="default"/>
+      </w:rPr>
+    </w:lvl>
+    <w:lvl w:ilvl="7" w:tplc="04090003" w:tentative="1">
+      <w:start w:val="1"/>
+      <w:numFmt w:val="bullet"/>
+      <w:lvlText w:val="o"/>
+      <w:lvlJc w:val="left"/>
+      <w:pPr>
+        <w:ind w:left="5760" w:hanging="360"/>
+      </w:pPr>
+      <w:rPr>
+        <w:rFonts w:ascii="Courier New" w:hAnsi="Courier New" w:cs="Courier New" w:hint="default"/>
+      </w:rPr>
+    </w:lvl>
+    <w:lvl w:ilvl="8" w:tplc="04090005" w:tentative="1">
+      <w:start w:val="1"/>
+      <w:numFmt w:val="bullet"/>
+      <w:lvlText w:val=""/>
+      <w:lvlJc w:val="left"/>
+      <w:pPr>
+        <w:ind w:left="6480" w:hanging="360"/>
+      </w:pPr>
+      <w:rPr>
+        <w:rFonts w:ascii="Wingdings" w:hAnsi="Wingdings" w:hint="default"/>
+      </w:rPr>
+    </w:lvl>
+  </w:abstractNum>
+  <w:abstractNum w:abstractNumId="3" w15:restartNumberingAfterBreak="0">
     <w:nsid w:val="21DD635C"/>
     <w:multiLevelType w:val="hybridMultilevel"/>
     <w:tmpl w:val="040464B4"/>
@@ -1695,7 +2186,7 @@
       </w:rPr>
     </w:lvl>
   </w:abstractNum>
-  <w:abstractNum w:abstractNumId="3" w15:restartNumberingAfterBreak="0">
+  <w:abstractNum w:abstractNumId="4" w15:restartNumberingAfterBreak="0">
     <w:nsid w:val="24532B5E"/>
     <w:multiLevelType w:val="hybridMultilevel"/>
     <w:tmpl w:val="EC260594"/>
@@ -1784,7 +2275,7 @@
       </w:pPr>
     </w:lvl>
   </w:abstractNum>
-  <w:abstractNum w:abstractNumId="4" w15:restartNumberingAfterBreak="0">
+  <w:abstractNum w:abstractNumId="5" w15:restartNumberingAfterBreak="0">
     <w:nsid w:val="24EF17B0"/>
     <w:multiLevelType w:val="hybridMultilevel"/>
     <w:tmpl w:val="E4A63A9C"/>
@@ -1897,7 +2388,7 @@
       </w:rPr>
     </w:lvl>
   </w:abstractNum>
-  <w:abstractNum w:abstractNumId="5" w15:restartNumberingAfterBreak="0">
+  <w:abstractNum w:abstractNumId="6" w15:restartNumberingAfterBreak="0">
     <w:nsid w:val="263204D8"/>
     <w:multiLevelType w:val="hybridMultilevel"/>
     <w:tmpl w:val="F6F22960"/>
@@ -2010,7 +2501,7 @@
       </w:rPr>
     </w:lvl>
   </w:abstractNum>
-  <w:abstractNum w:abstractNumId="6" w15:restartNumberingAfterBreak="0">
+  <w:abstractNum w:abstractNumId="7" w15:restartNumberingAfterBreak="0">
     <w:nsid w:val="298C25D2"/>
     <w:multiLevelType w:val="hybridMultilevel"/>
     <w:tmpl w:val="76D65668"/>
@@ -2099,7 +2590,7 @@
       </w:pPr>
     </w:lvl>
   </w:abstractNum>
-  <w:abstractNum w:abstractNumId="7" w15:restartNumberingAfterBreak="0">
+  <w:abstractNum w:abstractNumId="8" w15:restartNumberingAfterBreak="0">
     <w:nsid w:val="2F922B97"/>
     <w:multiLevelType w:val="hybridMultilevel"/>
     <w:tmpl w:val="00A05236"/>
@@ -2212,7 +2703,7 @@
       </w:rPr>
     </w:lvl>
   </w:abstractNum>
-  <w:abstractNum w:abstractNumId="8" w15:restartNumberingAfterBreak="0">
+  <w:abstractNum w:abstractNumId="9" w15:restartNumberingAfterBreak="0">
     <w:nsid w:val="35CE4E0C"/>
     <w:multiLevelType w:val="hybridMultilevel"/>
     <w:tmpl w:val="E9528466"/>
@@ -2325,7 +2816,7 @@
       </w:rPr>
     </w:lvl>
   </w:abstractNum>
-  <w:abstractNum w:abstractNumId="9" w15:restartNumberingAfterBreak="0">
+  <w:abstractNum w:abstractNumId="10" w15:restartNumberingAfterBreak="0">
     <w:nsid w:val="382401BA"/>
     <w:multiLevelType w:val="hybridMultilevel"/>
     <w:tmpl w:val="F50E9B6C"/>
@@ -2438,7 +2929,7 @@
       </w:rPr>
     </w:lvl>
   </w:abstractNum>
-  <w:abstractNum w:abstractNumId="10" w15:restartNumberingAfterBreak="0">
+  <w:abstractNum w:abstractNumId="11" w15:restartNumberingAfterBreak="0">
     <w:nsid w:val="3875276B"/>
     <w:multiLevelType w:val="hybridMultilevel"/>
     <w:tmpl w:val="23B09324"/>
@@ -2527,7 +3018,7 @@
       </w:pPr>
     </w:lvl>
   </w:abstractNum>
-  <w:abstractNum w:abstractNumId="11" w15:restartNumberingAfterBreak="0">
+  <w:abstractNum w:abstractNumId="12" w15:restartNumberingAfterBreak="0">
     <w:nsid w:val="418A1555"/>
     <w:multiLevelType w:val="hybridMultilevel"/>
     <w:tmpl w:val="4A9EE08E"/>
@@ -2640,7 +3131,7 @@
       </w:rPr>
     </w:lvl>
   </w:abstractNum>
-  <w:abstractNum w:abstractNumId="12" w15:restartNumberingAfterBreak="0">
+  <w:abstractNum w:abstractNumId="13" w15:restartNumberingAfterBreak="0">
     <w:nsid w:val="46DB1383"/>
     <w:multiLevelType w:val="hybridMultilevel"/>
     <w:tmpl w:val="86D064CE"/>
@@ -2753,7 +3244,120 @@
       </w:rPr>
     </w:lvl>
   </w:abstractNum>
-  <w:abstractNum w:abstractNumId="13" w15:restartNumberingAfterBreak="0">
+  <w:abstractNum w:abstractNumId="14" w15:restartNumberingAfterBreak="0">
+    <w:nsid w:val="52141C87"/>
+    <w:multiLevelType w:val="hybridMultilevel"/>
+    <w:tmpl w:val="57C805F6"/>
+    <w:lvl w:ilvl="0" w:tplc="04090001">
+      <w:start w:val="1"/>
+      <w:numFmt w:val="bullet"/>
+      <w:lvlText w:val=""/>
+      <w:lvlJc w:val="left"/>
+      <w:pPr>
+        <w:ind w:left="720" w:hanging="360"/>
+      </w:pPr>
+      <w:rPr>
+        <w:rFonts w:ascii="Symbol" w:hAnsi="Symbol" w:hint="default"/>
+      </w:rPr>
+    </w:lvl>
+    <w:lvl w:ilvl="1" w:tplc="04090003" w:tentative="1">
+      <w:start w:val="1"/>
+      <w:numFmt w:val="bullet"/>
+      <w:lvlText w:val="o"/>
+      <w:lvlJc w:val="left"/>
+      <w:pPr>
+        <w:ind w:left="1440" w:hanging="360"/>
+      </w:pPr>
+      <w:rPr>
+        <w:rFonts w:ascii="Courier New" w:hAnsi="Courier New" w:cs="Courier New" w:hint="default"/>
+      </w:rPr>
+    </w:lvl>
+    <w:lvl w:ilvl="2" w:tplc="04090005" w:tentative="1">
+      <w:start w:val="1"/>
+      <w:numFmt w:val="bullet"/>
+      <w:lvlText w:val=""/>
+      <w:lvlJc w:val="left"/>
+      <w:pPr>
+        <w:ind w:left="2160" w:hanging="360"/>
+      </w:pPr>
+      <w:rPr>
+        <w:rFonts w:ascii="Wingdings" w:hAnsi="Wingdings" w:hint="default"/>
+      </w:rPr>
+    </w:lvl>
+    <w:lvl w:ilvl="3" w:tplc="04090001" w:tentative="1">
+      <w:start w:val="1"/>
+      <w:numFmt w:val="bullet"/>
+      <w:lvlText w:val=""/>
+      <w:lvlJc w:val="left"/>
+      <w:pPr>
+        <w:ind w:left="2880" w:hanging="360"/>
+      </w:pPr>
+      <w:rPr>
+        <w:rFonts w:ascii="Symbol" w:hAnsi="Symbol" w:hint="default"/>
+      </w:rPr>
+    </w:lvl>
+    <w:lvl w:ilvl="4" w:tplc="04090003" w:tentative="1">
+      <w:start w:val="1"/>
+      <w:numFmt w:val="bullet"/>
+      <w:lvlText w:val="o"/>
+      <w:lvlJc w:val="left"/>
+      <w:pPr>
+        <w:ind w:left="3600" w:hanging="360"/>
+      </w:pPr>
+      <w:rPr>
+        <w:rFonts w:ascii="Courier New" w:hAnsi="Courier New" w:cs="Courier New" w:hint="default"/>
+      </w:rPr>
+    </w:lvl>
+    <w:lvl w:ilvl="5" w:tplc="04090005" w:tentative="1">
+      <w:start w:val="1"/>
+      <w:numFmt w:val="bullet"/>
+      <w:lvlText w:val=""/>
+      <w:lvlJc w:val="left"/>
+      <w:pPr>
+        <w:ind w:left="4320" w:hanging="360"/>
+      </w:pPr>
+      <w:rPr>
+        <w:rFonts w:ascii="Wingdings" w:hAnsi="Wingdings" w:hint="default"/>
+      </w:rPr>
+    </w:lvl>
+    <w:lvl w:ilvl="6" w:tplc="04090001" w:tentative="1">
+      <w:start w:val="1"/>
+      <w:numFmt w:val="bullet"/>
+      <w:lvlText w:val=""/>
+      <w:lvlJc w:val="left"/>
+      <w:pPr>
+        <w:ind w:left="5040" w:hanging="360"/>
+      </w:pPr>
+      <w:rPr>
+        <w:rFonts w:ascii="Symbol" w:hAnsi="Symbol" w:hint="default"/>
+      </w:rPr>
+    </w:lvl>
+    <w:lvl w:ilvl="7" w:tplc="04090003" w:tentative="1">
+      <w:start w:val="1"/>
+      <w:numFmt w:val="bullet"/>
+      <w:lvlText w:val="o"/>
+      <w:lvlJc w:val="left"/>
+      <w:pPr>
+        <w:ind w:left="5760" w:hanging="360"/>
+      </w:pPr>
+      <w:rPr>
+        <w:rFonts w:ascii="Courier New" w:hAnsi="Courier New" w:cs="Courier New" w:hint="default"/>
+      </w:rPr>
+    </w:lvl>
+    <w:lvl w:ilvl="8" w:tplc="04090005" w:tentative="1">
+      <w:start w:val="1"/>
+      <w:numFmt w:val="bullet"/>
+      <w:lvlText w:val=""/>
+      <w:lvlJc w:val="left"/>
+      <w:pPr>
+        <w:ind w:left="6480" w:hanging="360"/>
+      </w:pPr>
+      <w:rPr>
+        <w:rFonts w:ascii="Wingdings" w:hAnsi="Wingdings" w:hint="default"/>
+      </w:rPr>
+    </w:lvl>
+  </w:abstractNum>
+  <w:abstractNum w:abstractNumId="15" w15:restartNumberingAfterBreak="0">
     <w:nsid w:val="56F71B09"/>
     <w:multiLevelType w:val="hybridMultilevel"/>
     <w:tmpl w:val="C1E4F81A"/>
@@ -2866,7 +3470,7 @@
       </w:rPr>
     </w:lvl>
   </w:abstractNum>
-  <w:abstractNum w:abstractNumId="14" w15:restartNumberingAfterBreak="0">
+  <w:abstractNum w:abstractNumId="16" w15:restartNumberingAfterBreak="0">
     <w:nsid w:val="60AE48FC"/>
     <w:multiLevelType w:val="hybridMultilevel"/>
     <w:tmpl w:val="59DA5CB8"/>
@@ -2973,6 +3577,232 @@
       <w:lvlJc w:val="left"/>
       <w:pPr>
         <w:ind w:left="6570" w:hanging="360"/>
+      </w:pPr>
+      <w:rPr>
+        <w:rFonts w:ascii="Wingdings" w:hAnsi="Wingdings" w:hint="default"/>
+      </w:rPr>
+    </w:lvl>
+  </w:abstractNum>
+  <w:abstractNum w:abstractNumId="17" w15:restartNumberingAfterBreak="0">
+    <w:nsid w:val="6E882027"/>
+    <w:multiLevelType w:val="hybridMultilevel"/>
+    <w:tmpl w:val="AD263500"/>
+    <w:lvl w:ilvl="0" w:tplc="04090001">
+      <w:start w:val="1"/>
+      <w:numFmt w:val="bullet"/>
+      <w:lvlText w:val=""/>
+      <w:lvlJc w:val="left"/>
+      <w:pPr>
+        <w:ind w:left="720" w:hanging="360"/>
+      </w:pPr>
+      <w:rPr>
+        <w:rFonts w:ascii="Symbol" w:hAnsi="Symbol" w:hint="default"/>
+      </w:rPr>
+    </w:lvl>
+    <w:lvl w:ilvl="1" w:tplc="04090003">
+      <w:start w:val="1"/>
+      <w:numFmt w:val="bullet"/>
+      <w:lvlText w:val="o"/>
+      <w:lvlJc w:val="left"/>
+      <w:pPr>
+        <w:ind w:left="1440" w:hanging="360"/>
+      </w:pPr>
+      <w:rPr>
+        <w:rFonts w:ascii="Courier New" w:hAnsi="Courier New" w:cs="Courier New" w:hint="default"/>
+      </w:rPr>
+    </w:lvl>
+    <w:lvl w:ilvl="2" w:tplc="04090005" w:tentative="1">
+      <w:start w:val="1"/>
+      <w:numFmt w:val="bullet"/>
+      <w:lvlText w:val=""/>
+      <w:lvlJc w:val="left"/>
+      <w:pPr>
+        <w:ind w:left="2160" w:hanging="360"/>
+      </w:pPr>
+      <w:rPr>
+        <w:rFonts w:ascii="Wingdings" w:hAnsi="Wingdings" w:hint="default"/>
+      </w:rPr>
+    </w:lvl>
+    <w:lvl w:ilvl="3" w:tplc="04090001" w:tentative="1">
+      <w:start w:val="1"/>
+      <w:numFmt w:val="bullet"/>
+      <w:lvlText w:val=""/>
+      <w:lvlJc w:val="left"/>
+      <w:pPr>
+        <w:ind w:left="2880" w:hanging="360"/>
+      </w:pPr>
+      <w:rPr>
+        <w:rFonts w:ascii="Symbol" w:hAnsi="Symbol" w:hint="default"/>
+      </w:rPr>
+    </w:lvl>
+    <w:lvl w:ilvl="4" w:tplc="04090003" w:tentative="1">
+      <w:start w:val="1"/>
+      <w:numFmt w:val="bullet"/>
+      <w:lvlText w:val="o"/>
+      <w:lvlJc w:val="left"/>
+      <w:pPr>
+        <w:ind w:left="3600" w:hanging="360"/>
+      </w:pPr>
+      <w:rPr>
+        <w:rFonts w:ascii="Courier New" w:hAnsi="Courier New" w:cs="Courier New" w:hint="default"/>
+      </w:rPr>
+    </w:lvl>
+    <w:lvl w:ilvl="5" w:tplc="04090005" w:tentative="1">
+      <w:start w:val="1"/>
+      <w:numFmt w:val="bullet"/>
+      <w:lvlText w:val=""/>
+      <w:lvlJc w:val="left"/>
+      <w:pPr>
+        <w:ind w:left="4320" w:hanging="360"/>
+      </w:pPr>
+      <w:rPr>
+        <w:rFonts w:ascii="Wingdings" w:hAnsi="Wingdings" w:hint="default"/>
+      </w:rPr>
+    </w:lvl>
+    <w:lvl w:ilvl="6" w:tplc="04090001" w:tentative="1">
+      <w:start w:val="1"/>
+      <w:numFmt w:val="bullet"/>
+      <w:lvlText w:val=""/>
+      <w:lvlJc w:val="left"/>
+      <w:pPr>
+        <w:ind w:left="5040" w:hanging="360"/>
+      </w:pPr>
+      <w:rPr>
+        <w:rFonts w:ascii="Symbol" w:hAnsi="Symbol" w:hint="default"/>
+      </w:rPr>
+    </w:lvl>
+    <w:lvl w:ilvl="7" w:tplc="04090003" w:tentative="1">
+      <w:start w:val="1"/>
+      <w:numFmt w:val="bullet"/>
+      <w:lvlText w:val="o"/>
+      <w:lvlJc w:val="left"/>
+      <w:pPr>
+        <w:ind w:left="5760" w:hanging="360"/>
+      </w:pPr>
+      <w:rPr>
+        <w:rFonts w:ascii="Courier New" w:hAnsi="Courier New" w:cs="Courier New" w:hint="default"/>
+      </w:rPr>
+    </w:lvl>
+    <w:lvl w:ilvl="8" w:tplc="04090005" w:tentative="1">
+      <w:start w:val="1"/>
+      <w:numFmt w:val="bullet"/>
+      <w:lvlText w:val=""/>
+      <w:lvlJc w:val="left"/>
+      <w:pPr>
+        <w:ind w:left="6480" w:hanging="360"/>
+      </w:pPr>
+      <w:rPr>
+        <w:rFonts w:ascii="Wingdings" w:hAnsi="Wingdings" w:hint="default"/>
+      </w:rPr>
+    </w:lvl>
+  </w:abstractNum>
+  <w:abstractNum w:abstractNumId="18" w15:restartNumberingAfterBreak="0">
+    <w:nsid w:val="711879CE"/>
+    <w:multiLevelType w:val="hybridMultilevel"/>
+    <w:tmpl w:val="1F1E04D8"/>
+    <w:lvl w:ilvl="0" w:tplc="04090001">
+      <w:start w:val="1"/>
+      <w:numFmt w:val="bullet"/>
+      <w:lvlText w:val=""/>
+      <w:lvlJc w:val="left"/>
+      <w:pPr>
+        <w:ind w:left="720" w:hanging="360"/>
+      </w:pPr>
+      <w:rPr>
+        <w:rFonts w:ascii="Symbol" w:hAnsi="Symbol" w:hint="default"/>
+      </w:rPr>
+    </w:lvl>
+    <w:lvl w:ilvl="1" w:tplc="04090003">
+      <w:start w:val="1"/>
+      <w:numFmt w:val="bullet"/>
+      <w:lvlText w:val="o"/>
+      <w:lvlJc w:val="left"/>
+      <w:pPr>
+        <w:ind w:left="1440" w:hanging="360"/>
+      </w:pPr>
+      <w:rPr>
+        <w:rFonts w:ascii="Courier New" w:hAnsi="Courier New" w:cs="Courier New" w:hint="default"/>
+      </w:rPr>
+    </w:lvl>
+    <w:lvl w:ilvl="2" w:tplc="04090005" w:tentative="1">
+      <w:start w:val="1"/>
+      <w:numFmt w:val="bullet"/>
+      <w:lvlText w:val=""/>
+      <w:lvlJc w:val="left"/>
+      <w:pPr>
+        <w:ind w:left="2160" w:hanging="360"/>
+      </w:pPr>
+      <w:rPr>
+        <w:rFonts w:ascii="Wingdings" w:hAnsi="Wingdings" w:hint="default"/>
+      </w:rPr>
+    </w:lvl>
+    <w:lvl w:ilvl="3" w:tplc="04090001" w:tentative="1">
+      <w:start w:val="1"/>
+      <w:numFmt w:val="bullet"/>
+      <w:lvlText w:val=""/>
+      <w:lvlJc w:val="left"/>
+      <w:pPr>
+        <w:ind w:left="2880" w:hanging="360"/>
+      </w:pPr>
+      <w:rPr>
+        <w:rFonts w:ascii="Symbol" w:hAnsi="Symbol" w:hint="default"/>
+      </w:rPr>
+    </w:lvl>
+    <w:lvl w:ilvl="4" w:tplc="04090003" w:tentative="1">
+      <w:start w:val="1"/>
+      <w:numFmt w:val="bullet"/>
+      <w:lvlText w:val="o"/>
+      <w:lvlJc w:val="left"/>
+      <w:pPr>
+        <w:ind w:left="3600" w:hanging="360"/>
+      </w:pPr>
+      <w:rPr>
+        <w:rFonts w:ascii="Courier New" w:hAnsi="Courier New" w:cs="Courier New" w:hint="default"/>
+      </w:rPr>
+    </w:lvl>
+    <w:lvl w:ilvl="5" w:tplc="04090005" w:tentative="1">
+      <w:start w:val="1"/>
+      <w:numFmt w:val="bullet"/>
+      <w:lvlText w:val=""/>
+      <w:lvlJc w:val="left"/>
+      <w:pPr>
+        <w:ind w:left="4320" w:hanging="360"/>
+      </w:pPr>
+      <w:rPr>
+        <w:rFonts w:ascii="Wingdings" w:hAnsi="Wingdings" w:hint="default"/>
+      </w:rPr>
+    </w:lvl>
+    <w:lvl w:ilvl="6" w:tplc="04090001" w:tentative="1">
+      <w:start w:val="1"/>
+      <w:numFmt w:val="bullet"/>
+      <w:lvlText w:val=""/>
+      <w:lvlJc w:val="left"/>
+      <w:pPr>
+        <w:ind w:left="5040" w:hanging="360"/>
+      </w:pPr>
+      <w:rPr>
+        <w:rFonts w:ascii="Symbol" w:hAnsi="Symbol" w:hint="default"/>
+      </w:rPr>
+    </w:lvl>
+    <w:lvl w:ilvl="7" w:tplc="04090003" w:tentative="1">
+      <w:start w:val="1"/>
+      <w:numFmt w:val="bullet"/>
+      <w:lvlText w:val="o"/>
+      <w:lvlJc w:val="left"/>
+      <w:pPr>
+        <w:ind w:left="5760" w:hanging="360"/>
+      </w:pPr>
+      <w:rPr>
+        <w:rFonts w:ascii="Courier New" w:hAnsi="Courier New" w:cs="Courier New" w:hint="default"/>
+      </w:rPr>
+    </w:lvl>
+    <w:lvl w:ilvl="8" w:tplc="04090005" w:tentative="1">
+      <w:start w:val="1"/>
+      <w:numFmt w:val="bullet"/>
+      <w:lvlText w:val=""/>
+      <w:lvlJc w:val="left"/>
+      <w:pPr>
+        <w:ind w:left="6480" w:hanging="360"/>
       </w:pPr>
       <w:rPr>
         <w:rFonts w:ascii="Wingdings" w:hAnsi="Wingdings" w:hint="default"/>
@@ -2983,49 +3813,73 @@
     <w:abstractNumId w:val="0"/>
   </w:num>
   <w:num w:numId="2" w16cid:durableId="1459716036">
-    <w:abstractNumId w:val="12"/>
+    <w:abstractNumId w:val="13"/>
   </w:num>
   <w:num w:numId="3" w16cid:durableId="1957516721">
-    <w:abstractNumId w:val="8"/>
+    <w:abstractNumId w:val="9"/>
   </w:num>
   <w:num w:numId="4" w16cid:durableId="2112816482">
-    <w:abstractNumId w:val="2"/>
+    <w:abstractNumId w:val="3"/>
   </w:num>
   <w:num w:numId="5" w16cid:durableId="1664817514">
-    <w:abstractNumId w:val="9"/>
+    <w:abstractNumId w:val="10"/>
   </w:num>
   <w:num w:numId="6" w16cid:durableId="1700930779">
-    <w:abstractNumId w:val="10"/>
+    <w:abstractNumId w:val="11"/>
   </w:num>
   <w:num w:numId="7" w16cid:durableId="757407614">
-    <w:abstractNumId w:val="14"/>
+    <w:abstractNumId w:val="16"/>
   </w:num>
   <w:num w:numId="8" w16cid:durableId="1638141299">
+    <w:abstractNumId w:val="5"/>
+  </w:num>
+  <w:num w:numId="9" w16cid:durableId="1850875905">
     <w:abstractNumId w:val="4"/>
   </w:num>
-  <w:num w:numId="9" w16cid:durableId="1850875905">
-    <w:abstractNumId w:val="3"/>
-  </w:num>
   <w:num w:numId="10" w16cid:durableId="714351425">
-    <w:abstractNumId w:val="5"/>
+    <w:abstractNumId w:val="6"/>
   </w:num>
   <w:num w:numId="11" w16cid:durableId="895582185">
-    <w:abstractNumId w:val="13"/>
+    <w:abstractNumId w:val="15"/>
   </w:num>
   <w:num w:numId="12" w16cid:durableId="2034190761">
     <w:abstractNumId w:val="1"/>
   </w:num>
   <w:num w:numId="13" w16cid:durableId="595020159">
-    <w:abstractNumId w:val="11"/>
+    <w:abstractNumId w:val="12"/>
   </w:num>
   <w:num w:numId="14" w16cid:durableId="615068516">
-    <w:abstractNumId w:val="7"/>
+    <w:abstractNumId w:val="8"/>
   </w:num>
   <w:num w:numId="15" w16cid:durableId="544370983">
-    <w:abstractNumId w:val="6"/>
+    <w:abstractNumId w:val="7"/>
   </w:num>
   <w:num w:numId="16" w16cid:durableId="1946227346">
     <w:abstractNumId w:val="0"/>
+  </w:num>
+  <w:num w:numId="17" w16cid:durableId="1635401728">
+    <w:abstractNumId w:val="18"/>
+  </w:num>
+  <w:num w:numId="18" w16cid:durableId="1976519148">
+    <w:abstractNumId w:val="2"/>
+  </w:num>
+  <w:num w:numId="19" w16cid:durableId="605968421">
+    <w:abstractNumId w:val="14"/>
+  </w:num>
+  <w:num w:numId="20" w16cid:durableId="1420565114">
+    <w:abstractNumId w:val="17"/>
+  </w:num>
+  <w:num w:numId="21" w16cid:durableId="274950253">
+    <w:abstractNumId w:val="3"/>
+    <w:lvlOverride w:ilvl="0"/>
+    <w:lvlOverride w:ilvl="1"/>
+    <w:lvlOverride w:ilvl="2"/>
+    <w:lvlOverride w:ilvl="3"/>
+    <w:lvlOverride w:ilvl="4"/>
+    <w:lvlOverride w:ilvl="5"/>
+    <w:lvlOverride w:ilvl="6"/>
+    <w:lvlOverride w:ilvl="7"/>
+    <w:lvlOverride w:ilvl="8"/>
   </w:num>
 </w:numbering>
 </file>
@@ -3428,7 +4282,7 @@
   <w:style w:type="paragraph" w:default="1" w:styleId="Normal">
     <w:name w:val="Normal"/>
     <w:qFormat/>
-    <w:rsid w:val="00B4588C"/>
+    <w:rsid w:val="00A937C5"/>
   </w:style>
   <w:style w:type="character" w:default="1" w:styleId="DefaultParagraphFont">
     <w:name w:val="Default Paragraph Font"/>

</xml_diff>

<commit_message>
Resolved script issues, created raw-df from google search, edited game plan and README
</commit_message>
<xml_diff>
--- a/Game_Plan-Updated-Weekly.docx
+++ b/Game_Plan-Updated-Weekly.docx
@@ -90,8 +90,21 @@
           <w:sz w:val="28"/>
           <w:szCs w:val="28"/>
         </w:rPr>
-        <w:t>Nancy Fujikado</w:t>
-      </w:r>
+        <w:t xml:space="preserve">Nancy </w:t>
+      </w:r>
+      <w:proofErr w:type="spellStart"/>
+      <w:r>
+        <w:rPr>
+          <w:rFonts w:cstheme="minorHAnsi"/>
+          <w:b/>
+          <w:bCs/>
+          <w:color w:val="CC00FF"/>
+          <w:sz w:val="28"/>
+          <w:szCs w:val="28"/>
+        </w:rPr>
+        <w:t>Fujikado</w:t>
+      </w:r>
+      <w:proofErr w:type="spellEnd"/>
     </w:p>
     <w:p>
       <w:pPr>
@@ -511,7 +524,23 @@
           <w:rFonts w:cstheme="minorHAnsi"/>
           <w:highlight w:val="green"/>
         </w:rPr>
-        <w:t>README.md must include: Description of the communication and protocols</w:t>
+        <w:t xml:space="preserve">README.md must </w:t>
+      </w:r>
+      <w:proofErr w:type="gramStart"/>
+      <w:r>
+        <w:rPr>
+          <w:rFonts w:cstheme="minorHAnsi"/>
+          <w:highlight w:val="green"/>
+        </w:rPr>
+        <w:t>include:</w:t>
+      </w:r>
+      <w:proofErr w:type="gramEnd"/>
+      <w:r>
+        <w:rPr>
+          <w:rFonts w:cstheme="minorHAnsi"/>
+          <w:highlight w:val="green"/>
+        </w:rPr>
+        <w:t xml:space="preserve"> Description of the communication and protocols</w:t>
       </w:r>
     </w:p>
     <w:p>
@@ -655,12 +684,21 @@
           <w:highlight w:val="yellow"/>
         </w:rPr>
       </w:pPr>
+      <w:proofErr w:type="gramStart"/>
       <w:r>
         <w:rPr>
           <w:rFonts w:cstheme="minorHAnsi"/>
           <w:highlight w:val="yellow"/>
         </w:rPr>
-        <w:t>Outputs label(s) for input data</w:t>
+        <w:t>Outputs</w:t>
+      </w:r>
+      <w:proofErr w:type="gramEnd"/>
+      <w:r>
+        <w:rPr>
+          <w:rFonts w:cstheme="minorHAnsi"/>
+          <w:highlight w:val="yellow"/>
+        </w:rPr>
+        <w:t xml:space="preserve"> label(s) for input data</w:t>
       </w:r>
     </w:p>
     <w:p>
@@ -1135,7 +1173,23 @@
           <w:rFonts w:cstheme="minorHAnsi"/>
           <w:highlight w:val="green"/>
         </w:rPr>
-        <w:t xml:space="preserve"> (See “Estimator_Scehma.sql)</w:t>
+        <w:t xml:space="preserve"> (See “</w:t>
+      </w:r>
+      <w:proofErr w:type="spellStart"/>
+      <w:r>
+        <w:rPr>
+          <w:rFonts w:cstheme="minorHAnsi"/>
+          <w:highlight w:val="green"/>
+        </w:rPr>
+        <w:t>Estimator_Scehma.sql</w:t>
+      </w:r>
+      <w:proofErr w:type="spellEnd"/>
+      <w:r>
+        <w:rPr>
+          <w:rFonts w:cstheme="minorHAnsi"/>
+          <w:highlight w:val="green"/>
+        </w:rPr>
+        <w:t>)</w:t>
       </w:r>
     </w:p>
     <w:p>
@@ -1235,11 +1289,13 @@
         <w:spacing w:line="240" w:lineRule="auto"/>
         <w:rPr>
           <w:rFonts w:cstheme="minorHAnsi"/>
-        </w:rPr>
-      </w:pPr>
-      <w:r>
-        <w:rPr>
-          <w:rFonts w:cstheme="minorHAnsi"/>
+          <w:highlight w:val="green"/>
+        </w:rPr>
+      </w:pPr>
+      <w:r>
+        <w:rPr>
+          <w:rFonts w:cstheme="minorHAnsi"/>
+          <w:highlight w:val="green"/>
         </w:rPr>
         <w:t>Edit schema to include “link”</w:t>
       </w:r>
@@ -1285,13 +1341,31 @@
         <w:spacing w:line="240" w:lineRule="auto"/>
         <w:rPr>
           <w:rFonts w:cstheme="minorHAnsi"/>
-        </w:rPr>
-      </w:pPr>
-      <w:r>
-        <w:rPr>
-          <w:rFonts w:cstheme="minorHAnsi"/>
-        </w:rPr>
-        <w:t>Fix “Multi-Vendor_grab” so that it only grabs information where price is listed</w:t>
+          <w:highlight w:val="green"/>
+        </w:rPr>
+      </w:pPr>
+      <w:r>
+        <w:rPr>
+          <w:rFonts w:cstheme="minorHAnsi"/>
+          <w:highlight w:val="green"/>
+        </w:rPr>
+        <w:t>Fix “Multi-</w:t>
+      </w:r>
+      <w:proofErr w:type="spellStart"/>
+      <w:r>
+        <w:rPr>
+          <w:rFonts w:cstheme="minorHAnsi"/>
+          <w:highlight w:val="green"/>
+        </w:rPr>
+        <w:t>Vendor_grab</w:t>
+      </w:r>
+      <w:proofErr w:type="spellEnd"/>
+      <w:r>
+        <w:rPr>
+          <w:rFonts w:cstheme="minorHAnsi"/>
+          <w:highlight w:val="green"/>
+        </w:rPr>
+        <w:t>” so that it only grabs information where price is listed</w:t>
       </w:r>
     </w:p>
     <w:p>
@@ -1316,7 +1390,43 @@
         <w:rPr>
           <w:rFonts w:cstheme="minorHAnsi"/>
         </w:rPr>
-        <w:t>['rich_snippet']['top']['detected_extensions']['price']</w:t>
+        <w:t>['</w:t>
+      </w:r>
+      <w:proofErr w:type="spellStart"/>
+      <w:r>
+        <w:rPr>
+          <w:rFonts w:cstheme="minorHAnsi"/>
+        </w:rPr>
+        <w:t>rich_snippet</w:t>
+      </w:r>
+      <w:proofErr w:type="spellEnd"/>
+      <w:proofErr w:type="gramStart"/>
+      <w:r>
+        <w:rPr>
+          <w:rFonts w:cstheme="minorHAnsi"/>
+        </w:rPr>
+        <w:t>'][</w:t>
+      </w:r>
+      <w:proofErr w:type="gramEnd"/>
+      <w:r>
+        <w:rPr>
+          <w:rFonts w:cstheme="minorHAnsi"/>
+        </w:rPr>
+        <w:t>'top']['</w:t>
+      </w:r>
+      <w:proofErr w:type="spellStart"/>
+      <w:r>
+        <w:rPr>
+          <w:rFonts w:cstheme="minorHAnsi"/>
+        </w:rPr>
+        <w:t>detected_extensions</w:t>
+      </w:r>
+      <w:proofErr w:type="spellEnd"/>
+      <w:r>
+        <w:rPr>
+          <w:rFonts w:cstheme="minorHAnsi"/>
+        </w:rPr>
+        <w:t>']['price']</w:t>
       </w:r>
       <w:r>
         <w:rPr>
@@ -1335,11 +1445,13 @@
         <w:spacing w:line="240" w:lineRule="auto"/>
         <w:rPr>
           <w:rFonts w:cstheme="minorHAnsi"/>
-        </w:rPr>
-      </w:pPr>
-      <w:r>
-        <w:rPr>
-          <w:rFonts w:cstheme="minorHAnsi"/>
+          <w:highlight w:val="yellow"/>
+        </w:rPr>
+      </w:pPr>
+      <w:r>
+        <w:rPr>
+          <w:rFonts w:cstheme="minorHAnsi"/>
+          <w:highlight w:val="yellow"/>
         </w:rPr>
         <w:t>Clean raw data:</w:t>
       </w:r>
@@ -1354,14 +1466,25 @@
         <w:spacing w:line="240" w:lineRule="auto"/>
         <w:rPr>
           <w:rFonts w:cstheme="minorHAnsi"/>
-        </w:rPr>
-      </w:pPr>
-      <w:r>
-        <w:rPr>
-          <w:rFonts w:cstheme="minorHAnsi"/>
-        </w:rPr>
-        <w:t>Drop na’s</w:t>
-      </w:r>
+          <w:highlight w:val="green"/>
+        </w:rPr>
+      </w:pPr>
+      <w:r>
+        <w:rPr>
+          <w:rFonts w:cstheme="minorHAnsi"/>
+          <w:highlight w:val="green"/>
+        </w:rPr>
+        <w:t xml:space="preserve">Drop </w:t>
+      </w:r>
+      <w:proofErr w:type="spellStart"/>
+      <w:r>
+        <w:rPr>
+          <w:rFonts w:cstheme="minorHAnsi"/>
+          <w:highlight w:val="green"/>
+        </w:rPr>
+        <w:t>na’s</w:t>
+      </w:r>
+      <w:proofErr w:type="spellEnd"/>
     </w:p>
     <w:p>
       <w:pPr>
@@ -1373,11 +1496,13 @@
         <w:spacing w:line="240" w:lineRule="auto"/>
         <w:rPr>
           <w:rFonts w:cstheme="minorHAnsi"/>
-        </w:rPr>
-      </w:pPr>
-      <w:r>
-        <w:rPr>
-          <w:rFonts w:cstheme="minorHAnsi"/>
+          <w:highlight w:val="green"/>
+        </w:rPr>
+      </w:pPr>
+      <w:r>
+        <w:rPr>
+          <w:rFonts w:cstheme="minorHAnsi"/>
+          <w:highlight w:val="green"/>
         </w:rPr>
         <w:t>Drop vendors with only (1) value count</w:t>
       </w:r>
@@ -3871,15 +3996,6 @@
   </w:num>
   <w:num w:numId="21" w16cid:durableId="274950253">
     <w:abstractNumId w:val="3"/>
-    <w:lvlOverride w:ilvl="0"/>
-    <w:lvlOverride w:ilvl="1"/>
-    <w:lvlOverride w:ilvl="2"/>
-    <w:lvlOverride w:ilvl="3"/>
-    <w:lvlOverride w:ilvl="4"/>
-    <w:lvlOverride w:ilvl="5"/>
-    <w:lvlOverride w:ilvl="6"/>
-    <w:lvlOverride w:ilvl="7"/>
-    <w:lvlOverride w:ilvl="8"/>
   </w:num>
 </w:numbering>
 </file>

</xml_diff>

<commit_message>
The working table is complete! Created a clean data set, edited game plan and README
</commit_message>
<xml_diff>
--- a/Game_Plan-Updated-Weekly.docx
+++ b/Game_Plan-Updated-Weekly.docx
@@ -1378,24 +1378,21 @@
         <w:spacing w:line="240" w:lineRule="auto"/>
         <w:rPr>
           <w:rFonts w:cstheme="minorHAnsi"/>
-        </w:rPr>
-      </w:pPr>
-      <w:r>
-        <w:rPr>
-          <w:rFonts w:cstheme="minorHAnsi"/>
-        </w:rPr>
-        <w:t>Make a better price variable (currently looks like this: ‘</w:t>
-      </w:r>
-      <w:r>
-        <w:rPr>
-          <w:rFonts w:cstheme="minorHAnsi"/>
-        </w:rPr>
-        <w:t>['</w:t>
+          <w:highlight w:val="green"/>
+        </w:rPr>
+      </w:pPr>
+      <w:r>
+        <w:rPr>
+          <w:rFonts w:cstheme="minorHAnsi"/>
+          <w:highlight w:val="green"/>
+        </w:rPr>
+        <w:t>Make a better price variable (currently looks like this: ‘['</w:t>
       </w:r>
       <w:proofErr w:type="spellStart"/>
       <w:r>
         <w:rPr>
           <w:rFonts w:cstheme="minorHAnsi"/>
+          <w:highlight w:val="green"/>
         </w:rPr>
         <w:t>rich_snippet</w:t>
       </w:r>
@@ -1404,6 +1401,7 @@
       <w:r>
         <w:rPr>
           <w:rFonts w:cstheme="minorHAnsi"/>
+          <w:highlight w:val="green"/>
         </w:rPr>
         <w:t>'][</w:t>
       </w:r>
@@ -1411,6 +1409,7 @@
       <w:r>
         <w:rPr>
           <w:rFonts w:cstheme="minorHAnsi"/>
+          <w:highlight w:val="green"/>
         </w:rPr>
         <w:t>'top']['</w:t>
       </w:r>
@@ -1418,6 +1417,7 @@
       <w:r>
         <w:rPr>
           <w:rFonts w:cstheme="minorHAnsi"/>
+          <w:highlight w:val="green"/>
         </w:rPr>
         <w:t>detected_extensions</w:t>
       </w:r>
@@ -1425,14 +1425,9 @@
       <w:r>
         <w:rPr>
           <w:rFonts w:cstheme="minorHAnsi"/>
-        </w:rPr>
-        <w:t>']['price']</w:t>
-      </w:r>
-      <w:r>
-        <w:rPr>
-          <w:rFonts w:cstheme="minorHAnsi"/>
-        </w:rPr>
-        <w:t>’</w:t>
+          <w:highlight w:val="green"/>
+        </w:rPr>
+        <w:t>']['price']’</w:t>
       </w:r>
     </w:p>
     <w:p>
@@ -1445,13 +1440,13 @@
         <w:spacing w:line="240" w:lineRule="auto"/>
         <w:rPr>
           <w:rFonts w:cstheme="minorHAnsi"/>
-          <w:highlight w:val="yellow"/>
-        </w:rPr>
-      </w:pPr>
-      <w:r>
-        <w:rPr>
-          <w:rFonts w:cstheme="minorHAnsi"/>
-          <w:highlight w:val="yellow"/>
+          <w:highlight w:val="green"/>
+        </w:rPr>
+      </w:pPr>
+      <w:r>
+        <w:rPr>
+          <w:rFonts w:cstheme="minorHAnsi"/>
+          <w:highlight w:val="green"/>
         </w:rPr>
         <w:t>Clean raw data:</w:t>
       </w:r>
@@ -1517,11 +1512,13 @@
         <w:spacing w:line="240" w:lineRule="auto"/>
         <w:rPr>
           <w:rFonts w:cstheme="minorHAnsi"/>
-        </w:rPr>
-      </w:pPr>
-      <w:r>
-        <w:rPr>
-          <w:rFonts w:cstheme="minorHAnsi"/>
+          <w:highlight w:val="green"/>
+        </w:rPr>
+      </w:pPr>
+      <w:r>
+        <w:rPr>
+          <w:rFonts w:cstheme="minorHAnsi"/>
+          <w:highlight w:val="green"/>
         </w:rPr>
         <w:t>Return a data set of minimums</w:t>
       </w:r>
@@ -1536,17 +1533,20 @@
         <w:spacing w:line="240" w:lineRule="auto"/>
         <w:rPr>
           <w:rFonts w:cstheme="minorHAnsi"/>
-        </w:rPr>
-      </w:pPr>
-      <w:r>
-        <w:rPr>
-          <w:rFonts w:cstheme="minorHAnsi"/>
+          <w:highlight w:val="yellow"/>
+        </w:rPr>
+      </w:pPr>
+      <w:r>
+        <w:rPr>
+          <w:rFonts w:cstheme="minorHAnsi"/>
+          <w:highlight w:val="yellow"/>
         </w:rPr>
         <w:t xml:space="preserve">Find: average, max, and </w:t>
       </w:r>
       <w:r>
         <w:rPr>
           <w:rFonts w:cstheme="minorHAnsi"/>
+          <w:highlight w:val="yellow"/>
         </w:rPr>
         <w:t>SD of prices</w:t>
       </w:r>
@@ -1561,11 +1561,13 @@
         <w:spacing w:line="240" w:lineRule="auto"/>
         <w:rPr>
           <w:rFonts w:cstheme="minorHAnsi"/>
-        </w:rPr>
-      </w:pPr>
-      <w:r>
-        <w:rPr>
-          <w:rFonts w:cstheme="minorHAnsi"/>
+          <w:highlight w:val="yellow"/>
+        </w:rPr>
+      </w:pPr>
+      <w:r>
+        <w:rPr>
+          <w:rFonts w:cstheme="minorHAnsi"/>
+          <w:highlight w:val="yellow"/>
         </w:rPr>
         <w:t>Create data base, CSV and Excel file with data and send to website</w:t>
       </w:r>
@@ -1580,11 +1582,13 @@
         <w:spacing w:line="240" w:lineRule="auto"/>
         <w:rPr>
           <w:rFonts w:cstheme="minorHAnsi"/>
-        </w:rPr>
-      </w:pPr>
-      <w:r>
-        <w:rPr>
-          <w:rFonts w:cstheme="minorHAnsi"/>
+          <w:highlight w:val="yellow"/>
+        </w:rPr>
+      </w:pPr>
+      <w:r>
+        <w:rPr>
+          <w:rFonts w:cstheme="minorHAnsi"/>
+          <w:highlight w:val="yellow"/>
         </w:rPr>
         <w:t>Polish a deliverable “Segment 1”</w:t>
       </w:r>

</xml_diff>

<commit_message>
Updated Working_Estimator_Script to be more efficient, added datetime column to data, updated game plan
</commit_message>
<xml_diff>
--- a/Game_Plan-Updated-Weekly.docx
+++ b/Game_Plan-Updated-Weekly.docx
@@ -90,21 +90,8 @@
           <w:sz w:val="28"/>
           <w:szCs w:val="28"/>
         </w:rPr>
-        <w:t xml:space="preserve">Nancy </w:t>
-      </w:r>
-      <w:proofErr w:type="spellStart"/>
-      <w:r>
-        <w:rPr>
-          <w:rFonts w:cstheme="minorHAnsi"/>
-          <w:b/>
-          <w:bCs/>
-          <w:color w:val="CC00FF"/>
-          <w:sz w:val="28"/>
-          <w:szCs w:val="28"/>
-        </w:rPr>
-        <w:t>Fujikado</w:t>
-      </w:r>
-      <w:proofErr w:type="spellEnd"/>
+        <w:t>Nancy Fujikado</w:t>
+      </w:r>
     </w:p>
     <w:p>
       <w:pPr>
@@ -254,15 +241,6 @@
           <w:szCs w:val="20"/>
         </w:rPr>
         <w:tab/>
-      </w:r>
-      <w:r>
-        <w:rPr>
-          <w:rFonts w:cstheme="minorHAnsi"/>
-          <w:strike/>
-          <w:sz w:val="20"/>
-          <w:szCs w:val="20"/>
-        </w:rPr>
-        <w:t>change of plans</w:t>
       </w:r>
     </w:p>
     <w:p>
@@ -524,23 +502,7 @@
           <w:rFonts w:cstheme="minorHAnsi"/>
           <w:highlight w:val="green"/>
         </w:rPr>
-        <w:t xml:space="preserve">README.md must </w:t>
-      </w:r>
-      <w:proofErr w:type="gramStart"/>
-      <w:r>
-        <w:rPr>
-          <w:rFonts w:cstheme="minorHAnsi"/>
-          <w:highlight w:val="green"/>
-        </w:rPr>
-        <w:t>include:</w:t>
-      </w:r>
-      <w:proofErr w:type="gramEnd"/>
-      <w:r>
-        <w:rPr>
-          <w:rFonts w:cstheme="minorHAnsi"/>
-          <w:highlight w:val="green"/>
-        </w:rPr>
-        <w:t xml:space="preserve"> Description of the communication and protocols</w:t>
+        <w:t>README.md must include: Description of the communication and protocols</w:t>
       </w:r>
     </w:p>
     <w:p>
@@ -684,21 +646,12 @@
           <w:highlight w:val="yellow"/>
         </w:rPr>
       </w:pPr>
-      <w:proofErr w:type="gramStart"/>
       <w:r>
         <w:rPr>
           <w:rFonts w:cstheme="minorHAnsi"/>
           <w:highlight w:val="yellow"/>
         </w:rPr>
-        <w:t>Outputs</w:t>
-      </w:r>
-      <w:proofErr w:type="gramEnd"/>
-      <w:r>
-        <w:rPr>
-          <w:rFonts w:cstheme="minorHAnsi"/>
-          <w:highlight w:val="yellow"/>
-        </w:rPr>
-        <w:t xml:space="preserve"> label(s) for input data</w:t>
+        <w:t>Outputs label(s) for input data</w:t>
       </w:r>
     </w:p>
     <w:p>
@@ -938,6 +891,7 @@
           <w:rFonts w:cstheme="minorHAnsi"/>
           <w:b/>
           <w:bCs/>
+          <w:strike/>
           <w:sz w:val="28"/>
           <w:szCs w:val="28"/>
         </w:rPr>
@@ -947,6 +901,7 @@
           <w:rFonts w:cstheme="minorHAnsi"/>
           <w:b/>
           <w:bCs/>
+          <w:strike/>
           <w:sz w:val="28"/>
           <w:szCs w:val="28"/>
         </w:rPr>
@@ -1013,93 +968,12 @@
     </w:p>
     <w:p>
       <w:pPr>
-        <w:pStyle w:val="ListParagraph"/>
-        <w:numPr>
-          <w:ilvl w:val="0"/>
-          <w:numId w:val="5"/>
-        </w:numPr>
-        <w:spacing w:line="240" w:lineRule="auto"/>
-        <w:rPr>
-          <w:rFonts w:cstheme="minorHAnsi"/>
+        <w:spacing w:line="240" w:lineRule="auto"/>
+        <w:rPr>
+          <w:rFonts w:cstheme="minorHAnsi"/>
+          <w:b/>
+          <w:bCs/>
           <w:strike/>
-          <w:color w:val="CC00FF"/>
-        </w:rPr>
-      </w:pPr>
-      <w:r>
-        <w:rPr>
-          <w:rFonts w:cstheme="minorHAnsi"/>
-          <w:strike/>
-          <w:color w:val="CC00FF"/>
-        </w:rPr>
-        <w:t>Get a Lowes API and investigate what it can do</w:t>
-      </w:r>
-      <w:r>
-        <w:rPr>
-          <w:rFonts w:cstheme="minorHAnsi"/>
-          <w:color w:val="CC00FF"/>
-        </w:rPr>
-        <w:t xml:space="preserve"> </w:t>
-      </w:r>
-      <w:r>
-        <w:rPr>
-          <w:rFonts w:cstheme="minorHAnsi"/>
-          <w:b/>
-          <w:bCs/>
-        </w:rPr>
-        <w:t>(Note to Nancy: it turns out, Lowes does not have an API. No need to do this, besides, I’ve found a work around)</w:t>
-      </w:r>
-    </w:p>
-    <w:p>
-      <w:pPr>
-        <w:pStyle w:val="ListParagraph"/>
-        <w:numPr>
-          <w:ilvl w:val="0"/>
-          <w:numId w:val="5"/>
-        </w:numPr>
-        <w:spacing w:line="240" w:lineRule="auto"/>
-        <w:rPr>
-          <w:rFonts w:cstheme="minorHAnsi"/>
-          <w:strike/>
-          <w:color w:val="CC00FF"/>
-        </w:rPr>
-      </w:pPr>
-      <w:r>
-        <w:rPr>
-          <w:rFonts w:cstheme="minorHAnsi"/>
-          <w:strike/>
-          <w:color w:val="CC00FF"/>
-        </w:rPr>
-        <w:t>Gather product IDs from Lowes website</w:t>
-      </w:r>
-    </w:p>
-    <w:p>
-      <w:pPr>
-        <w:pStyle w:val="ListParagraph"/>
-        <w:numPr>
-          <w:ilvl w:val="0"/>
-          <w:numId w:val="5"/>
-        </w:numPr>
-        <w:spacing w:line="240" w:lineRule="auto"/>
-        <w:rPr>
-          <w:rFonts w:cstheme="minorHAnsi"/>
-          <w:color w:val="CC00FF"/>
-        </w:rPr>
-      </w:pPr>
-      <w:r>
-        <w:rPr>
-          <w:rFonts w:cstheme="minorHAnsi"/>
-          <w:color w:val="CC00FF"/>
-        </w:rPr>
-        <w:t>Look into creating a git hub io</w:t>
-      </w:r>
-    </w:p>
-    <w:p>
-      <w:pPr>
-        <w:spacing w:line="240" w:lineRule="auto"/>
-        <w:rPr>
-          <w:rFonts w:cstheme="minorHAnsi"/>
-          <w:b/>
-          <w:bCs/>
           <w:sz w:val="28"/>
           <w:szCs w:val="28"/>
         </w:rPr>
@@ -1112,6 +986,7 @@
           <w:rFonts w:cstheme="minorHAnsi"/>
           <w:b/>
           <w:bCs/>
+          <w:strike/>
           <w:sz w:val="28"/>
           <w:szCs w:val="28"/>
         </w:rPr>
@@ -1121,6 +996,7 @@
           <w:rFonts w:cstheme="minorHAnsi"/>
           <w:b/>
           <w:bCs/>
+          <w:strike/>
           <w:sz w:val="28"/>
           <w:szCs w:val="28"/>
         </w:rPr>
@@ -1173,23 +1049,7 @@
           <w:rFonts w:cstheme="minorHAnsi"/>
           <w:highlight w:val="green"/>
         </w:rPr>
-        <w:t xml:space="preserve"> (See “</w:t>
-      </w:r>
-      <w:proofErr w:type="spellStart"/>
-      <w:r>
-        <w:rPr>
-          <w:rFonts w:cstheme="minorHAnsi"/>
-          <w:highlight w:val="green"/>
-        </w:rPr>
-        <w:t>Estimator_Scehma.sql</w:t>
-      </w:r>
-      <w:proofErr w:type="spellEnd"/>
-      <w:r>
-        <w:rPr>
-          <w:rFonts w:cstheme="minorHAnsi"/>
-          <w:highlight w:val="green"/>
-        </w:rPr>
-        <w:t>)</w:t>
+        <w:t xml:space="preserve"> (See “Estimator_Scehma.sql)</w:t>
       </w:r>
     </w:p>
     <w:p>
@@ -1227,16 +1087,18 @@
           <w:ilvl w:val="0"/>
           <w:numId w:val="3"/>
         </w:numPr>
-        <w:spacing w:line="240" w:lineRule="auto"/>
-        <w:rPr>
-          <w:rFonts w:cstheme="minorHAnsi"/>
-        </w:rPr>
-      </w:pPr>
-      <w:r>
-        <w:rPr>
-          <w:rFonts w:cstheme="minorHAnsi"/>
-        </w:rPr>
-        <w:t>Add VBA drop down menus to estimator sheet</w:t>
+        <w:spacing w:line="276" w:lineRule="auto"/>
+        <w:rPr>
+          <w:rFonts w:cstheme="minorHAnsi"/>
+          <w:highlight w:val="green"/>
+        </w:rPr>
+      </w:pPr>
+      <w:r>
+        <w:rPr>
+          <w:rFonts w:cstheme="minorHAnsi"/>
+          <w:highlight w:val="green"/>
+        </w:rPr>
+        <w:t>Create Estimator Worksheet Framework</w:t>
       </w:r>
     </w:p>
     <w:p>
@@ -1246,46 +1108,6 @@
           <w:ilvl w:val="0"/>
           <w:numId w:val="3"/>
         </w:numPr>
-        <w:spacing w:line="276" w:lineRule="auto"/>
-        <w:rPr>
-          <w:rFonts w:cstheme="minorHAnsi"/>
-          <w:highlight w:val="green"/>
-        </w:rPr>
-      </w:pPr>
-      <w:r>
-        <w:rPr>
-          <w:rFonts w:cstheme="minorHAnsi"/>
-          <w:highlight w:val="green"/>
-        </w:rPr>
-        <w:t>Create Estimator Worksheet Framework</w:t>
-      </w:r>
-    </w:p>
-    <w:p>
-      <w:pPr>
-        <w:pStyle w:val="ListParagraph"/>
-        <w:numPr>
-          <w:ilvl w:val="0"/>
-          <w:numId w:val="3"/>
-        </w:numPr>
-        <w:spacing w:line="240" w:lineRule="auto"/>
-        <w:rPr>
-          <w:rFonts w:cstheme="minorHAnsi"/>
-        </w:rPr>
-      </w:pPr>
-      <w:r>
-        <w:rPr>
-          <w:rFonts w:cstheme="minorHAnsi"/>
-        </w:rPr>
-        <w:t>Fine tune worksheet and website</w:t>
-      </w:r>
-    </w:p>
-    <w:p>
-      <w:pPr>
-        <w:pStyle w:val="ListParagraph"/>
-        <w:numPr>
-          <w:ilvl w:val="0"/>
-          <w:numId w:val="3"/>
-        </w:numPr>
         <w:spacing w:line="240" w:lineRule="auto"/>
         <w:rPr>
           <w:rFonts w:cstheme="minorHAnsi"/>
@@ -1328,7 +1150,27 @@
           <w:sz w:val="28"/>
           <w:szCs w:val="28"/>
         </w:rPr>
-        <w:t>From 10/18 to 10/25:</w:t>
+        <w:t>From 10/18 to 10/2</w:t>
+      </w:r>
+      <w:r>
+        <w:rPr>
+          <w:rFonts w:cstheme="minorHAnsi"/>
+          <w:b/>
+          <w:bCs/>
+          <w:sz w:val="28"/>
+          <w:szCs w:val="28"/>
+        </w:rPr>
+        <w:t>3</w:t>
+      </w:r>
+      <w:r>
+        <w:rPr>
+          <w:rFonts w:cstheme="minorHAnsi"/>
+          <w:b/>
+          <w:bCs/>
+          <w:sz w:val="28"/>
+          <w:szCs w:val="28"/>
+        </w:rPr>
+        <w:t>:</w:t>
       </w:r>
     </w:p>
     <w:p>
@@ -1349,23 +1191,7 @@
           <w:rFonts w:cstheme="minorHAnsi"/>
           <w:highlight w:val="green"/>
         </w:rPr>
-        <w:t>Fix “Multi-</w:t>
-      </w:r>
-      <w:proofErr w:type="spellStart"/>
-      <w:r>
-        <w:rPr>
-          <w:rFonts w:cstheme="minorHAnsi"/>
-          <w:highlight w:val="green"/>
-        </w:rPr>
-        <w:t>Vendor_grab</w:t>
-      </w:r>
-      <w:proofErr w:type="spellEnd"/>
-      <w:r>
-        <w:rPr>
-          <w:rFonts w:cstheme="minorHAnsi"/>
-          <w:highlight w:val="green"/>
-        </w:rPr>
-        <w:t>” so that it only grabs information where price is listed</w:t>
+        <w:t>Fix “Multi-Vendor_grab” so that it only grabs information where price is listed</w:t>
       </w:r>
     </w:p>
     <w:p>
@@ -1386,48 +1212,7 @@
           <w:rFonts w:cstheme="minorHAnsi"/>
           <w:highlight w:val="green"/>
         </w:rPr>
-        <w:t>Make a better price variable (currently looks like this: ‘['</w:t>
-      </w:r>
-      <w:proofErr w:type="spellStart"/>
-      <w:r>
-        <w:rPr>
-          <w:rFonts w:cstheme="minorHAnsi"/>
-          <w:highlight w:val="green"/>
-        </w:rPr>
-        <w:t>rich_snippet</w:t>
-      </w:r>
-      <w:proofErr w:type="spellEnd"/>
-      <w:proofErr w:type="gramStart"/>
-      <w:r>
-        <w:rPr>
-          <w:rFonts w:cstheme="minorHAnsi"/>
-          <w:highlight w:val="green"/>
-        </w:rPr>
-        <w:t>'][</w:t>
-      </w:r>
-      <w:proofErr w:type="gramEnd"/>
-      <w:r>
-        <w:rPr>
-          <w:rFonts w:cstheme="minorHAnsi"/>
-          <w:highlight w:val="green"/>
-        </w:rPr>
-        <w:t>'top']['</w:t>
-      </w:r>
-      <w:proofErr w:type="spellStart"/>
-      <w:r>
-        <w:rPr>
-          <w:rFonts w:cstheme="minorHAnsi"/>
-          <w:highlight w:val="green"/>
-        </w:rPr>
-        <w:t>detected_extensions</w:t>
-      </w:r>
-      <w:proofErr w:type="spellEnd"/>
-      <w:r>
-        <w:rPr>
-          <w:rFonts w:cstheme="minorHAnsi"/>
-          <w:highlight w:val="green"/>
-        </w:rPr>
-        <w:t>']['price']’</w:t>
+        <w:t>Make a better price variable (currently looks like this: ‘['rich_snippet']['top']['detected_extensions']['price']’</w:t>
       </w:r>
     </w:p>
     <w:p>
@@ -1469,17 +1254,8 @@
           <w:rFonts w:cstheme="minorHAnsi"/>
           <w:highlight w:val="green"/>
         </w:rPr>
-        <w:t xml:space="preserve">Drop </w:t>
-      </w:r>
-      <w:proofErr w:type="spellStart"/>
-      <w:r>
-        <w:rPr>
-          <w:rFonts w:cstheme="minorHAnsi"/>
-          <w:highlight w:val="green"/>
-        </w:rPr>
-        <w:t>na’s</w:t>
-      </w:r>
-      <w:proofErr w:type="spellEnd"/>
+        <w:t>Drop na’s</w:t>
+      </w:r>
     </w:p>
     <w:p>
       <w:pPr>
@@ -1527,71 +1303,33 @@
       <w:pPr>
         <w:pStyle w:val="ListParagraph"/>
         <w:numPr>
-          <w:ilvl w:val="1"/>
-          <w:numId w:val="17"/>
-        </w:numPr>
-        <w:spacing w:line="240" w:lineRule="auto"/>
-        <w:rPr>
-          <w:rFonts w:cstheme="minorHAnsi"/>
-          <w:highlight w:val="yellow"/>
-        </w:rPr>
-      </w:pPr>
-      <w:r>
-        <w:rPr>
-          <w:rFonts w:cstheme="minorHAnsi"/>
-          <w:highlight w:val="yellow"/>
-        </w:rPr>
-        <w:t xml:space="preserve">Find: average, max, and </w:t>
-      </w:r>
-      <w:r>
-        <w:rPr>
-          <w:rFonts w:cstheme="minorHAnsi"/>
-          <w:highlight w:val="yellow"/>
-        </w:rPr>
-        <w:t>SD of prices</w:t>
-      </w:r>
-    </w:p>
-    <w:p>
-      <w:pPr>
-        <w:pStyle w:val="ListParagraph"/>
-        <w:numPr>
           <w:ilvl w:val="0"/>
           <w:numId w:val="17"/>
         </w:numPr>
         <w:spacing w:line="240" w:lineRule="auto"/>
         <w:rPr>
           <w:rFonts w:cstheme="minorHAnsi"/>
-          <w:highlight w:val="yellow"/>
-        </w:rPr>
-      </w:pPr>
-      <w:r>
-        <w:rPr>
-          <w:rFonts w:cstheme="minorHAnsi"/>
-          <w:highlight w:val="yellow"/>
-        </w:rPr>
-        <w:t>Create data base, CSV and Excel file with data and send to website</w:t>
-      </w:r>
-    </w:p>
-    <w:p>
-      <w:pPr>
-        <w:pStyle w:val="ListParagraph"/>
-        <w:numPr>
-          <w:ilvl w:val="0"/>
-          <w:numId w:val="17"/>
-        </w:numPr>
-        <w:spacing w:line="240" w:lineRule="auto"/>
-        <w:rPr>
-          <w:rFonts w:cstheme="minorHAnsi"/>
-          <w:highlight w:val="yellow"/>
-        </w:rPr>
-      </w:pPr>
-      <w:r>
-        <w:rPr>
-          <w:rFonts w:cstheme="minorHAnsi"/>
-          <w:highlight w:val="yellow"/>
-        </w:rPr>
-        <w:t>Polish a deliverable “Segment 1”</w:t>
-      </w:r>
+          <w:highlight w:val="green"/>
+        </w:rPr>
+      </w:pPr>
+      <w:r>
+        <w:rPr>
+          <w:rFonts w:cstheme="minorHAnsi"/>
+          <w:highlight w:val="green"/>
+        </w:rPr>
+        <w:t>Figure a way to download new data into an existing Excell worksheet</w:t>
+      </w:r>
+    </w:p>
+    <w:p>
+      <w:pPr>
+        <w:pStyle w:val="ListParagraph"/>
+        <w:spacing w:line="240" w:lineRule="auto"/>
+        <w:ind w:left="1440"/>
+        <w:rPr>
+          <w:rFonts w:cstheme="minorHAnsi"/>
+          <w:highlight w:val="green"/>
+        </w:rPr>
+      </w:pPr>
     </w:p>
     <w:p>
       <w:pPr>
@@ -1604,10 +1342,7 @@
           <w:szCs w:val="28"/>
         </w:rPr>
       </w:pPr>
-    </w:p>
-    <w:p>
-      <w:pPr>
-        <w:spacing w:line="240" w:lineRule="auto"/>
+      <w:r>
         <w:rPr>
           <w:rFonts w:cstheme="minorHAnsi"/>
           <w:b/>
@@ -1615,7 +1350,8 @@
           <w:sz w:val="28"/>
           <w:szCs w:val="28"/>
         </w:rPr>
-      </w:pPr>
+        <w:t>From 10/2</w:t>
+      </w:r>
       <w:r>
         <w:rPr>
           <w:rFonts w:cstheme="minorHAnsi"/>
@@ -1624,7 +1360,7 @@
           <w:sz w:val="28"/>
           <w:szCs w:val="28"/>
         </w:rPr>
-        <w:t>From 10/25 to</w:t>
+        <w:t>4</w:t>
       </w:r>
       <w:r>
         <w:rPr>
@@ -1634,7 +1370,7 @@
           <w:sz w:val="28"/>
           <w:szCs w:val="28"/>
         </w:rPr>
-        <w:t xml:space="preserve"> 11/1</w:t>
+        <w:t xml:space="preserve"> to</w:t>
       </w:r>
       <w:r>
         <w:rPr>
@@ -1644,6 +1380,46 @@
           <w:sz w:val="28"/>
           <w:szCs w:val="28"/>
         </w:rPr>
+        <w:t xml:space="preserve"> 1</w:t>
+      </w:r>
+      <w:r>
+        <w:rPr>
+          <w:rFonts w:cstheme="minorHAnsi"/>
+          <w:b/>
+          <w:bCs/>
+          <w:sz w:val="28"/>
+          <w:szCs w:val="28"/>
+        </w:rPr>
+        <w:t>0</w:t>
+      </w:r>
+      <w:r>
+        <w:rPr>
+          <w:rFonts w:cstheme="minorHAnsi"/>
+          <w:b/>
+          <w:bCs/>
+          <w:sz w:val="28"/>
+          <w:szCs w:val="28"/>
+        </w:rPr>
+        <w:t>/</w:t>
+      </w:r>
+      <w:r>
+        <w:rPr>
+          <w:rFonts w:cstheme="minorHAnsi"/>
+          <w:b/>
+          <w:bCs/>
+          <w:sz w:val="28"/>
+          <w:szCs w:val="28"/>
+        </w:rPr>
+        <w:t>30</w:t>
+      </w:r>
+      <w:r>
+        <w:rPr>
+          <w:rFonts w:cstheme="minorHAnsi"/>
+          <w:b/>
+          <w:bCs/>
+          <w:sz w:val="28"/>
+          <w:szCs w:val="28"/>
+        </w:rPr>
         <w:t>:</w:t>
       </w:r>
     </w:p>
@@ -1720,7 +1496,38 @@
         <w:rPr>
           <w:rFonts w:cstheme="minorHAnsi"/>
         </w:rPr>
-        <w:t>Divide up remaining workload</w:t>
+        <w:t>Divide up remaining workloa</w:t>
+      </w:r>
+      <w:r>
+        <w:rPr>
+          <w:rFonts w:cstheme="minorHAnsi"/>
+        </w:rPr>
+        <w:t>d</w:t>
+      </w:r>
+    </w:p>
+    <w:p>
+      <w:pPr>
+        <w:pStyle w:val="ListParagraph"/>
+        <w:numPr>
+          <w:ilvl w:val="1"/>
+          <w:numId w:val="20"/>
+        </w:numPr>
+        <w:spacing w:line="240" w:lineRule="auto"/>
+        <w:rPr>
+          <w:rFonts w:cstheme="minorHAnsi"/>
+        </w:rPr>
+      </w:pPr>
+      <w:r>
+        <w:rPr>
+          <w:rFonts w:cstheme="minorHAnsi"/>
+        </w:rPr>
+        <w:t>Discuss presentation structure</w:t>
+      </w:r>
+      <w:r>
+        <w:rPr>
+          <w:rFonts w:cstheme="minorHAnsi"/>
+        </w:rPr>
+        <w:t xml:space="preserve"> </w:t>
       </w:r>
     </w:p>
     <w:p>
@@ -1739,8 +1546,327 @@
         <w:rPr>
           <w:rFonts w:cstheme="minorHAnsi"/>
         </w:rPr>
+        <w:t>Current workload:</w:t>
+      </w:r>
+    </w:p>
+    <w:p>
+      <w:pPr>
+        <w:pStyle w:val="ListParagraph"/>
+        <w:numPr>
+          <w:ilvl w:val="1"/>
+          <w:numId w:val="20"/>
+        </w:numPr>
+        <w:spacing w:line="240" w:lineRule="auto"/>
+        <w:rPr>
+          <w:rFonts w:cstheme="minorHAnsi"/>
+          <w:highlight w:val="yellow"/>
+        </w:rPr>
+      </w:pPr>
+      <w:r>
+        <w:rPr>
+          <w:rFonts w:cstheme="minorHAnsi"/>
+          <w:highlight w:val="yellow"/>
+        </w:rPr>
+        <w:t xml:space="preserve">Create </w:t>
+      </w:r>
+      <w:r>
+        <w:rPr>
+          <w:rFonts w:cstheme="minorHAnsi"/>
+          <w:highlight w:val="yellow"/>
+        </w:rPr>
+        <w:t>database</w:t>
+      </w:r>
+      <w:r>
+        <w:rPr>
+          <w:rFonts w:cstheme="minorHAnsi"/>
+          <w:highlight w:val="yellow"/>
+        </w:rPr>
+        <w:t xml:space="preserve"> with </w:t>
+      </w:r>
+      <w:r>
+        <w:rPr>
+          <w:rFonts w:cstheme="minorHAnsi"/>
+          <w:highlight w:val="yellow"/>
+        </w:rPr>
+        <w:t>CSV</w:t>
+      </w:r>
+      <w:r>
+        <w:rPr>
+          <w:rFonts w:cstheme="minorHAnsi"/>
+          <w:highlight w:val="yellow"/>
+        </w:rPr>
+        <w:t xml:space="preserve"> </w:t>
+      </w:r>
+      <w:r>
+        <w:rPr>
+          <w:rFonts w:cstheme="minorHAnsi"/>
+          <w:highlight w:val="yellow"/>
+        </w:rPr>
+        <w:t>file</w:t>
+      </w:r>
+      <w:r>
+        <w:rPr>
+          <w:rFonts w:cstheme="minorHAnsi"/>
+          <w:highlight w:val="yellow"/>
+        </w:rPr>
+        <w:t xml:space="preserve"> on PG Admin</w:t>
+      </w:r>
+      <w:r>
+        <w:rPr>
+          <w:rFonts w:cstheme="minorHAnsi"/>
+          <w:highlight w:val="yellow"/>
+        </w:rPr>
+        <w:t xml:space="preserve"> </w:t>
+      </w:r>
+    </w:p>
+    <w:p>
+      <w:pPr>
+        <w:pStyle w:val="ListParagraph"/>
+        <w:numPr>
+          <w:ilvl w:val="1"/>
+          <w:numId w:val="20"/>
+        </w:numPr>
+        <w:spacing w:line="240" w:lineRule="auto"/>
+        <w:rPr>
+          <w:rFonts w:cstheme="minorHAnsi"/>
+          <w:highlight w:val="yellow"/>
+        </w:rPr>
+      </w:pPr>
+      <w:r>
+        <w:rPr>
+          <w:rFonts w:cstheme="minorHAnsi"/>
+          <w:highlight w:val="yellow"/>
+        </w:rPr>
+        <w:t>Polish a deliverable “Segment 1</w:t>
+      </w:r>
+      <w:r>
+        <w:rPr>
+          <w:rFonts w:cstheme="minorHAnsi"/>
+          <w:highlight w:val="yellow"/>
+        </w:rPr>
+        <w:t>” (and possibly Segment 2)</w:t>
+      </w:r>
+    </w:p>
+    <w:p>
+      <w:pPr>
+        <w:pStyle w:val="ListParagraph"/>
+        <w:numPr>
+          <w:ilvl w:val="1"/>
+          <w:numId w:val="20"/>
+        </w:numPr>
+        <w:spacing w:line="240" w:lineRule="auto"/>
+        <w:rPr>
+          <w:rFonts w:cstheme="minorHAnsi"/>
+          <w:highlight w:val="yellow"/>
+        </w:rPr>
+      </w:pPr>
+      <w:r>
+        <w:rPr>
+          <w:rFonts w:cstheme="minorHAnsi"/>
+          <w:highlight w:val="yellow"/>
+        </w:rPr>
+        <w:t xml:space="preserve">Create descriptive stats sheet=&gt; </w:t>
+      </w:r>
+      <w:r>
+        <w:rPr>
+          <w:rFonts w:cstheme="minorHAnsi"/>
+          <w:highlight w:val="yellow"/>
+        </w:rPr>
+        <w:t xml:space="preserve"> average, max, and SD of prices</w:t>
+      </w:r>
+    </w:p>
+    <w:p>
+      <w:pPr>
+        <w:pStyle w:val="ListParagraph"/>
+        <w:numPr>
+          <w:ilvl w:val="1"/>
+          <w:numId w:val="20"/>
+        </w:numPr>
+        <w:spacing w:line="240" w:lineRule="auto"/>
+        <w:rPr>
+          <w:rFonts w:cstheme="minorHAnsi"/>
+        </w:rPr>
+      </w:pPr>
+      <w:r>
+        <w:rPr>
+          <w:rFonts w:cstheme="minorHAnsi"/>
+        </w:rPr>
+        <w:t>C</w:t>
+      </w:r>
+      <w:r>
+        <w:rPr>
+          <w:rFonts w:cstheme="minorHAnsi"/>
+        </w:rPr>
+        <w:t>reat</w:t>
+      </w:r>
+      <w:r>
+        <w:rPr>
+          <w:rFonts w:cstheme="minorHAnsi"/>
+        </w:rPr>
+        <w:t>e</w:t>
+      </w:r>
+      <w:r>
+        <w:rPr>
+          <w:rFonts w:cstheme="minorHAnsi"/>
+        </w:rPr>
+        <w:t xml:space="preserve"> a git hub io</w:t>
+      </w:r>
+      <w:r>
+        <w:rPr>
+          <w:rFonts w:cstheme="minorHAnsi"/>
+        </w:rPr>
+        <w:t xml:space="preserve"> or live host or website</w:t>
+      </w:r>
+    </w:p>
+    <w:p>
+      <w:pPr>
+        <w:pStyle w:val="ListParagraph"/>
+        <w:numPr>
+          <w:ilvl w:val="1"/>
+          <w:numId w:val="20"/>
+        </w:numPr>
+        <w:spacing w:line="240" w:lineRule="auto"/>
+        <w:rPr>
+          <w:rFonts w:cstheme="minorHAnsi"/>
+        </w:rPr>
+      </w:pPr>
+      <w:r>
+        <w:rPr>
+          <w:rFonts w:cstheme="minorHAnsi"/>
+        </w:rPr>
+        <w:t>Start on Power Point</w:t>
+      </w:r>
+    </w:p>
+    <w:p>
+      <w:pPr>
+        <w:pStyle w:val="ListParagraph"/>
+        <w:numPr>
+          <w:ilvl w:val="1"/>
+          <w:numId w:val="20"/>
+        </w:numPr>
+        <w:spacing w:line="240" w:lineRule="auto"/>
+        <w:rPr>
+          <w:rFonts w:cstheme="minorHAnsi"/>
+        </w:rPr>
+      </w:pPr>
+      <w:r>
+        <w:rPr>
+          <w:rFonts w:cstheme="minorHAnsi"/>
+        </w:rPr>
+        <w:t>Add VBA drop down menus to estimator sheet</w:t>
+      </w:r>
+    </w:p>
+    <w:p>
+      <w:pPr>
+        <w:pStyle w:val="ListParagraph"/>
+        <w:numPr>
+          <w:ilvl w:val="1"/>
+          <w:numId w:val="20"/>
+        </w:numPr>
+        <w:spacing w:line="240" w:lineRule="auto"/>
+        <w:rPr>
+          <w:rFonts w:cstheme="minorHAnsi"/>
+        </w:rPr>
+      </w:pPr>
+      <w:r>
+        <w:rPr>
+          <w:rFonts w:cstheme="minorHAnsi"/>
+        </w:rPr>
         <w:lastRenderedPageBreak/>
-        <w:t>Discuss presentation structure</w:t>
+        <w:t>Find a way to activate ‘Working_Estimator_Script’ once a day and save results each day a search is done.</w:t>
+      </w:r>
+    </w:p>
+    <w:p>
+      <w:pPr>
+        <w:pStyle w:val="ListParagraph"/>
+        <w:numPr>
+          <w:ilvl w:val="1"/>
+          <w:numId w:val="20"/>
+        </w:numPr>
+        <w:spacing w:line="240" w:lineRule="auto"/>
+        <w:rPr>
+          <w:rFonts w:cstheme="minorHAnsi"/>
+        </w:rPr>
+      </w:pPr>
+      <w:r>
+        <w:rPr>
+          <w:rFonts w:cstheme="minorHAnsi"/>
+        </w:rPr>
+        <w:t>Find a way to host daily results on a web page, git hub io or live html</w:t>
+      </w:r>
+    </w:p>
+    <w:p>
+      <w:pPr>
+        <w:spacing w:line="240" w:lineRule="auto"/>
+        <w:rPr>
+          <w:rFonts w:cstheme="minorHAnsi"/>
+          <w:b/>
+          <w:bCs/>
+          <w:sz w:val="28"/>
+          <w:szCs w:val="28"/>
+        </w:rPr>
+      </w:pPr>
+    </w:p>
+    <w:p>
+      <w:pPr>
+        <w:spacing w:line="240" w:lineRule="auto"/>
+        <w:rPr>
+          <w:rFonts w:cstheme="minorHAnsi"/>
+          <w:b/>
+          <w:bCs/>
+          <w:sz w:val="28"/>
+          <w:szCs w:val="28"/>
+        </w:rPr>
+      </w:pPr>
+      <w:r>
+        <w:rPr>
+          <w:rFonts w:cstheme="minorHAnsi"/>
+          <w:b/>
+          <w:bCs/>
+          <w:sz w:val="28"/>
+          <w:szCs w:val="28"/>
+        </w:rPr>
+        <w:t>From 10/</w:t>
+      </w:r>
+      <w:r>
+        <w:rPr>
+          <w:rFonts w:cstheme="minorHAnsi"/>
+          <w:b/>
+          <w:bCs/>
+          <w:sz w:val="28"/>
+          <w:szCs w:val="28"/>
+        </w:rPr>
+        <w:t>31</w:t>
+      </w:r>
+      <w:r>
+        <w:rPr>
+          <w:rFonts w:cstheme="minorHAnsi"/>
+          <w:b/>
+          <w:bCs/>
+          <w:sz w:val="28"/>
+          <w:szCs w:val="28"/>
+        </w:rPr>
+        <w:t xml:space="preserve"> to 11/</w:t>
+      </w:r>
+      <w:r>
+        <w:rPr>
+          <w:rFonts w:cstheme="minorHAnsi"/>
+          <w:b/>
+          <w:bCs/>
+          <w:sz w:val="28"/>
+          <w:szCs w:val="28"/>
+        </w:rPr>
+        <w:t>6</w:t>
+      </w:r>
+      <w:r>
+        <w:rPr>
+          <w:rFonts w:cstheme="minorHAnsi"/>
+          <w:b/>
+          <w:bCs/>
+          <w:sz w:val="28"/>
+          <w:szCs w:val="28"/>
+        </w:rPr>
+        <w:t>:</w:t>
       </w:r>
     </w:p>
     <w:p>
@@ -1750,18 +1876,16 @@
           <w:ilvl w:val="0"/>
           <w:numId w:val="20"/>
         </w:numPr>
-        <w:spacing w:line="276" w:lineRule="auto"/>
-        <w:rPr>
-          <w:rFonts w:cstheme="minorHAnsi"/>
-          <w:highlight w:val="yellow"/>
-        </w:rPr>
-      </w:pPr>
-      <w:r>
-        <w:rPr>
-          <w:rFonts w:cstheme="minorHAnsi"/>
-          <w:highlight w:val="yellow"/>
-        </w:rPr>
-        <w:t>Get a web host domain</w:t>
+        <w:spacing w:line="240" w:lineRule="auto"/>
+        <w:rPr>
+          <w:rFonts w:cstheme="minorHAnsi"/>
+        </w:rPr>
+      </w:pPr>
+      <w:r>
+        <w:rPr>
+          <w:rFonts w:cstheme="minorHAnsi"/>
+        </w:rPr>
+        <w:t>Discuss presentation structure</w:t>
       </w:r>
     </w:p>
     <w:p>
@@ -1771,16 +1895,25 @@
           <w:ilvl w:val="0"/>
           <w:numId w:val="20"/>
         </w:numPr>
-        <w:spacing w:line="240" w:lineRule="auto"/>
-        <w:rPr>
-          <w:rFonts w:cstheme="minorHAnsi"/>
-        </w:rPr>
-      </w:pPr>
-      <w:r>
-        <w:rPr>
-          <w:rFonts w:cstheme="minorHAnsi"/>
-        </w:rPr>
-        <w:t>Start working on Power Point</w:t>
+        <w:spacing w:line="276" w:lineRule="auto"/>
+        <w:rPr>
+          <w:rFonts w:cstheme="minorHAnsi"/>
+          <w:highlight w:val="yellow"/>
+        </w:rPr>
+      </w:pPr>
+      <w:r>
+        <w:rPr>
+          <w:rFonts w:cstheme="minorHAnsi"/>
+          <w:highlight w:val="yellow"/>
+        </w:rPr>
+        <w:t>Get a web host domain</w:t>
+      </w:r>
+      <w:r>
+        <w:rPr>
+          <w:rFonts w:cstheme="minorHAnsi"/>
+          <w:highlight w:val="yellow"/>
+        </w:rPr>
+        <w:t xml:space="preserve"> (if we haven’t found a way around it)</w:t>
       </w:r>
     </w:p>
     <w:p>
@@ -1799,7 +1932,7 @@
         <w:rPr>
           <w:rFonts w:cstheme="minorHAnsi"/>
         </w:rPr>
-        <w:t>Start working on regression analysis</w:t>
+        <w:t>Start working on Power Point</w:t>
       </w:r>
     </w:p>
     <w:p>
@@ -1818,8 +1951,220 @@
         <w:rPr>
           <w:rFonts w:cstheme="minorHAnsi"/>
         </w:rPr>
+        <w:t>Start working on regression analysis</w:t>
+      </w:r>
+    </w:p>
+    <w:p>
+      <w:pPr>
+        <w:pStyle w:val="ListParagraph"/>
+        <w:numPr>
+          <w:ilvl w:val="0"/>
+          <w:numId w:val="20"/>
+        </w:numPr>
+        <w:spacing w:line="240" w:lineRule="auto"/>
+        <w:rPr>
+          <w:rFonts w:cstheme="minorHAnsi"/>
+        </w:rPr>
+      </w:pPr>
+      <w:r>
+        <w:rPr>
+          <w:rFonts w:cstheme="minorHAnsi"/>
+        </w:rPr>
         <w:t>Start working on Visualizations</w:t>
       </w:r>
+    </w:p>
+    <w:p>
+      <w:pPr>
+        <w:pStyle w:val="ListParagraph"/>
+        <w:numPr>
+          <w:ilvl w:val="0"/>
+          <w:numId w:val="20"/>
+        </w:numPr>
+        <w:spacing w:line="240" w:lineRule="auto"/>
+        <w:rPr>
+          <w:rFonts w:cstheme="minorHAnsi"/>
+        </w:rPr>
+      </w:pPr>
+      <w:r>
+        <w:rPr>
+          <w:rFonts w:cstheme="minorHAnsi"/>
+        </w:rPr>
+        <w:t>Polish a deliverable for ‘Segment 2’ or 3</w:t>
+      </w:r>
+    </w:p>
+    <w:p>
+      <w:pPr>
+        <w:spacing w:line="240" w:lineRule="auto"/>
+        <w:rPr>
+          <w:rFonts w:cstheme="minorHAnsi"/>
+          <w:b/>
+          <w:bCs/>
+          <w:sz w:val="28"/>
+          <w:szCs w:val="28"/>
+        </w:rPr>
+      </w:pPr>
+      <w:r>
+        <w:rPr>
+          <w:rFonts w:cstheme="minorHAnsi"/>
+          <w:b/>
+          <w:bCs/>
+          <w:sz w:val="28"/>
+          <w:szCs w:val="28"/>
+        </w:rPr>
+        <w:t>From 1</w:t>
+      </w:r>
+      <w:r>
+        <w:rPr>
+          <w:rFonts w:cstheme="minorHAnsi"/>
+          <w:b/>
+          <w:bCs/>
+          <w:sz w:val="28"/>
+          <w:szCs w:val="28"/>
+        </w:rPr>
+        <w:t>1</w:t>
+      </w:r>
+      <w:r>
+        <w:rPr>
+          <w:rFonts w:cstheme="minorHAnsi"/>
+          <w:b/>
+          <w:bCs/>
+          <w:sz w:val="28"/>
+          <w:szCs w:val="28"/>
+        </w:rPr>
+        <w:t>/</w:t>
+      </w:r>
+      <w:r>
+        <w:rPr>
+          <w:rFonts w:cstheme="minorHAnsi"/>
+          <w:b/>
+          <w:bCs/>
+          <w:sz w:val="28"/>
+          <w:szCs w:val="28"/>
+        </w:rPr>
+        <w:t>7</w:t>
+      </w:r>
+      <w:r>
+        <w:rPr>
+          <w:rFonts w:cstheme="minorHAnsi"/>
+          <w:b/>
+          <w:bCs/>
+          <w:sz w:val="28"/>
+          <w:szCs w:val="28"/>
+        </w:rPr>
+        <w:t xml:space="preserve"> to 11/</w:t>
+      </w:r>
+      <w:r>
+        <w:rPr>
+          <w:rFonts w:cstheme="minorHAnsi"/>
+          <w:b/>
+          <w:bCs/>
+          <w:sz w:val="28"/>
+          <w:szCs w:val="28"/>
+        </w:rPr>
+        <w:t>13</w:t>
+      </w:r>
+      <w:r>
+        <w:rPr>
+          <w:rFonts w:cstheme="minorHAnsi"/>
+          <w:b/>
+          <w:bCs/>
+          <w:sz w:val="28"/>
+          <w:szCs w:val="28"/>
+        </w:rPr>
+        <w:t>:</w:t>
+      </w:r>
+    </w:p>
+    <w:p>
+      <w:pPr>
+        <w:pStyle w:val="ListParagraph"/>
+        <w:numPr>
+          <w:ilvl w:val="0"/>
+          <w:numId w:val="22"/>
+        </w:numPr>
+        <w:spacing w:line="240" w:lineRule="auto"/>
+        <w:rPr>
+          <w:rFonts w:cstheme="minorHAnsi"/>
+        </w:rPr>
+      </w:pPr>
+      <w:r>
+        <w:rPr>
+          <w:rFonts w:cstheme="minorHAnsi"/>
+        </w:rPr>
+        <w:t>Fine tune worksheet and website</w:t>
+      </w:r>
+    </w:p>
+    <w:p>
+      <w:pPr>
+        <w:pStyle w:val="ListParagraph"/>
+        <w:numPr>
+          <w:ilvl w:val="0"/>
+          <w:numId w:val="22"/>
+        </w:numPr>
+        <w:spacing w:line="240" w:lineRule="auto"/>
+        <w:rPr>
+          <w:rFonts w:cstheme="minorHAnsi"/>
+        </w:rPr>
+      </w:pPr>
+      <w:r>
+        <w:rPr>
+          <w:rFonts w:cstheme="minorHAnsi"/>
+        </w:rPr>
+        <w:t>Practice and fine tune our presentation</w:t>
+      </w:r>
+    </w:p>
+    <w:p>
+      <w:pPr>
+        <w:pStyle w:val="ListParagraph"/>
+        <w:numPr>
+          <w:ilvl w:val="0"/>
+          <w:numId w:val="22"/>
+        </w:numPr>
+        <w:spacing w:line="240" w:lineRule="auto"/>
+        <w:rPr>
+          <w:rFonts w:cstheme="minorHAnsi"/>
+        </w:rPr>
+      </w:pPr>
+      <w:r>
+        <w:rPr>
+          <w:rFonts w:cstheme="minorHAnsi"/>
+        </w:rPr>
+        <w:t>Polish remaining Segment deliverable(s) and turn them in</w:t>
+      </w:r>
+    </w:p>
+    <w:p>
+      <w:pPr>
+        <w:pStyle w:val="ListParagraph"/>
+        <w:numPr>
+          <w:ilvl w:val="0"/>
+          <w:numId w:val="22"/>
+        </w:numPr>
+        <w:spacing w:line="240" w:lineRule="auto"/>
+        <w:rPr>
+          <w:rFonts w:cstheme="minorHAnsi"/>
+        </w:rPr>
+      </w:pPr>
+      <w:r>
+        <w:rPr>
+          <w:rFonts w:cstheme="minorHAnsi"/>
+        </w:rPr>
+        <w:t>Present</w:t>
+      </w:r>
+    </w:p>
+    <w:p>
+      <w:pPr>
+        <w:spacing w:line="240" w:lineRule="auto"/>
+        <w:rPr>
+          <w:rFonts w:cstheme="minorHAnsi"/>
+        </w:rPr>
+      </w:pPr>
+    </w:p>
+    <w:p>
+      <w:pPr>
+        <w:spacing w:line="240" w:lineRule="auto"/>
+        <w:rPr>
+          <w:rFonts w:cstheme="minorHAnsi"/>
+        </w:rPr>
+      </w:pPr>
     </w:p>
     <w:p>
       <w:pPr>
@@ -3600,6 +3945,119 @@
     </w:lvl>
   </w:abstractNum>
   <w:abstractNum w:abstractNumId="16" w15:restartNumberingAfterBreak="0">
+    <w:nsid w:val="5A745EC4"/>
+    <w:multiLevelType w:val="hybridMultilevel"/>
+    <w:tmpl w:val="8834D7AE"/>
+    <w:lvl w:ilvl="0" w:tplc="04090001">
+      <w:start w:val="1"/>
+      <w:numFmt w:val="bullet"/>
+      <w:lvlText w:val=""/>
+      <w:lvlJc w:val="left"/>
+      <w:pPr>
+        <w:ind w:left="720" w:hanging="360"/>
+      </w:pPr>
+      <w:rPr>
+        <w:rFonts w:ascii="Symbol" w:hAnsi="Symbol" w:hint="default"/>
+      </w:rPr>
+    </w:lvl>
+    <w:lvl w:ilvl="1" w:tplc="04090003" w:tentative="1">
+      <w:start w:val="1"/>
+      <w:numFmt w:val="bullet"/>
+      <w:lvlText w:val="o"/>
+      <w:lvlJc w:val="left"/>
+      <w:pPr>
+        <w:ind w:left="1440" w:hanging="360"/>
+      </w:pPr>
+      <w:rPr>
+        <w:rFonts w:ascii="Courier New" w:hAnsi="Courier New" w:cs="Courier New" w:hint="default"/>
+      </w:rPr>
+    </w:lvl>
+    <w:lvl w:ilvl="2" w:tplc="04090005" w:tentative="1">
+      <w:start w:val="1"/>
+      <w:numFmt w:val="bullet"/>
+      <w:lvlText w:val=""/>
+      <w:lvlJc w:val="left"/>
+      <w:pPr>
+        <w:ind w:left="2160" w:hanging="360"/>
+      </w:pPr>
+      <w:rPr>
+        <w:rFonts w:ascii="Wingdings" w:hAnsi="Wingdings" w:hint="default"/>
+      </w:rPr>
+    </w:lvl>
+    <w:lvl w:ilvl="3" w:tplc="04090001" w:tentative="1">
+      <w:start w:val="1"/>
+      <w:numFmt w:val="bullet"/>
+      <w:lvlText w:val=""/>
+      <w:lvlJc w:val="left"/>
+      <w:pPr>
+        <w:ind w:left="2880" w:hanging="360"/>
+      </w:pPr>
+      <w:rPr>
+        <w:rFonts w:ascii="Symbol" w:hAnsi="Symbol" w:hint="default"/>
+      </w:rPr>
+    </w:lvl>
+    <w:lvl w:ilvl="4" w:tplc="04090003" w:tentative="1">
+      <w:start w:val="1"/>
+      <w:numFmt w:val="bullet"/>
+      <w:lvlText w:val="o"/>
+      <w:lvlJc w:val="left"/>
+      <w:pPr>
+        <w:ind w:left="3600" w:hanging="360"/>
+      </w:pPr>
+      <w:rPr>
+        <w:rFonts w:ascii="Courier New" w:hAnsi="Courier New" w:cs="Courier New" w:hint="default"/>
+      </w:rPr>
+    </w:lvl>
+    <w:lvl w:ilvl="5" w:tplc="04090005" w:tentative="1">
+      <w:start w:val="1"/>
+      <w:numFmt w:val="bullet"/>
+      <w:lvlText w:val=""/>
+      <w:lvlJc w:val="left"/>
+      <w:pPr>
+        <w:ind w:left="4320" w:hanging="360"/>
+      </w:pPr>
+      <w:rPr>
+        <w:rFonts w:ascii="Wingdings" w:hAnsi="Wingdings" w:hint="default"/>
+      </w:rPr>
+    </w:lvl>
+    <w:lvl w:ilvl="6" w:tplc="04090001" w:tentative="1">
+      <w:start w:val="1"/>
+      <w:numFmt w:val="bullet"/>
+      <w:lvlText w:val=""/>
+      <w:lvlJc w:val="left"/>
+      <w:pPr>
+        <w:ind w:left="5040" w:hanging="360"/>
+      </w:pPr>
+      <w:rPr>
+        <w:rFonts w:ascii="Symbol" w:hAnsi="Symbol" w:hint="default"/>
+      </w:rPr>
+    </w:lvl>
+    <w:lvl w:ilvl="7" w:tplc="04090003" w:tentative="1">
+      <w:start w:val="1"/>
+      <w:numFmt w:val="bullet"/>
+      <w:lvlText w:val="o"/>
+      <w:lvlJc w:val="left"/>
+      <w:pPr>
+        <w:ind w:left="5760" w:hanging="360"/>
+      </w:pPr>
+      <w:rPr>
+        <w:rFonts w:ascii="Courier New" w:hAnsi="Courier New" w:cs="Courier New" w:hint="default"/>
+      </w:rPr>
+    </w:lvl>
+    <w:lvl w:ilvl="8" w:tplc="04090005" w:tentative="1">
+      <w:start w:val="1"/>
+      <w:numFmt w:val="bullet"/>
+      <w:lvlText w:val=""/>
+      <w:lvlJc w:val="left"/>
+      <w:pPr>
+        <w:ind w:left="6480" w:hanging="360"/>
+      </w:pPr>
+      <w:rPr>
+        <w:rFonts w:ascii="Wingdings" w:hAnsi="Wingdings" w:hint="default"/>
+      </w:rPr>
+    </w:lvl>
+  </w:abstractNum>
+  <w:abstractNum w:abstractNumId="17" w15:restartNumberingAfterBreak="0">
     <w:nsid w:val="60AE48FC"/>
     <w:multiLevelType w:val="hybridMultilevel"/>
     <w:tmpl w:val="59DA5CB8"/>
@@ -3712,7 +4170,7 @@
       </w:rPr>
     </w:lvl>
   </w:abstractNum>
-  <w:abstractNum w:abstractNumId="17" w15:restartNumberingAfterBreak="0">
+  <w:abstractNum w:abstractNumId="18" w15:restartNumberingAfterBreak="0">
     <w:nsid w:val="6E882027"/>
     <w:multiLevelType w:val="hybridMultilevel"/>
     <w:tmpl w:val="AD263500"/>
@@ -3825,7 +4283,7 @@
       </w:rPr>
     </w:lvl>
   </w:abstractNum>
-  <w:abstractNum w:abstractNumId="18" w15:restartNumberingAfterBreak="0">
+  <w:abstractNum w:abstractNumId="19" w15:restartNumberingAfterBreak="0">
     <w:nsid w:val="711879CE"/>
     <w:multiLevelType w:val="hybridMultilevel"/>
     <w:tmpl w:val="1F1E04D8"/>
@@ -3957,7 +4415,7 @@
     <w:abstractNumId w:val="11"/>
   </w:num>
   <w:num w:numId="7" w16cid:durableId="757407614">
-    <w:abstractNumId w:val="16"/>
+    <w:abstractNumId w:val="17"/>
   </w:num>
   <w:num w:numId="8" w16cid:durableId="1638141299">
     <w:abstractNumId w:val="5"/>
@@ -3987,7 +4445,7 @@
     <w:abstractNumId w:val="0"/>
   </w:num>
   <w:num w:numId="17" w16cid:durableId="1635401728">
-    <w:abstractNumId w:val="18"/>
+    <w:abstractNumId w:val="19"/>
   </w:num>
   <w:num w:numId="18" w16cid:durableId="1976519148">
     <w:abstractNumId w:val="2"/>
@@ -3996,10 +4454,13 @@
     <w:abstractNumId w:val="14"/>
   </w:num>
   <w:num w:numId="20" w16cid:durableId="1420565114">
-    <w:abstractNumId w:val="17"/>
+    <w:abstractNumId w:val="18"/>
   </w:num>
   <w:num w:numId="21" w16cid:durableId="274950253">
     <w:abstractNumId w:val="3"/>
+  </w:num>
+  <w:num w:numId="22" w16cid:durableId="1615790548">
+    <w:abstractNumId w:val="16"/>
   </w:num>
 </w:numbering>
 </file>
@@ -4402,7 +4863,7 @@
   <w:style w:type="paragraph" w:default="1" w:styleId="Normal">
     <w:name w:val="Normal"/>
     <w:qFormat/>
-    <w:rsid w:val="00A937C5"/>
+    <w:rsid w:val="00BD5D22"/>
   </w:style>
   <w:style w:type="character" w:default="1" w:styleId="DefaultParagraphFont">
     <w:name w:val="Default Paragraph Font"/>

</xml_diff>

<commit_message>
Updated game plan and added 5th day of data
</commit_message>
<xml_diff>
--- a/Game_Plan-Updated-Weekly.docx
+++ b/Game_Plan-Updated-Weekly.docx
@@ -90,8 +90,21 @@
           <w:sz w:val="28"/>
           <w:szCs w:val="28"/>
         </w:rPr>
-        <w:t>Nancy Fujikado</w:t>
-      </w:r>
+        <w:t xml:space="preserve">Nancy </w:t>
+      </w:r>
+      <w:proofErr w:type="spellStart"/>
+      <w:r>
+        <w:rPr>
+          <w:rFonts w:cstheme="minorHAnsi"/>
+          <w:b/>
+          <w:bCs/>
+          <w:color w:val="CC00FF"/>
+          <w:sz w:val="28"/>
+          <w:szCs w:val="28"/>
+        </w:rPr>
+        <w:t>Fujikado</w:t>
+      </w:r>
+      <w:proofErr w:type="spellEnd"/>
     </w:p>
     <w:p>
       <w:pPr>
@@ -1049,7 +1062,23 @@
           <w:rFonts w:cstheme="minorHAnsi"/>
           <w:highlight w:val="green"/>
         </w:rPr>
-        <w:t xml:space="preserve"> (See “Estimator_Scehma.sql)</w:t>
+        <w:t xml:space="preserve"> (See “</w:t>
+      </w:r>
+      <w:proofErr w:type="spellStart"/>
+      <w:r>
+        <w:rPr>
+          <w:rFonts w:cstheme="minorHAnsi"/>
+          <w:highlight w:val="green"/>
+        </w:rPr>
+        <w:t>Estimator_Scehma.sql</w:t>
+      </w:r>
+      <w:proofErr w:type="spellEnd"/>
+      <w:r>
+        <w:rPr>
+          <w:rFonts w:cstheme="minorHAnsi"/>
+          <w:highlight w:val="green"/>
+        </w:rPr>
+        <w:t>)</w:t>
       </w:r>
     </w:p>
     <w:p>
@@ -1138,6 +1167,7 @@
           <w:rFonts w:cstheme="minorHAnsi"/>
           <w:b/>
           <w:bCs/>
+          <w:strike/>
           <w:sz w:val="28"/>
           <w:szCs w:val="28"/>
         </w:rPr>
@@ -1147,6 +1177,7 @@
           <w:rFonts w:cstheme="minorHAnsi"/>
           <w:b/>
           <w:bCs/>
+          <w:strike/>
           <w:sz w:val="28"/>
           <w:szCs w:val="28"/>
         </w:rPr>
@@ -1157,6 +1188,7 @@
           <w:rFonts w:cstheme="minorHAnsi"/>
           <w:b/>
           <w:bCs/>
+          <w:strike/>
           <w:sz w:val="28"/>
           <w:szCs w:val="28"/>
         </w:rPr>
@@ -1167,6 +1199,7 @@
           <w:rFonts w:cstheme="minorHAnsi"/>
           <w:b/>
           <w:bCs/>
+          <w:strike/>
           <w:sz w:val="28"/>
           <w:szCs w:val="28"/>
         </w:rPr>
@@ -1191,7 +1224,23 @@
           <w:rFonts w:cstheme="minorHAnsi"/>
           <w:highlight w:val="green"/>
         </w:rPr>
-        <w:t>Fix “Multi-Vendor_grab” so that it only grabs information where price is listed</w:t>
+        <w:t>Fix “Multi-</w:t>
+      </w:r>
+      <w:proofErr w:type="spellStart"/>
+      <w:r>
+        <w:rPr>
+          <w:rFonts w:cstheme="minorHAnsi"/>
+          <w:highlight w:val="green"/>
+        </w:rPr>
+        <w:t>Vendor_grab</w:t>
+      </w:r>
+      <w:proofErr w:type="spellEnd"/>
+      <w:r>
+        <w:rPr>
+          <w:rFonts w:cstheme="minorHAnsi"/>
+          <w:highlight w:val="green"/>
+        </w:rPr>
+        <w:t>” so that it only grabs information where price is listed</w:t>
       </w:r>
     </w:p>
     <w:p>
@@ -1212,7 +1261,39 @@
           <w:rFonts w:cstheme="minorHAnsi"/>
           <w:highlight w:val="green"/>
         </w:rPr>
-        <w:t>Make a better price variable (currently looks like this: ‘['rich_snippet']['top']['detected_extensions']['price']’</w:t>
+        <w:t>Make a better price variable (currently looks like this: ‘['</w:t>
+      </w:r>
+      <w:proofErr w:type="spellStart"/>
+      <w:r>
+        <w:rPr>
+          <w:rFonts w:cstheme="minorHAnsi"/>
+          <w:highlight w:val="green"/>
+        </w:rPr>
+        <w:t>rich_snippet</w:t>
+      </w:r>
+      <w:proofErr w:type="spellEnd"/>
+      <w:r>
+        <w:rPr>
+          <w:rFonts w:cstheme="minorHAnsi"/>
+          <w:highlight w:val="green"/>
+        </w:rPr>
+        <w:t>']['top']['</w:t>
+      </w:r>
+      <w:proofErr w:type="spellStart"/>
+      <w:r>
+        <w:rPr>
+          <w:rFonts w:cstheme="minorHAnsi"/>
+          <w:highlight w:val="green"/>
+        </w:rPr>
+        <w:t>detected_extensions</w:t>
+      </w:r>
+      <w:proofErr w:type="spellEnd"/>
+      <w:r>
+        <w:rPr>
+          <w:rFonts w:cstheme="minorHAnsi"/>
+          <w:highlight w:val="green"/>
+        </w:rPr>
+        <w:t>']['price']’</w:t>
       </w:r>
     </w:p>
     <w:p>
@@ -1254,8 +1335,17 @@
           <w:rFonts w:cstheme="minorHAnsi"/>
           <w:highlight w:val="green"/>
         </w:rPr>
-        <w:t>Drop na’s</w:t>
-      </w:r>
+        <w:t xml:space="preserve">Drop </w:t>
+      </w:r>
+      <w:proofErr w:type="spellStart"/>
+      <w:r>
+        <w:rPr>
+          <w:rFonts w:cstheme="minorHAnsi"/>
+          <w:highlight w:val="green"/>
+        </w:rPr>
+        <w:t>na’s</w:t>
+      </w:r>
+      <w:proofErr w:type="spellEnd"/>
     </w:p>
     <w:p>
       <w:pPr>
@@ -1559,62 +1649,53 @@
         <w:spacing w:line="240" w:lineRule="auto"/>
         <w:rPr>
           <w:rFonts w:cstheme="minorHAnsi"/>
-          <w:highlight w:val="yellow"/>
-        </w:rPr>
-      </w:pPr>
-      <w:r>
-        <w:rPr>
-          <w:rFonts w:cstheme="minorHAnsi"/>
-          <w:highlight w:val="yellow"/>
+        </w:rPr>
+      </w:pPr>
+      <w:r>
+        <w:rPr>
+          <w:rFonts w:cstheme="minorHAnsi"/>
         </w:rPr>
         <w:t xml:space="preserve">Create </w:t>
       </w:r>
       <w:r>
         <w:rPr>
           <w:rFonts w:cstheme="minorHAnsi"/>
-          <w:highlight w:val="yellow"/>
         </w:rPr>
         <w:t>database</w:t>
       </w:r>
       <w:r>
         <w:rPr>
           <w:rFonts w:cstheme="minorHAnsi"/>
-          <w:highlight w:val="yellow"/>
         </w:rPr>
         <w:t xml:space="preserve"> with </w:t>
       </w:r>
       <w:r>
         <w:rPr>
           <w:rFonts w:cstheme="minorHAnsi"/>
-          <w:highlight w:val="yellow"/>
         </w:rPr>
         <w:t>CSV</w:t>
       </w:r>
       <w:r>
         <w:rPr>
           <w:rFonts w:cstheme="minorHAnsi"/>
-          <w:highlight w:val="yellow"/>
         </w:rPr>
         <w:t xml:space="preserve"> </w:t>
       </w:r>
       <w:r>
         <w:rPr>
           <w:rFonts w:cstheme="minorHAnsi"/>
-          <w:highlight w:val="yellow"/>
         </w:rPr>
         <w:t>file</w:t>
       </w:r>
       <w:r>
         <w:rPr>
           <w:rFonts w:cstheme="minorHAnsi"/>
-          <w:highlight w:val="yellow"/>
         </w:rPr>
         <w:t xml:space="preserve"> on PG Admin</w:t>
       </w:r>
       <w:r>
         <w:rPr>
           <w:rFonts w:cstheme="minorHAnsi"/>
-          <w:highlight w:val="yellow"/>
         </w:rPr>
         <w:t xml:space="preserve"> </w:t>
       </w:r>
@@ -1629,20 +1710,20 @@
         <w:spacing w:line="240" w:lineRule="auto"/>
         <w:rPr>
           <w:rFonts w:cstheme="minorHAnsi"/>
-          <w:highlight w:val="yellow"/>
-        </w:rPr>
-      </w:pPr>
-      <w:r>
-        <w:rPr>
-          <w:rFonts w:cstheme="minorHAnsi"/>
-          <w:highlight w:val="yellow"/>
+          <w:highlight w:val="red"/>
+        </w:rPr>
+      </w:pPr>
+      <w:r>
+        <w:rPr>
+          <w:rFonts w:cstheme="minorHAnsi"/>
+          <w:highlight w:val="red"/>
         </w:rPr>
         <w:t>Polish a deliverable “Segment 1</w:t>
       </w:r>
       <w:r>
         <w:rPr>
           <w:rFonts w:cstheme="minorHAnsi"/>
-          <w:highlight w:val="yellow"/>
+          <w:highlight w:val="red"/>
         </w:rPr>
         <w:t>” (and possibly Segment 2)</w:t>
       </w:r>
@@ -1657,20 +1738,17 @@
         <w:spacing w:line="240" w:lineRule="auto"/>
         <w:rPr>
           <w:rFonts w:cstheme="minorHAnsi"/>
-          <w:highlight w:val="yellow"/>
-        </w:rPr>
-      </w:pPr>
-      <w:r>
-        <w:rPr>
-          <w:rFonts w:cstheme="minorHAnsi"/>
-          <w:highlight w:val="yellow"/>
+        </w:rPr>
+      </w:pPr>
+      <w:r>
+        <w:rPr>
+          <w:rFonts w:cstheme="minorHAnsi"/>
         </w:rPr>
         <w:t xml:space="preserve">Create descriptive stats sheet=&gt; </w:t>
       </w:r>
       <w:r>
         <w:rPr>
           <w:rFonts w:cstheme="minorHAnsi"/>
-          <w:highlight w:val="yellow"/>
         </w:rPr>
         <w:t xml:space="preserve"> average, max, and SD of prices</w:t>
       </w:r>
@@ -1766,14 +1844,32 @@
         <w:spacing w:line="240" w:lineRule="auto"/>
         <w:rPr>
           <w:rFonts w:cstheme="minorHAnsi"/>
-        </w:rPr>
-      </w:pPr>
-      <w:r>
-        <w:rPr>
-          <w:rFonts w:cstheme="minorHAnsi"/>
+          <w:highlight w:val="red"/>
+        </w:rPr>
+      </w:pPr>
+      <w:r>
+        <w:rPr>
+          <w:rFonts w:cstheme="minorHAnsi"/>
+          <w:highlight w:val="red"/>
         </w:rPr>
         <w:lastRenderedPageBreak/>
-        <w:t>Find a way to activate ‘Working_Estimator_Script’ once a day and save results each day a search is done.</w:t>
+        <w:t>Find a way to activate ‘</w:t>
+      </w:r>
+      <w:proofErr w:type="spellStart"/>
+      <w:r>
+        <w:rPr>
+          <w:rFonts w:cstheme="minorHAnsi"/>
+          <w:highlight w:val="red"/>
+        </w:rPr>
+        <w:t>Working_Estimator_Script</w:t>
+      </w:r>
+      <w:proofErr w:type="spellEnd"/>
+      <w:r>
+        <w:rPr>
+          <w:rFonts w:cstheme="minorHAnsi"/>
+          <w:highlight w:val="red"/>
+        </w:rPr>
+        <w:t>’ once a day and save results each day a search is done.</w:t>
       </w:r>
     </w:p>
     <w:p>
@@ -1786,11 +1882,13 @@
         <w:spacing w:line="240" w:lineRule="auto"/>
         <w:rPr>
           <w:rFonts w:cstheme="minorHAnsi"/>
-        </w:rPr>
-      </w:pPr>
-      <w:r>
-        <w:rPr>
-          <w:rFonts w:cstheme="minorHAnsi"/>
+          <w:highlight w:val="red"/>
+        </w:rPr>
+      </w:pPr>
+      <w:r>
+        <w:rPr>
+          <w:rFonts w:cstheme="minorHAnsi"/>
+          <w:highlight w:val="red"/>
         </w:rPr>
         <w:t>Find a way to host daily results on a web page, git hub io or live html</w:t>
       </w:r>
@@ -2165,6 +2263,53 @@
           <w:rFonts w:cstheme="minorHAnsi"/>
         </w:rPr>
       </w:pPr>
+      <w:r>
+        <w:rPr>
+          <w:rFonts w:cstheme="minorHAnsi"/>
+        </w:rPr>
+        <w:drawing>
+          <wp:inline distT="0" distB="0" distL="0" distR="0" wp14:anchorId="25A884D0" wp14:editId="4EDDE042">
+            <wp:extent cx="2154255" cy="1461597"/>
+            <wp:effectExtent l="0" t="0" r="0" b="5715"/>
+            <wp:docPr id="1" name="Picture 1"/>
+            <wp:cNvGraphicFramePr>
+              <a:graphicFrameLocks xmlns:a="http://schemas.openxmlformats.org/drawingml/2006/main" noChangeAspect="1"/>
+            </wp:cNvGraphicFramePr>
+            <a:graphic xmlns:a="http://schemas.openxmlformats.org/drawingml/2006/main">
+              <a:graphicData uri="http://schemas.openxmlformats.org/drawingml/2006/picture">
+                <pic:pic xmlns:pic="http://schemas.openxmlformats.org/drawingml/2006/picture">
+                  <pic:nvPicPr>
+                    <pic:cNvPr id="1" name=""/>
+                    <pic:cNvPicPr/>
+                  </pic:nvPicPr>
+                  <pic:blipFill rotWithShape="1">
+                    <a:blip r:embed="rId5"/>
+                    <a:srcRect l="45629" t="20846" r="18109" b="33336"/>
+                    <a:stretch/>
+                  </pic:blipFill>
+                  <pic:spPr bwMode="auto">
+                    <a:xfrm>
+                      <a:off x="0" y="0"/>
+                      <a:ext cx="2155239" cy="1462264"/>
+                    </a:xfrm>
+                    <a:prstGeom prst="rect">
+                      <a:avLst/>
+                    </a:prstGeom>
+                    <a:ln>
+                      <a:noFill/>
+                    </a:ln>
+                    <a:extLst>
+                      <a:ext uri="{53640926-AAD7-44D8-BBD7-CCE9431645EC}">
+                        <a14:shadowObscured xmlns:a14="http://schemas.microsoft.com/office/drawing/2010/main"/>
+                      </a:ext>
+                    </a:extLst>
+                  </pic:spPr>
+                </pic:pic>
+              </a:graphicData>
+            </a:graphic>
+          </wp:inline>
+        </w:drawing>
+      </w:r>
     </w:p>
     <w:p>
       <w:pPr>

</xml_diff>

<commit_message>
Updated csv data, a way to automate (possibly), and game plan
</commit_message>
<xml_diff>
--- a/Game_Plan-Updated-Weekly.docx
+++ b/Game_Plan-Updated-Weekly.docx
@@ -90,21 +90,8 @@
           <w:sz w:val="28"/>
           <w:szCs w:val="28"/>
         </w:rPr>
-        <w:t xml:space="preserve">Nancy </w:t>
-      </w:r>
-      <w:proofErr w:type="spellStart"/>
-      <w:r>
-        <w:rPr>
-          <w:rFonts w:cstheme="minorHAnsi"/>
-          <w:b/>
-          <w:bCs/>
-          <w:color w:val="CC00FF"/>
-          <w:sz w:val="28"/>
-          <w:szCs w:val="28"/>
-        </w:rPr>
-        <w:t>Fujikado</w:t>
-      </w:r>
-      <w:proofErr w:type="spellEnd"/>
+        <w:t>Nancy Fujikado</w:t>
+      </w:r>
     </w:p>
     <w:p>
       <w:pPr>
@@ -428,13 +415,13 @@
         <w:spacing w:line="240" w:lineRule="auto"/>
         <w:rPr>
           <w:rFonts w:cstheme="minorHAnsi"/>
-          <w:highlight w:val="green"/>
-        </w:rPr>
-      </w:pPr>
-      <w:r>
-        <w:rPr>
-          <w:rFonts w:cstheme="minorHAnsi"/>
-          <w:highlight w:val="green"/>
+          <w:highlight w:val="yellow"/>
+        </w:rPr>
+      </w:pPr>
+      <w:r>
+        <w:rPr>
+          <w:rFonts w:cstheme="minorHAnsi"/>
+          <w:highlight w:val="yellow"/>
         </w:rPr>
         <w:t>Questions they hope to answer with the data</w:t>
       </w:r>
@@ -531,13 +518,13 @@
         <w:spacing w:after="0" w:line="240" w:lineRule="auto"/>
         <w:rPr>
           <w:rFonts w:cstheme="minorHAnsi"/>
-          <w:highlight w:val="green"/>
-        </w:rPr>
-      </w:pPr>
-      <w:r>
-        <w:rPr>
-          <w:rFonts w:cstheme="minorHAnsi"/>
-          <w:highlight w:val="green"/>
+          <w:highlight w:val="yellow"/>
+        </w:rPr>
+      </w:pPr>
+      <w:r>
+        <w:rPr>
+          <w:rFonts w:cstheme="minorHAnsi"/>
+          <w:highlight w:val="yellow"/>
         </w:rPr>
         <w:t>At least one branch for each team member</w:t>
       </w:r>
@@ -557,13 +544,13 @@
           <w:rFonts w:cstheme="minorHAnsi"/>
           <w:b/>
           <w:bCs/>
-          <w:highlight w:val="green"/>
-        </w:rPr>
-      </w:pPr>
-      <w:r>
-        <w:rPr>
-          <w:rFonts w:cstheme="minorHAnsi"/>
-          <w:highlight w:val="green"/>
+          <w:highlight w:val="yellow"/>
+        </w:rPr>
+      </w:pPr>
+      <w:r>
+        <w:rPr>
+          <w:rFonts w:cstheme="minorHAnsi"/>
+          <w:highlight w:val="yellow"/>
         </w:rPr>
         <w:t>Each team member has at least four commits from the duration of the first segment</w:t>
       </w:r>
@@ -1062,23 +1049,7 @@
           <w:rFonts w:cstheme="minorHAnsi"/>
           <w:highlight w:val="green"/>
         </w:rPr>
-        <w:t xml:space="preserve"> (See “</w:t>
-      </w:r>
-      <w:proofErr w:type="spellStart"/>
-      <w:r>
-        <w:rPr>
-          <w:rFonts w:cstheme="minorHAnsi"/>
-          <w:highlight w:val="green"/>
-        </w:rPr>
-        <w:t>Estimator_Scehma.sql</w:t>
-      </w:r>
-      <w:proofErr w:type="spellEnd"/>
-      <w:r>
-        <w:rPr>
-          <w:rFonts w:cstheme="minorHAnsi"/>
-          <w:highlight w:val="green"/>
-        </w:rPr>
-        <w:t>)</w:t>
+        <w:t xml:space="preserve"> (See “Estimator_Scehma.sql)</w:t>
       </w:r>
     </w:p>
     <w:p>
@@ -1224,23 +1195,7 @@
           <w:rFonts w:cstheme="minorHAnsi"/>
           <w:highlight w:val="green"/>
         </w:rPr>
-        <w:t>Fix “Multi-</w:t>
-      </w:r>
-      <w:proofErr w:type="spellStart"/>
-      <w:r>
-        <w:rPr>
-          <w:rFonts w:cstheme="minorHAnsi"/>
-          <w:highlight w:val="green"/>
-        </w:rPr>
-        <w:t>Vendor_grab</w:t>
-      </w:r>
-      <w:proofErr w:type="spellEnd"/>
-      <w:r>
-        <w:rPr>
-          <w:rFonts w:cstheme="minorHAnsi"/>
-          <w:highlight w:val="green"/>
-        </w:rPr>
-        <w:t>” so that it only grabs information where price is listed</w:t>
+        <w:t>Fix “Multi-Vendor_grab” so that it only grabs information where price is listed</w:t>
       </w:r>
     </w:p>
     <w:p>
@@ -1261,39 +1216,7 @@
           <w:rFonts w:cstheme="minorHAnsi"/>
           <w:highlight w:val="green"/>
         </w:rPr>
-        <w:t>Make a better price variable (currently looks like this: ‘['</w:t>
-      </w:r>
-      <w:proofErr w:type="spellStart"/>
-      <w:r>
-        <w:rPr>
-          <w:rFonts w:cstheme="minorHAnsi"/>
-          <w:highlight w:val="green"/>
-        </w:rPr>
-        <w:t>rich_snippet</w:t>
-      </w:r>
-      <w:proofErr w:type="spellEnd"/>
-      <w:r>
-        <w:rPr>
-          <w:rFonts w:cstheme="minorHAnsi"/>
-          <w:highlight w:val="green"/>
-        </w:rPr>
-        <w:t>']['top']['</w:t>
-      </w:r>
-      <w:proofErr w:type="spellStart"/>
-      <w:r>
-        <w:rPr>
-          <w:rFonts w:cstheme="minorHAnsi"/>
-          <w:highlight w:val="green"/>
-        </w:rPr>
-        <w:t>detected_extensions</w:t>
-      </w:r>
-      <w:proofErr w:type="spellEnd"/>
-      <w:r>
-        <w:rPr>
-          <w:rFonts w:cstheme="minorHAnsi"/>
-          <w:highlight w:val="green"/>
-        </w:rPr>
-        <w:t>']['price']’</w:t>
+        <w:t>Make a better price variable (currently looks like this: ‘['rich_snippet']['top']['detected_extensions']['price']’</w:t>
       </w:r>
     </w:p>
     <w:p>
@@ -1335,17 +1258,8 @@
           <w:rFonts w:cstheme="minorHAnsi"/>
           <w:highlight w:val="green"/>
         </w:rPr>
-        <w:t xml:space="preserve">Drop </w:t>
-      </w:r>
-      <w:proofErr w:type="spellStart"/>
-      <w:r>
-        <w:rPr>
-          <w:rFonts w:cstheme="minorHAnsi"/>
-          <w:highlight w:val="green"/>
-        </w:rPr>
-        <w:t>na’s</w:t>
-      </w:r>
-      <w:proofErr w:type="spellEnd"/>
+        <w:t>Drop na’s</w:t>
+      </w:r>
     </w:p>
     <w:p>
       <w:pPr>
@@ -1725,7 +1639,46 @@
           <w:rFonts w:cstheme="minorHAnsi"/>
           <w:highlight w:val="red"/>
         </w:rPr>
-        <w:t>” (and possibly Segment 2)</w:t>
+        <w:t xml:space="preserve">” </w:t>
+      </w:r>
+      <w:r>
+        <w:rPr>
+          <w:rFonts w:cstheme="minorHAnsi"/>
+        </w:rPr>
+        <w:tab/>
+      </w:r>
+      <w:r>
+        <w:rPr>
+          <w:rFonts w:cstheme="minorHAnsi"/>
+        </w:rPr>
+        <w:tab/>
+      </w:r>
+      <w:r>
+        <w:rPr>
+          <w:rFonts w:cstheme="minorHAnsi"/>
+        </w:rPr>
+        <w:tab/>
+      </w:r>
+      <w:r>
+        <w:rPr>
+          <w:rFonts w:cstheme="minorHAnsi"/>
+        </w:rPr>
+        <w:tab/>
+      </w:r>
+      <w:r>
+        <w:rPr>
+          <w:rFonts w:cstheme="minorHAnsi"/>
+        </w:rPr>
+        <w:tab/>
+      </w:r>
+      <w:r>
+        <w:rPr>
+          <w:rFonts w:cstheme="minorHAnsi"/>
+          <w:b/>
+          <w:bCs/>
+          <w:color w:val="FF00FF"/>
+        </w:rPr>
+        <w:t>Nancy</w:t>
       </w:r>
     </w:p>
     <w:p>
@@ -1769,31 +1722,7 @@
         <w:rPr>
           <w:rFonts w:cstheme="minorHAnsi"/>
         </w:rPr>
-        <w:t>C</w:t>
-      </w:r>
-      <w:r>
-        <w:rPr>
-          <w:rFonts w:cstheme="minorHAnsi"/>
-        </w:rPr>
-        <w:t>reat</w:t>
-      </w:r>
-      <w:r>
-        <w:rPr>
-          <w:rFonts w:cstheme="minorHAnsi"/>
-        </w:rPr>
-        <w:t>e</w:t>
-      </w:r>
-      <w:r>
-        <w:rPr>
-          <w:rFonts w:cstheme="minorHAnsi"/>
-        </w:rPr>
-        <w:t xml:space="preserve"> a git hub io</w:t>
-      </w:r>
-      <w:r>
-        <w:rPr>
-          <w:rFonts w:cstheme="minorHAnsi"/>
-        </w:rPr>
-        <w:t xml:space="preserve"> or live host or website</w:t>
+        <w:t>Start on Power Point</w:t>
       </w:r>
     </w:p>
     <w:p>
@@ -1812,7 +1741,34 @@
         <w:rPr>
           <w:rFonts w:cstheme="minorHAnsi"/>
         </w:rPr>
-        <w:t>Start on Power Point</w:t>
+        <w:t>Add VBA drop down menus to estimator sheet</w:t>
+      </w:r>
+      <w:r>
+        <w:rPr>
+          <w:rFonts w:cstheme="minorHAnsi"/>
+        </w:rPr>
+        <w:tab/>
+      </w:r>
+      <w:r>
+        <w:rPr>
+          <w:rFonts w:cstheme="minorHAnsi"/>
+        </w:rPr>
+        <w:tab/>
+      </w:r>
+      <w:r>
+        <w:rPr>
+          <w:rFonts w:cstheme="minorHAnsi"/>
+        </w:rPr>
+        <w:tab/>
+      </w:r>
+      <w:r>
+        <w:rPr>
+          <w:rFonts w:cstheme="minorHAnsi"/>
+          <w:b/>
+          <w:bCs/>
+          <w:color w:val="00B0F0"/>
+        </w:rPr>
+        <w:t>Kijahre</w:t>
       </w:r>
     </w:p>
     <w:p>
@@ -1825,13 +1781,60 @@
         <w:spacing w:line="240" w:lineRule="auto"/>
         <w:rPr>
           <w:rFonts w:cstheme="minorHAnsi"/>
-        </w:rPr>
-      </w:pPr>
-      <w:r>
-        <w:rPr>
-          <w:rFonts w:cstheme="minorHAnsi"/>
-        </w:rPr>
-        <w:t>Add VBA drop down menus to estimator sheet</w:t>
+          <w:highlight w:val="red"/>
+        </w:rPr>
+      </w:pPr>
+      <w:r>
+        <w:rPr>
+          <w:rFonts w:cstheme="minorHAnsi"/>
+          <w:highlight w:val="red"/>
+        </w:rPr>
+        <w:t>Find a way to activate ‘Working_Estimator_Script’ once a day and save results each day a search is done.</w:t>
+      </w:r>
+      <w:r>
+        <w:rPr>
+          <w:rFonts w:cstheme="minorHAnsi"/>
+        </w:rPr>
+        <w:tab/>
+      </w:r>
+      <w:r>
+        <w:rPr>
+          <w:rFonts w:cstheme="minorHAnsi"/>
+        </w:rPr>
+        <w:tab/>
+      </w:r>
+      <w:r>
+        <w:rPr>
+          <w:rFonts w:cstheme="minorHAnsi"/>
+        </w:rPr>
+        <w:tab/>
+      </w:r>
+      <w:r>
+        <w:rPr>
+          <w:rFonts w:cstheme="minorHAnsi"/>
+        </w:rPr>
+        <w:tab/>
+      </w:r>
+      <w:r>
+        <w:rPr>
+          <w:rFonts w:cstheme="minorHAnsi"/>
+        </w:rPr>
+        <w:tab/>
+      </w:r>
+      <w:r>
+        <w:rPr>
+          <w:rFonts w:cstheme="minorHAnsi"/>
+        </w:rPr>
+        <w:tab/>
+      </w:r>
+      <w:r>
+        <w:rPr>
+          <w:rFonts w:cstheme="minorHAnsi"/>
+          <w:b/>
+          <w:bCs/>
+          <w:color w:val="70AD47" w:themeColor="accent6"/>
+        </w:rPr>
+        <w:t>Sarah</w:t>
       </w:r>
     </w:p>
     <w:p>
@@ -1853,43 +1856,6 @@
           <w:highlight w:val="red"/>
         </w:rPr>
         <w:lastRenderedPageBreak/>
-        <w:t>Find a way to activate ‘</w:t>
-      </w:r>
-      <w:proofErr w:type="spellStart"/>
-      <w:r>
-        <w:rPr>
-          <w:rFonts w:cstheme="minorHAnsi"/>
-          <w:highlight w:val="red"/>
-        </w:rPr>
-        <w:t>Working_Estimator_Script</w:t>
-      </w:r>
-      <w:proofErr w:type="spellEnd"/>
-      <w:r>
-        <w:rPr>
-          <w:rFonts w:cstheme="minorHAnsi"/>
-          <w:highlight w:val="red"/>
-        </w:rPr>
-        <w:t>’ once a day and save results each day a search is done.</w:t>
-      </w:r>
-    </w:p>
-    <w:p>
-      <w:pPr>
-        <w:pStyle w:val="ListParagraph"/>
-        <w:numPr>
-          <w:ilvl w:val="1"/>
-          <w:numId w:val="20"/>
-        </w:numPr>
-        <w:spacing w:line="240" w:lineRule="auto"/>
-        <w:rPr>
-          <w:rFonts w:cstheme="minorHAnsi"/>
-          <w:highlight w:val="red"/>
-        </w:rPr>
-      </w:pPr>
-      <w:r>
-        <w:rPr>
-          <w:rFonts w:cstheme="minorHAnsi"/>
-          <w:highlight w:val="red"/>
-        </w:rPr>
         <w:t>Find a way to host daily results on a web page, git hub io or live html</w:t>
       </w:r>
     </w:p>
@@ -2049,7 +2015,7 @@
         <w:rPr>
           <w:rFonts w:cstheme="minorHAnsi"/>
         </w:rPr>
-        <w:t>Start working on regression analysis</w:t>
+        <w:t>Each Person has a branch w/commits</w:t>
       </w:r>
     </w:p>
     <w:p>
@@ -2062,13 +2028,15 @@
         <w:spacing w:line="240" w:lineRule="auto"/>
         <w:rPr>
           <w:rFonts w:cstheme="minorHAnsi"/>
-        </w:rPr>
-      </w:pPr>
-      <w:r>
-        <w:rPr>
-          <w:rFonts w:cstheme="minorHAnsi"/>
-        </w:rPr>
-        <w:t>Start working on Visualizations</w:t>
+          <w:strike/>
+        </w:rPr>
+      </w:pPr>
+      <w:r>
+        <w:rPr>
+          <w:rFonts w:cstheme="minorHAnsi"/>
+          <w:strike/>
+        </w:rPr>
+        <w:t>Start working on regression analysis</w:t>
       </w:r>
     </w:p>
     <w:p>
@@ -2081,11 +2049,34 @@
         <w:spacing w:line="240" w:lineRule="auto"/>
         <w:rPr>
           <w:rFonts w:cstheme="minorHAnsi"/>
-        </w:rPr>
-      </w:pPr>
-      <w:r>
-        <w:rPr>
-          <w:rFonts w:cstheme="minorHAnsi"/>
+          <w:strike/>
+        </w:rPr>
+      </w:pPr>
+      <w:r>
+        <w:rPr>
+          <w:rFonts w:cstheme="minorHAnsi"/>
+          <w:strike/>
+        </w:rPr>
+        <w:t>Start working on Visualizations</w:t>
+      </w:r>
+    </w:p>
+    <w:p>
+      <w:pPr>
+        <w:pStyle w:val="ListParagraph"/>
+        <w:numPr>
+          <w:ilvl w:val="0"/>
+          <w:numId w:val="20"/>
+        </w:numPr>
+        <w:spacing w:line="240" w:lineRule="auto"/>
+        <w:rPr>
+          <w:rFonts w:cstheme="minorHAnsi"/>
+          <w:strike/>
+        </w:rPr>
+      </w:pPr>
+      <w:r>
+        <w:rPr>
+          <w:rFonts w:cstheme="minorHAnsi"/>
+          <w:strike/>
         </w:rPr>
         <w:t>Polish a deliverable for ‘Segment 2’ or 3</w:t>
       </w:r>
@@ -2266,6 +2257,7 @@
       <w:r>
         <w:rPr>
           <w:rFonts w:cstheme="minorHAnsi"/>
+          <w:noProof/>
         </w:rPr>
         <w:drawing>
           <wp:inline distT="0" distB="0" distL="0" distR="0" wp14:anchorId="25A884D0" wp14:editId="4EDDE042">

</xml_diff>